<commit_message>
add haifeng's school number
</commit_message>
<xml_diff>
--- a/DataMiningProject .docx
+++ b/DataMiningProject .docx
@@ -1,11 +1,12 @@
 
 <file path=word/document.xml><?xml version="1.0" encoding="utf-8"?>
-<w:document xmlns:ve="http://schemas.openxmlformats.org/markup-compatibility/2006" xmlns:o="urn:schemas-microsoft-com:office:office" xmlns:r="http://schemas.openxmlformats.org/officeDocument/2006/relationships" xmlns:m="http://schemas.openxmlformats.org/officeDocument/2006/math" xmlns:v="urn:schemas-microsoft-com:vml" xmlns:wp="http://schemas.openxmlformats.org/drawingml/2006/wordprocessingDrawing" xmlns:w10="urn:schemas-microsoft-com:office:word" xmlns:w="http://schemas.openxmlformats.org/wordprocessingml/2006/main" xmlns:wne="http://schemas.microsoft.com/office/word/2006/wordml">
+<w:document xmlns:wpc="http://schemas.microsoft.com/office/word/2010/wordprocessingCanvas" xmlns:mo="http://schemas.microsoft.com/office/mac/office/2008/main" xmlns:mc="http://schemas.openxmlformats.org/markup-compatibility/2006" xmlns:mv="urn:schemas-microsoft-com:mac:vml" xmlns:o="urn:schemas-microsoft-com:office:office" xmlns:r="http://schemas.openxmlformats.org/officeDocument/2006/relationships" xmlns:m="http://schemas.openxmlformats.org/officeDocument/2006/math" xmlns:v="urn:schemas-microsoft-com:vml" xmlns:wp14="http://schemas.microsoft.com/office/word/2010/wordprocessingDrawing" xmlns:wp="http://schemas.openxmlformats.org/drawingml/2006/wordprocessingDrawing" xmlns:w10="urn:schemas-microsoft-com:office:word" xmlns:w="http://schemas.openxmlformats.org/wordprocessingml/2006/main" xmlns:w14="http://schemas.microsoft.com/office/word/2010/wordml" xmlns:w15="http://schemas.microsoft.com/office/word/2012/wordml" xmlns:wpg="http://schemas.microsoft.com/office/word/2010/wordprocessingGroup" xmlns:wpi="http://schemas.microsoft.com/office/word/2010/wordprocessingInk" xmlns:wne="http://schemas.microsoft.com/office/word/2006/wordml" xmlns:wps="http://schemas.microsoft.com/office/word/2010/wordprocessingShape" mc:Ignorable="w14 w15 wp14 mv">
   <w:body>
     <w:p>
       <w:pPr>
         <w:jc w:val="left"/>
         <w:rPr>
+          <w:rFonts w:hint="eastAsia"/>
           <w:b/>
           <w:sz w:val="28"/>
         </w:rPr>
@@ -185,12 +186,30 @@
           <w:b/>
           <w:sz w:val="32"/>
         </w:rPr>
-        <w:t xml:space="preserve">             组员：李海峰</w:t>
-      </w:r>
-    </w:p>
-    <w:p>
-      <w:pPr>
-        <w:ind w:firstLineChars="958" w:firstLine="3078"/>
+        <w:t xml:space="preserve">             </w:t>
+      </w:r>
+      <w:r>
+        <w:rPr>
+          <w:rFonts w:ascii="楷体" w:eastAsia="楷体" w:hAnsi="楷体" w:hint="eastAsia"/>
+          <w:b/>
+          <w:sz w:val="32"/>
+        </w:rPr>
+        <w:t>组员：李海锋 (201628013229015</w:t>
+      </w:r>
+      <w:bookmarkStart w:id="0" w:name="_GoBack"/>
+      <w:bookmarkEnd w:id="0"/>
+      <w:r>
+        <w:rPr>
+          <w:rFonts w:ascii="楷体" w:eastAsia="楷体" w:hAnsi="楷体" w:hint="eastAsia"/>
+          <w:b/>
+          <w:sz w:val="32"/>
+        </w:rPr>
+        <w:t>)</w:t>
+      </w:r>
+    </w:p>
+    <w:p>
+      <w:pPr>
+        <w:ind w:firstLineChars="958" w:firstLine="3066"/>
         <w:jc w:val="left"/>
         <w:rPr>
           <w:rFonts w:ascii="楷体" w:eastAsia="楷体" w:hAnsi="楷体"/>
@@ -217,7 +236,7 @@
     </w:p>
     <w:p>
       <w:pPr>
-        <w:ind w:firstLineChars="958" w:firstLine="3078"/>
+        <w:ind w:firstLineChars="958" w:firstLine="3066"/>
         <w:jc w:val="left"/>
         <w:rPr>
           <w:rFonts w:ascii="楷体" w:eastAsia="楷体" w:hAnsi="楷体"/>
@@ -236,7 +255,7 @@
     </w:p>
     <w:p>
       <w:pPr>
-        <w:ind w:firstLineChars="958" w:firstLine="3078"/>
+        <w:ind w:firstLineChars="958" w:firstLine="3066"/>
         <w:jc w:val="left"/>
         <w:rPr>
           <w:rFonts w:ascii="楷体" w:eastAsia="楷体" w:hAnsi="楷体"/>
@@ -744,7 +763,7 @@
     </w:p>
     <w:tbl>
       <w:tblPr>
-        <w:tblStyle w:val="a5"/>
+        <w:tblStyle w:val="a7"/>
         <w:tblW w:w="0" w:type="auto"/>
         <w:tblBorders>
           <w:top w:val="single" w:sz="12" w:space="0" w:color="auto"/>
@@ -752,7 +771,7 @@
           <w:bottom w:val="single" w:sz="12" w:space="0" w:color="auto"/>
           <w:right w:val="single" w:sz="12" w:space="0" w:color="auto"/>
         </w:tblBorders>
-        <w:tblLook w:val="04A0"/>
+        <w:tblLook w:val="04A0" w:firstRow="1" w:lastRow="0" w:firstColumn="1" w:lastColumn="0" w:noHBand="0" w:noVBand="1"/>
       </w:tblPr>
       <w:tblGrid>
         <w:gridCol w:w="1420"/>
@@ -951,16 +970,7 @@
                 <w:rFonts w:hint="eastAsia"/>
                 <w:sz w:val="28"/>
               </w:rPr>
-              <w:t>客户在观测窗口内乘</w:t>
-            </w:r>
-            <w:bookmarkStart w:id="0" w:name="_GoBack"/>
-            <w:bookmarkEnd w:id="0"/>
-            <w:r>
-              <w:rPr>
-                <w:rFonts w:hint="eastAsia"/>
-                <w:sz w:val="28"/>
-              </w:rPr>
-              <w:t>坐公司飞机的次数</w:t>
+              <w:t>客户在观测窗口内乘坐公司飞机的次数</w:t>
             </w:r>
           </w:p>
         </w:tc>
@@ -1103,13 +1113,13 @@
         <w:rPr>
           <w:noProof/>
         </w:rPr>
-        <w:pict>
-          <v:group id="组合 19" o:spid="_x0000_s1026" style="position:absolute;left:0;text-align:left;margin-left:8pt;margin-top:3.5pt;width:423.5pt;height:118.5pt;z-index:251684864" coordsize="53784,15049" o:gfxdata="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">
-            <v:shapetype id="_x0000_t202" coordsize="21600,21600" o:spt="202" path="m,l,21600r21600,l21600,xe">
+        <w:pict w14:anchorId="2BBAD37D">
+          <v:group id="_x7ec4__x5408__x0020_19" o:spid="_x0000_s1026" style="position:absolute;left:0;text-align:left;margin-left:8pt;margin-top:3.5pt;width:423.5pt;height:118.5pt;z-index:251684864" coordsize="53784,15049" o:gfxdata="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">
+            <v:shapetype id="_x0000_t202" coordsize="21600,21600" o:spt="202" path="m0,0l0,21600,21600,21600,21600,0xe">
               <v:stroke joinstyle="miter"/>
               <v:path gradientshapeok="t" o:connecttype="rect"/>
             </v:shapetype>
-            <v:shape id="文本框 2" o:spid="_x0000_s1027" type="#_x0000_t202" style="position:absolute;left:12954;width:10287;height:5080;visibility:visible" o:gfxdata="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" filled="f" strokecolor="black [3213]" strokeweight="1.5pt">
+            <v:shape id="_x6587__x672c__x6846__x0020_2" o:spid="_x0000_s1027" type="#_x0000_t202" style="position:absolute;left:12954;width:10287;height:5080;visibility:visible" o:gfxdata="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" filled="f" strokecolor="black [3213]" strokeweight="1.5pt">
               <v:textbox>
                 <w:txbxContent>
                   <w:p>
@@ -1126,7 +1136,7 @@
                 </w:txbxContent>
               </v:textbox>
             </v:shape>
-            <v:shape id="文本框 3" o:spid="_x0000_s1028" type="#_x0000_t202" style="position:absolute;width:9588;height:4953;visibility:visible" o:gfxdata="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" filled="f" strokecolor="black [3213]" strokeweight="1.5pt">
+            <v:shape id="_x6587__x672c__x6846__x0020_3" o:spid="_x0000_s1028" type="#_x0000_t202" style="position:absolute;width:9588;height:4953;visibility:visible" o:gfxdata="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" filled="f" strokecolor="black [3213]" strokeweight="1.5pt">
               <v:textbox>
                 <w:txbxContent>
                   <w:p>
@@ -1143,7 +1153,7 @@
                 </w:txbxContent>
               </v:textbox>
             </v:shape>
-            <v:shape id="文本框 4" o:spid="_x0000_s1029" type="#_x0000_t202" style="position:absolute;left:25527;top:952;width:7874;height:3112;visibility:visible" o:gfxdata="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" filled="f" strokecolor="black [3213]" strokeweight="1.5pt">
+            <v:shape id="_x6587__x672c__x6846__x0020_4" o:spid="_x0000_s1029" type="#_x0000_t202" style="position:absolute;left:25527;top:952;width:7874;height:3112;visibility:visible" o:gfxdata="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" filled="f" strokecolor="black [3213]" strokeweight="1.5pt">
               <v:textbox>
                 <w:txbxContent>
                   <w:p>
@@ -1160,7 +1170,7 @@
                 </w:txbxContent>
               </v:textbox>
             </v:shape>
-            <v:shape id="文本框 5" o:spid="_x0000_s1030" type="#_x0000_t202" style="position:absolute;left:35687;top:952;width:7874;height:3112;visibility:visible" o:gfxdata="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" filled="f" strokecolor="black [3213]" strokeweight="1.5pt">
+            <v:shape id="_x6587__x672c__x6846__x0020_5" o:spid="_x0000_s1030" type="#_x0000_t202" style="position:absolute;left:35687;top:952;width:7874;height:3112;visibility:visible" o:gfxdata="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" filled="f" strokecolor="black [3213]" strokeweight="1.5pt">
               <v:textbox>
                 <w:txbxContent>
                   <w:p>
@@ -1177,7 +1187,7 @@
                 </w:txbxContent>
               </v:textbox>
             </v:shape>
-            <v:shape id="文本框 6" o:spid="_x0000_s1031" type="#_x0000_t202" style="position:absolute;left:45021;top:952;width:8763;height:3048;visibility:visible" o:gfxdata="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" filled="f" strokecolor="black [3213]" strokeweight="1.5pt">
+            <v:shape id="_x6587__x672c__x6846__x0020_6" o:spid="_x0000_s1031" type="#_x0000_t202" style="position:absolute;left:45021;top:952;width:8763;height:3048;visibility:visible" o:gfxdata="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" filled="f" strokecolor="black [3213]" strokeweight="1.5pt">
               <v:textbox>
                 <w:txbxContent>
                   <w:p>
@@ -1194,7 +1204,7 @@
                 </w:txbxContent>
               </v:textbox>
             </v:shape>
-            <v:shape id="文本框 7" o:spid="_x0000_s1032" type="#_x0000_t202" style="position:absolute;top:9715;width:11176;height:5271;visibility:visible" o:gfxdata="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" filled="f" strokecolor="black [3213]" strokeweight="1.5pt">
+            <v:shape id="_x6587__x672c__x6846__x0020_7" o:spid="_x0000_s1032" type="#_x0000_t202" style="position:absolute;top:9715;width:11176;height:5271;visibility:visible" o:gfxdata="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" filled="f" strokecolor="black [3213]" strokeweight="1.5pt">
               <v:textbox>
                 <w:txbxContent>
                   <w:p>
@@ -1214,7 +1224,7 @@
                 </w:txbxContent>
               </v:textbox>
             </v:shape>
-            <v:shape id="文本框 8" o:spid="_x0000_s1033" type="#_x0000_t202" style="position:absolute;left:14922;top:9779;width:11176;height:5270;visibility:visible" o:gfxdata="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" filled="f" strokecolor="black [3213]" strokeweight="1.5pt">
+            <v:shape id="_x6587__x672c__x6846__x0020_8" o:spid="_x0000_s1033" type="#_x0000_t202" style="position:absolute;left:14922;top:9779;width:11176;height:5270;visibility:visible" o:gfxdata="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" filled="f" strokecolor="black [3213]" strokeweight="1.5pt">
               <v:textbox>
                 <w:txbxContent>
                   <w:p>
@@ -1228,7 +1238,7 @@
                 </w:txbxContent>
               </v:textbox>
             </v:shape>
-            <v:shape id="文本框 9" o:spid="_x0000_s1034" type="#_x0000_t202" style="position:absolute;left:29400;top:9715;width:12827;height:5271;visibility:visible" o:gfxdata="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" filled="f" strokecolor="black [3213]" strokeweight="1.5pt">
+            <v:shape id="_x6587__x672c__x6846__x0020_9" o:spid="_x0000_s1034" type="#_x0000_t202" style="position:absolute;left:29400;top:9715;width:12827;height:5271;visibility:visible" o:gfxdata="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" filled="f" strokecolor="black [3213]" strokeweight="1.5pt">
               <v:textbox>
                 <w:txbxContent>
                   <w:p>
@@ -1242,31 +1252,31 @@
                 </w:txbxContent>
               </v:textbox>
             </v:shape>
-            <v:shapetype id="_x0000_t32" coordsize="21600,21600" o:spt="32" o:oned="t" path="m,l21600,21600e" filled="f">
+            <v:shapetype id="_x0000_t32" coordsize="21600,21600" o:spt="32" o:oned="t" path="m0,0l21600,21600e" filled="f">
               <v:path arrowok="t" fillok="f" o:connecttype="none"/>
               <o:lock v:ext="edit" shapetype="t"/>
             </v:shapetype>
-            <v:shape id="直接箭头连接符 10" o:spid="_x0000_s1035" type="#_x0000_t32" style="position:absolute;left:9588;top:2476;width:3366;height:0;visibility:visible" o:connectortype="straight" o:gfxdata="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" strokecolor="black [3213]" strokeweight="1.5pt">
+            <v:shape id="_x76f4__x63a5__x7bad__x5934__x8fde__x63a5__x7b26__x0020_10" o:spid="_x0000_s1035" type="#_x0000_t32" style="position:absolute;left:9588;top:2476;width:3366;height:0;visibility:visible" o:connectortype="straight" o:gfxdata="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" strokecolor="black [3213]" strokeweight="1.5pt">
               <v:stroke endarrow="open"/>
             </v:shape>
-            <v:shape id="直接箭头连接符 11" o:spid="_x0000_s1036" type="#_x0000_t32" style="position:absolute;left:23241;top:2476;width:2413;height:0;visibility:visible" o:connectortype="straight" o:gfxdata="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" strokecolor="black [3213]" strokeweight="1.5pt">
+            <v:shape id="_x76f4__x63a5__x7bad__x5934__x8fde__x63a5__x7b26__x0020_11" o:spid="_x0000_s1036" type="#_x0000_t32" style="position:absolute;left:23241;top:2476;width:2413;height:0;visibility:visible" o:connectortype="straight" o:gfxdata="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" strokecolor="black [3213]" strokeweight="1.5pt">
               <v:stroke endarrow="open"/>
             </v:shape>
-            <v:shape id="直接箭头连接符 12" o:spid="_x0000_s1037" type="#_x0000_t32" style="position:absolute;left:33401;top:2476;width:2413;height:0;visibility:visible" o:connectortype="straight" o:gfxdata="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" strokecolor="black [3213]" strokeweight="1.5pt">
+            <v:shape id="_x76f4__x63a5__x7bad__x5934__x8fde__x63a5__x7b26__x0020_12" o:spid="_x0000_s1037" type="#_x0000_t32" style="position:absolute;left:33401;top:2476;width:2413;height:0;visibility:visible" o:connectortype="straight" o:gfxdata="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" strokecolor="black [3213]" strokeweight="1.5pt">
               <v:stroke endarrow="open"/>
             </v:shape>
-            <v:shape id="直接箭头连接符 13" o:spid="_x0000_s1038" type="#_x0000_t32" style="position:absolute;left:43561;top:2476;width:1460;height:0;visibility:visible" o:connectortype="straight" o:gfxdata="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" strokecolor="black [3213]" strokeweight="1.5pt">
+            <v:shape id="_x76f4__x63a5__x7bad__x5934__x8fde__x63a5__x7b26__x0020_13" o:spid="_x0000_s1038" type="#_x0000_t32" style="position:absolute;left:43561;top:2476;width:1460;height:0;visibility:visible" o:connectortype="straight" o:gfxdata="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" strokecolor="black [3213]" strokeweight="1.5pt">
               <v:stroke endarrow="open"/>
             </v:shape>
-            <v:line id="直接连接符 14" o:spid="_x0000_s1039" style="position:absolute;visibility:visible" from="49403,4064" to="49403,7810" o:connectortype="straight" o:gfxdata="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" strokecolor="black [3213]" strokeweight="1.5pt"/>
-            <v:line id="直接连接符 15" o:spid="_x0000_s1040" style="position:absolute;flip:x;visibility:visible" from="5334,7810" to="49403,7810" o:connectortype="straight" o:gfxdata="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" strokecolor="black [3213]" strokeweight="1.5pt"/>
-            <v:shape id="直接箭头连接符 16" o:spid="_x0000_s1041" type="#_x0000_t32" style="position:absolute;left:5334;top:7810;width:0;height:1969;visibility:visible" o:connectortype="straight" o:gfxdata="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" strokecolor="black [3213]" strokeweight="1.5pt">
+            <v:line id="_x76f4__x63a5__x8fde__x63a5__x7b26__x0020_14" o:spid="_x0000_s1039" style="position:absolute;visibility:visible" from="49403,4064" to="49403,7810" o:connectortype="straight" o:gfxdata="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" strokecolor="black [3213]" strokeweight="1.5pt"/>
+            <v:line id="_x76f4__x63a5__x8fde__x63a5__x7b26__x0020_15" o:spid="_x0000_s1040" style="position:absolute;flip:x;visibility:visible" from="5334,7810" to="49403,7810" o:connectortype="straight" o:gfxdata="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" strokecolor="black [3213]" strokeweight="1.5pt"/>
+            <v:shape id="_x76f4__x63a5__x7bad__x5934__x8fde__x63a5__x7b26__x0020_16" o:spid="_x0000_s1041" type="#_x0000_t32" style="position:absolute;left:5334;top:7810;width:0;height:1969;visibility:visible" o:connectortype="straight" o:gfxdata="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" strokecolor="black [3213]" strokeweight="1.5pt">
               <v:stroke endarrow="open"/>
             </v:shape>
-            <v:shape id="直接箭头连接符 17" o:spid="_x0000_s1042" type="#_x0000_t32" style="position:absolute;left:11176;top:12255;width:3746;height:0;visibility:visible" o:connectortype="straight" o:gfxdata="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" strokecolor="black [3213]" strokeweight="1.5pt">
+            <v:shape id="_x76f4__x63a5__x7bad__x5934__x8fde__x63a5__x7b26__x0020_17" o:spid="_x0000_s1042" type="#_x0000_t32" style="position:absolute;left:11176;top:12255;width:3746;height:0;visibility:visible" o:connectortype="straight" o:gfxdata="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" strokecolor="black [3213]" strokeweight="1.5pt">
               <v:stroke endarrow="open"/>
             </v:shape>
-            <v:shape id="直接箭头连接符 18" o:spid="_x0000_s1043" type="#_x0000_t32" style="position:absolute;left:26098;top:12255;width:3302;height:0;visibility:visible" o:connectortype="straight" o:gfxdata="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" strokecolor="black [3213]" strokeweight="1.5pt">
+            <v:shape id="_x76f4__x63a5__x7bad__x5934__x8fde__x63a5__x7b26__x0020_18" o:spid="_x0000_s1043" type="#_x0000_t32" style="position:absolute;left:26098;top:12255;width:3302;height:0;visibility:visible" o:connectortype="straight" o:gfxdata="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" strokecolor="black [3213]" strokeweight="1.5pt">
               <v:stroke endarrow="open"/>
             </v:shape>
           </v:group>
@@ -1578,6 +1588,7 @@
     </w:p>
     <w:p>
       <w:pPr>
+        <w:outlineLvl w:val="0"/>
         <w:rPr>
           <w:b/>
           <w:sz w:val="28"/>
@@ -1688,6 +1699,7 @@
     </w:p>
     <w:p>
       <w:pPr>
+        <w:outlineLvl w:val="0"/>
         <w:rPr>
           <w:b/>
           <w:sz w:val="28"/>
@@ -1713,6 +1725,7 @@
     <w:p>
       <w:pPr>
         <w:ind w:firstLine="420"/>
+        <w:outlineLvl w:val="0"/>
         <w:rPr>
           <w:b/>
           <w:sz w:val="28"/>
@@ -2036,6 +2049,7 @@
     <w:p>
       <w:pPr>
         <w:ind w:firstLine="420"/>
+        <w:outlineLvl w:val="0"/>
         <w:rPr>
           <w:b/>
           <w:sz w:val="28"/>
@@ -2297,7 +2311,7 @@
           <w:noProof/>
         </w:rPr>
         <w:drawing>
-          <wp:inline distT="0" distB="0" distL="0" distR="0">
+          <wp:inline distT="0" distB="0" distL="0" distR="0" wp14:anchorId="39502CD1" wp14:editId="53D40F90">
             <wp:extent cx="5273749" cy="2954276"/>
             <wp:effectExtent l="0" t="0" r="3175" b="0"/>
             <wp:docPr id="1" name="图片 1"/>
@@ -2370,6 +2384,7 @@
     <w:p>
       <w:pPr>
         <w:ind w:firstLine="420"/>
+        <w:outlineLvl w:val="0"/>
         <w:rPr>
           <w:b/>
           <w:sz w:val="28"/>
@@ -2580,6 +2595,7 @@
     <w:p>
       <w:pPr>
         <w:ind w:firstLineChars="200" w:firstLine="560"/>
+        <w:outlineLvl w:val="0"/>
         <w:rPr>
           <w:sz w:val="28"/>
         </w:rPr>
@@ -2636,6 +2652,7 @@
     <w:p>
       <w:pPr>
         <w:ind w:firstLineChars="200" w:firstLine="560"/>
+        <w:outlineLvl w:val="0"/>
         <w:rPr>
           <w:sz w:val="28"/>
         </w:rPr>
@@ -2665,6 +2682,7 @@
     <w:p>
       <w:pPr>
         <w:ind w:firstLineChars="200" w:firstLine="560"/>
+        <w:outlineLvl w:val="0"/>
         <w:rPr>
           <w:sz w:val="28"/>
         </w:rPr>
@@ -2680,6 +2698,7 @@
     <w:p>
       <w:pPr>
         <w:ind w:firstLineChars="200" w:firstLine="560"/>
+        <w:outlineLvl w:val="0"/>
         <w:rPr>
           <w:sz w:val="28"/>
         </w:rPr>
@@ -2695,6 +2714,7 @@
     <w:p>
       <w:pPr>
         <w:ind w:firstLineChars="200" w:firstLine="560"/>
+        <w:outlineLvl w:val="0"/>
         <w:rPr>
           <w:sz w:val="28"/>
         </w:rPr>
@@ -3063,7 +3083,7 @@
           <w:sz w:val="28"/>
         </w:rPr>
         <w:drawing>
-          <wp:inline distT="0" distB="0" distL="0" distR="0">
+          <wp:inline distT="0" distB="0" distL="0" distR="0" wp14:anchorId="0965E5A7" wp14:editId="2527DF15">
             <wp:extent cx="5274310" cy="2954590"/>
             <wp:effectExtent l="0" t="0" r="2540" b="0"/>
             <wp:docPr id="20" name="图片 20"/>
@@ -3160,6 +3180,7 @@
     <w:p>
       <w:pPr>
         <w:ind w:firstLine="420"/>
+        <w:outlineLvl w:val="0"/>
         <w:rPr>
           <w:b/>
           <w:sz w:val="28"/>
@@ -3214,6 +3235,7 @@
     <w:p>
       <w:pPr>
         <w:ind w:firstLine="420"/>
+        <w:outlineLvl w:val="0"/>
         <w:rPr>
           <w:sz w:val="28"/>
         </w:rPr>
@@ -3472,7 +3494,7 @@
         </w:rPr>
         <w:lastRenderedPageBreak/>
         <w:drawing>
-          <wp:inline distT="0" distB="0" distL="0" distR="0">
+          <wp:inline distT="0" distB="0" distL="0" distR="0" wp14:anchorId="05A5F0F0" wp14:editId="4A18E587">
             <wp:extent cx="4890977" cy="2954276"/>
             <wp:effectExtent l="0" t="0" r="5080" b="0"/>
             <wp:docPr id="21" name="图片 21"/>
@@ -3544,6 +3566,7 @@
     </w:p>
     <w:p>
       <w:pPr>
+        <w:outlineLvl w:val="0"/>
         <w:rPr>
           <w:b/>
           <w:sz w:val="28"/>
@@ -4189,6 +4212,7 @@
     <w:p>
       <w:pPr>
         <w:ind w:firstLineChars="200" w:firstLine="560"/>
+        <w:outlineLvl w:val="0"/>
         <w:rPr>
           <w:sz w:val="28"/>
         </w:rPr>
@@ -7149,7 +7173,7 @@
       <w:tblPr>
         <w:tblW w:w="0" w:type="auto"/>
         <w:tblInd w:w="657" w:type="dxa"/>
-        <w:tblLook w:val="04A0"/>
+        <w:tblLook w:val="04A0" w:firstRow="1" w:lastRow="0" w:firstColumn="1" w:lastColumn="0" w:noHBand="0" w:noVBand="1"/>
       </w:tblPr>
       <w:tblGrid>
         <w:gridCol w:w="983"/>
@@ -9457,7 +9481,7 @@
           <w:noProof/>
         </w:rPr>
         <w:drawing>
-          <wp:inline distT="0" distB="0" distL="0" distR="0">
+          <wp:inline distT="0" distB="0" distL="0" distR="0" wp14:anchorId="382A4AAE" wp14:editId="497FB87F">
             <wp:extent cx="4572000" cy="2743200"/>
             <wp:effectExtent l="0" t="0" r="19050" b="19050"/>
             <wp:docPr id="24" name="图表 24"/>
@@ -9527,7 +9551,7 @@
           <w:noProof/>
         </w:rPr>
         <w:drawing>
-          <wp:inline distT="0" distB="0" distL="0" distR="0">
+          <wp:inline distT="0" distB="0" distL="0" distR="0" wp14:anchorId="43D5BE52" wp14:editId="79F335FD">
             <wp:extent cx="4572000" cy="2743200"/>
             <wp:effectExtent l="0" t="0" r="19050" b="19050"/>
             <wp:docPr id="30" name="图表 30"/>
@@ -9597,7 +9621,7 @@
         </w:rPr>
         <w:lastRenderedPageBreak/>
         <w:drawing>
-          <wp:inline distT="0" distB="0" distL="0" distR="0">
+          <wp:inline distT="0" distB="0" distL="0" distR="0" wp14:anchorId="026B21D3" wp14:editId="62FD5951">
             <wp:extent cx="4572000" cy="2743200"/>
             <wp:effectExtent l="0" t="0" r="19050" b="19050"/>
             <wp:docPr id="25" name="图表 25"/>
@@ -10071,7 +10095,7 @@
         </w:rPr>
         <w:lastRenderedPageBreak/>
         <w:drawing>
-          <wp:inline distT="0" distB="0" distL="0" distR="0">
+          <wp:inline distT="0" distB="0" distL="0" distR="0" wp14:anchorId="2C586513" wp14:editId="562A62EB">
             <wp:extent cx="2456121" cy="1626781"/>
             <wp:effectExtent l="0" t="0" r="20955" b="12065"/>
             <wp:docPr id="22" name="图表 22"/>
@@ -10089,7 +10113,7 @@
           <w:noProof/>
         </w:rPr>
         <w:drawing>
-          <wp:inline distT="0" distB="0" distL="0" distR="0">
+          <wp:inline distT="0" distB="0" distL="0" distR="0" wp14:anchorId="3321A31E" wp14:editId="2C7B9642">
             <wp:extent cx="2658140" cy="1616149"/>
             <wp:effectExtent l="0" t="0" r="27940" b="22225"/>
             <wp:docPr id="26" name="图表 26"/>
@@ -10116,7 +10140,7 @@
           <w:noProof/>
         </w:rPr>
         <w:drawing>
-          <wp:inline distT="0" distB="0" distL="0" distR="0">
+          <wp:inline distT="0" distB="0" distL="0" distR="0" wp14:anchorId="1C402C15" wp14:editId="64E7EDC1">
             <wp:extent cx="2477386" cy="1552354"/>
             <wp:effectExtent l="0" t="0" r="18415" b="10160"/>
             <wp:docPr id="27" name="图表 27"/>
@@ -10134,7 +10158,7 @@
           <w:noProof/>
         </w:rPr>
         <w:drawing>
-          <wp:inline distT="0" distB="0" distL="0" distR="0">
+          <wp:inline distT="0" distB="0" distL="0" distR="0" wp14:anchorId="3098F3EF" wp14:editId="76D2E419">
             <wp:extent cx="2658140" cy="1552354"/>
             <wp:effectExtent l="0" t="0" r="27940" b="10160"/>
             <wp:docPr id="28" name="图表 28"/>
@@ -10161,7 +10185,7 @@
           <w:noProof/>
         </w:rPr>
         <w:drawing>
-          <wp:inline distT="0" distB="0" distL="0" distR="0">
+          <wp:inline distT="0" distB="0" distL="0" distR="0" wp14:anchorId="13858FD7" wp14:editId="05EBEF38">
             <wp:extent cx="5135525" cy="1765005"/>
             <wp:effectExtent l="0" t="0" r="27305" b="26035"/>
             <wp:docPr id="29" name="图表 29"/>
@@ -10555,10 +10579,10 @@
     </w:p>
     <w:tbl>
       <w:tblPr>
-        <w:tblStyle w:val="a5"/>
+        <w:tblStyle w:val="a7"/>
         <w:tblW w:w="0" w:type="auto"/>
         <w:tblInd w:w="1758" w:type="dxa"/>
-        <w:tblLook w:val="04A0"/>
+        <w:tblLook w:val="04A0" w:firstRow="1" w:lastRow="0" w:firstColumn="1" w:lastColumn="0" w:noHBand="0" w:noVBand="1"/>
       </w:tblPr>
       <w:tblGrid>
         <w:gridCol w:w="2412"/>
@@ -11086,15 +11110,15 @@
 </file>
 
 <file path=word/endnotes.xml><?xml version="1.0" encoding="utf-8"?>
-<w:endnotes xmlns:ve="http://schemas.openxmlformats.org/markup-compatibility/2006" xmlns:o="urn:schemas-microsoft-com:office:office" xmlns:r="http://schemas.openxmlformats.org/officeDocument/2006/relationships" xmlns:m="http://schemas.openxmlformats.org/officeDocument/2006/math" xmlns:v="urn:schemas-microsoft-com:vml" xmlns:wp="http://schemas.openxmlformats.org/drawingml/2006/wordprocessingDrawing" xmlns:w10="urn:schemas-microsoft-com:office:word" xmlns:w="http://schemas.openxmlformats.org/wordprocessingml/2006/main" xmlns:wne="http://schemas.microsoft.com/office/word/2006/wordml">
-  <w:endnote w:type="separator" w:id="0">
+<w:endnotes xmlns:wpc="http://schemas.microsoft.com/office/word/2010/wordprocessingCanvas" xmlns:mo="http://schemas.microsoft.com/office/mac/office/2008/main" xmlns:mc="http://schemas.openxmlformats.org/markup-compatibility/2006" xmlns:mv="urn:schemas-microsoft-com:mac:vml" xmlns:o="urn:schemas-microsoft-com:office:office" xmlns:r="http://schemas.openxmlformats.org/officeDocument/2006/relationships" xmlns:m="http://schemas.openxmlformats.org/officeDocument/2006/math" xmlns:v="urn:schemas-microsoft-com:vml" xmlns:wp14="http://schemas.microsoft.com/office/word/2010/wordprocessingDrawing" xmlns:wp="http://schemas.openxmlformats.org/drawingml/2006/wordprocessingDrawing" xmlns:w10="urn:schemas-microsoft-com:office:word" xmlns:w="http://schemas.openxmlformats.org/wordprocessingml/2006/main" xmlns:w14="http://schemas.microsoft.com/office/word/2010/wordml" xmlns:w15="http://schemas.microsoft.com/office/word/2012/wordml" xmlns:wpg="http://schemas.microsoft.com/office/word/2010/wordprocessingGroup" xmlns:wpi="http://schemas.microsoft.com/office/word/2010/wordprocessingInk" xmlns:wne="http://schemas.microsoft.com/office/word/2006/wordml" xmlns:wps="http://schemas.microsoft.com/office/word/2010/wordprocessingShape" mc:Ignorable="w14 w15 wp14 mv">
+  <w:endnote w:type="separator" w:id="-1">
     <w:p>
       <w:r>
         <w:separator/>
       </w:r>
     </w:p>
   </w:endnote>
-  <w:endnote w:type="continuationSeparator" w:id="1">
+  <w:endnote w:type="continuationSeparator" w:id="0">
     <w:p>
       <w:r>
         <w:continuationSeparator/>
@@ -11105,7 +11129,7 @@
 </file>
 
 <file path=word/footer1.xml><?xml version="1.0" encoding="utf-8"?>
-<w:ftr xmlns:ve="http://schemas.openxmlformats.org/markup-compatibility/2006" xmlns:o="urn:schemas-microsoft-com:office:office" xmlns:r="http://schemas.openxmlformats.org/officeDocument/2006/relationships" xmlns:m="http://schemas.openxmlformats.org/officeDocument/2006/math" xmlns:v="urn:schemas-microsoft-com:vml" xmlns:wp="http://schemas.openxmlformats.org/drawingml/2006/wordprocessingDrawing" xmlns:w10="urn:schemas-microsoft-com:office:word" xmlns:w="http://schemas.openxmlformats.org/wordprocessingml/2006/main" xmlns:wne="http://schemas.microsoft.com/office/word/2006/wordml">
+<w:ftr xmlns:wpc="http://schemas.microsoft.com/office/word/2010/wordprocessingCanvas" xmlns:mo="http://schemas.microsoft.com/office/mac/office/2008/main" xmlns:mc="http://schemas.openxmlformats.org/markup-compatibility/2006" xmlns:mv="urn:schemas-microsoft-com:mac:vml" xmlns:o="urn:schemas-microsoft-com:office:office" xmlns:r="http://schemas.openxmlformats.org/officeDocument/2006/relationships" xmlns:m="http://schemas.openxmlformats.org/officeDocument/2006/math" xmlns:v="urn:schemas-microsoft-com:vml" xmlns:wp14="http://schemas.microsoft.com/office/word/2010/wordprocessingDrawing" xmlns:wp="http://schemas.openxmlformats.org/drawingml/2006/wordprocessingDrawing" xmlns:w10="urn:schemas-microsoft-com:office:word" xmlns:w="http://schemas.openxmlformats.org/wordprocessingml/2006/main" xmlns:w14="http://schemas.microsoft.com/office/word/2010/wordml" xmlns:w15="http://schemas.microsoft.com/office/word/2012/wordml" xmlns:wpg="http://schemas.microsoft.com/office/word/2010/wordprocessingGroup" xmlns:wpi="http://schemas.microsoft.com/office/word/2010/wordprocessingInk" xmlns:wne="http://schemas.microsoft.com/office/word/2006/wordml" xmlns:wps="http://schemas.microsoft.com/office/word/2010/wordprocessingShape" mc:Ignorable="w14 w15 wp14">
   <w:sdt>
     <w:sdtPr>
       <w:id w:val="1978797513"/>
@@ -11122,7 +11146,7 @@
     <w:sdtContent>
       <w:p>
         <w:pPr>
-          <w:pStyle w:val="a4"/>
+          <w:pStyle w:val="a5"/>
           <w:jc w:val="center"/>
           <w:rPr>
             <w:sz w:val="28"/>
@@ -11165,22 +11189,22 @@
   </w:sdt>
   <w:p>
     <w:pPr>
-      <w:pStyle w:val="a4"/>
+      <w:pStyle w:val="a5"/>
     </w:pPr>
   </w:p>
 </w:ftr>
 </file>
 
 <file path=word/footnotes.xml><?xml version="1.0" encoding="utf-8"?>
-<w:footnotes xmlns:ve="http://schemas.openxmlformats.org/markup-compatibility/2006" xmlns:o="urn:schemas-microsoft-com:office:office" xmlns:r="http://schemas.openxmlformats.org/officeDocument/2006/relationships" xmlns:m="http://schemas.openxmlformats.org/officeDocument/2006/math" xmlns:v="urn:schemas-microsoft-com:vml" xmlns:wp="http://schemas.openxmlformats.org/drawingml/2006/wordprocessingDrawing" xmlns:w10="urn:schemas-microsoft-com:office:word" xmlns:w="http://schemas.openxmlformats.org/wordprocessingml/2006/main" xmlns:wne="http://schemas.microsoft.com/office/word/2006/wordml">
-  <w:footnote w:type="separator" w:id="0">
+<w:footnotes xmlns:wpc="http://schemas.microsoft.com/office/word/2010/wordprocessingCanvas" xmlns:mo="http://schemas.microsoft.com/office/mac/office/2008/main" xmlns:mc="http://schemas.openxmlformats.org/markup-compatibility/2006" xmlns:mv="urn:schemas-microsoft-com:mac:vml" xmlns:o="urn:schemas-microsoft-com:office:office" xmlns:r="http://schemas.openxmlformats.org/officeDocument/2006/relationships" xmlns:m="http://schemas.openxmlformats.org/officeDocument/2006/math" xmlns:v="urn:schemas-microsoft-com:vml" xmlns:wp14="http://schemas.microsoft.com/office/word/2010/wordprocessingDrawing" xmlns:wp="http://schemas.openxmlformats.org/drawingml/2006/wordprocessingDrawing" xmlns:w10="urn:schemas-microsoft-com:office:word" xmlns:w="http://schemas.openxmlformats.org/wordprocessingml/2006/main" xmlns:w14="http://schemas.microsoft.com/office/word/2010/wordml" xmlns:w15="http://schemas.microsoft.com/office/word/2012/wordml" xmlns:wpg="http://schemas.microsoft.com/office/word/2010/wordprocessingGroup" xmlns:wpi="http://schemas.microsoft.com/office/word/2010/wordprocessingInk" xmlns:wne="http://schemas.microsoft.com/office/word/2006/wordml" xmlns:wps="http://schemas.microsoft.com/office/word/2010/wordprocessingShape" mc:Ignorable="w14 w15 wp14 mv">
+  <w:footnote w:type="separator" w:id="-1">
     <w:p>
       <w:r>
         <w:separator/>
       </w:r>
     </w:p>
   </w:footnote>
-  <w:footnote w:type="continuationSeparator" w:id="1">
+  <w:footnote w:type="continuationSeparator" w:id="0">
     <w:p>
       <w:r>
         <w:continuationSeparator/>
@@ -11191,7 +11215,7 @@
 </file>
 
 <file path=word/numbering.xml><?xml version="1.0" encoding="utf-8"?>
-<w:numbering xmlns:ve="http://schemas.openxmlformats.org/markup-compatibility/2006" xmlns:o="urn:schemas-microsoft-com:office:office" xmlns:r="http://schemas.openxmlformats.org/officeDocument/2006/relationships" xmlns:m="http://schemas.openxmlformats.org/officeDocument/2006/math" xmlns:v="urn:schemas-microsoft-com:vml" xmlns:wp="http://schemas.openxmlformats.org/drawingml/2006/wordprocessingDrawing" xmlns:w10="urn:schemas-microsoft-com:office:word" xmlns:w="http://schemas.openxmlformats.org/wordprocessingml/2006/main" xmlns:wne="http://schemas.microsoft.com/office/word/2006/wordml">
+<w:numbering xmlns:wpc="http://schemas.microsoft.com/office/word/2010/wordprocessingCanvas" xmlns:mo="http://schemas.microsoft.com/office/mac/office/2008/main" xmlns:mc="http://schemas.openxmlformats.org/markup-compatibility/2006" xmlns:mv="urn:schemas-microsoft-com:mac:vml" xmlns:o="urn:schemas-microsoft-com:office:office" xmlns:r="http://schemas.openxmlformats.org/officeDocument/2006/relationships" xmlns:m="http://schemas.openxmlformats.org/officeDocument/2006/math" xmlns:v="urn:schemas-microsoft-com:vml" xmlns:wp14="http://schemas.microsoft.com/office/word/2010/wordprocessingDrawing" xmlns:wp="http://schemas.openxmlformats.org/drawingml/2006/wordprocessingDrawing" xmlns:w10="urn:schemas-microsoft-com:office:word" xmlns:w="http://schemas.openxmlformats.org/wordprocessingml/2006/main" xmlns:w14="http://schemas.microsoft.com/office/word/2010/wordml" xmlns:w15="http://schemas.microsoft.com/office/word/2012/wordml" xmlns:wpg="http://schemas.microsoft.com/office/word/2010/wordprocessingGroup" xmlns:wpi="http://schemas.microsoft.com/office/word/2010/wordprocessingInk" xmlns:wne="http://schemas.microsoft.com/office/word/2006/wordml" xmlns:wps="http://schemas.microsoft.com/office/word/2010/wordprocessingShape" mc:Ignorable="w14 w15 wp14 mv">
   <w:abstractNum w:abstractNumId="0">
     <w:nsid w:val="0A047D81"/>
     <w:multiLevelType w:val="hybridMultilevel"/>
@@ -11380,7 +11404,7 @@
 </file>
 
 <file path=word/styles.xml><?xml version="1.0" encoding="utf-8"?>
-<w:styles xmlns:r="http://schemas.openxmlformats.org/officeDocument/2006/relationships" xmlns:w="http://schemas.openxmlformats.org/wordprocessingml/2006/main">
+<w:styles xmlns:mc="http://schemas.openxmlformats.org/markup-compatibility/2006" xmlns:r="http://schemas.openxmlformats.org/officeDocument/2006/relationships" xmlns:w="http://schemas.openxmlformats.org/wordprocessingml/2006/main" xmlns:w14="http://schemas.microsoft.com/office/word/2010/wordml" xmlns:w15="http://schemas.microsoft.com/office/word/2012/wordml" mc:Ignorable="w14 w15">
   <w:docDefaults>
     <w:rPrDefault>
       <w:rPr>
@@ -11393,144 +11417,387 @@
     </w:rPrDefault>
     <w:pPrDefault/>
   </w:docDefaults>
-  <w:latentStyles w:defLockedState="0" w:defUIPriority="99" w:defSemiHidden="1" w:defUnhideWhenUsed="1" w:defQFormat="0" w:count="267">
-    <w:lsdException w:name="Normal" w:semiHidden="0" w:uiPriority="0" w:unhideWhenUsed="0" w:qFormat="1"/>
-    <w:lsdException w:name="heading 1" w:semiHidden="0" w:uiPriority="9" w:unhideWhenUsed="0" w:qFormat="1"/>
-    <w:lsdException w:name="heading 2" w:uiPriority="9" w:qFormat="1"/>
-    <w:lsdException w:name="heading 3" w:uiPriority="9" w:qFormat="1"/>
-    <w:lsdException w:name="heading 4" w:uiPriority="9" w:qFormat="1"/>
-    <w:lsdException w:name="heading 5" w:uiPriority="9" w:qFormat="1"/>
-    <w:lsdException w:name="heading 6" w:uiPriority="9" w:qFormat="1"/>
-    <w:lsdException w:name="heading 7" w:uiPriority="9" w:qFormat="1"/>
-    <w:lsdException w:name="heading 8" w:uiPriority="9" w:qFormat="1"/>
-    <w:lsdException w:name="heading 9" w:uiPriority="9" w:qFormat="1"/>
-    <w:lsdException w:name="toc 1" w:uiPriority="39"/>
-    <w:lsdException w:name="toc 2" w:uiPriority="39"/>
-    <w:lsdException w:name="toc 3" w:uiPriority="39"/>
-    <w:lsdException w:name="toc 4" w:uiPriority="39"/>
-    <w:lsdException w:name="toc 5" w:uiPriority="39"/>
-    <w:lsdException w:name="toc 6" w:uiPriority="39"/>
-    <w:lsdException w:name="toc 7" w:uiPriority="39"/>
-    <w:lsdException w:name="toc 8" w:uiPriority="39"/>
-    <w:lsdException w:name="toc 9" w:uiPriority="39"/>
-    <w:lsdException w:name="caption" w:uiPriority="35" w:qFormat="1"/>
-    <w:lsdException w:name="Title" w:semiHidden="0" w:uiPriority="10" w:unhideWhenUsed="0" w:qFormat="1"/>
-    <w:lsdException w:name="Default Paragraph Font" w:uiPriority="1"/>
-    <w:lsdException w:name="Subtitle" w:semiHidden="0" w:uiPriority="11" w:unhideWhenUsed="0" w:qFormat="1"/>
-    <w:lsdException w:name="Strong" w:semiHidden="0" w:uiPriority="22" w:unhideWhenUsed="0" w:qFormat="1"/>
-    <w:lsdException w:name="Emphasis" w:semiHidden="0" w:uiPriority="20" w:unhideWhenUsed="0" w:qFormat="1"/>
-    <w:lsdException w:name="Table Grid" w:semiHidden="0" w:uiPriority="59" w:unhideWhenUsed="0"/>
-    <w:lsdException w:name="Placeholder Text" w:unhideWhenUsed="0"/>
-    <w:lsdException w:name="No Spacing" w:semiHidden="0" w:uiPriority="1" w:unhideWhenUsed="0" w:qFormat="1"/>
-    <w:lsdException w:name="Light Shading" w:semiHidden="0" w:uiPriority="60" w:unhideWhenUsed="0"/>
-    <w:lsdException w:name="Light List" w:semiHidden="0" w:uiPriority="61" w:unhideWhenUsed="0"/>
-    <w:lsdException w:name="Light Grid" w:semiHidden="0" w:uiPriority="62" w:unhideWhenUsed="0"/>
-    <w:lsdException w:name="Medium Shading 1" w:semiHidden="0" w:uiPriority="63" w:unhideWhenUsed="0"/>
-    <w:lsdException w:name="Medium Shading 2" w:semiHidden="0" w:uiPriority="64" w:unhideWhenUsed="0"/>
-    <w:lsdException w:name="Medium List 1" w:semiHidden="0" w:uiPriority="65" w:unhideWhenUsed="0"/>
-    <w:lsdException w:name="Medium List 2" w:semiHidden="0" w:uiPriority="66" w:unhideWhenUsed="0"/>
-    <w:lsdException w:name="Medium Grid 1" w:semiHidden="0" w:uiPriority="67" w:unhideWhenUsed="0"/>
-    <w:lsdException w:name="Medium Grid 2" w:semiHidden="0" w:uiPriority="68" w:unhideWhenUsed="0"/>
-    <w:lsdException w:name="Medium Grid 3" w:semiHidden="0" w:uiPriority="69" w:unhideWhenUsed="0"/>
-    <w:lsdException w:name="Dark List" w:semiHidden="0" w:uiPriority="70" w:unhideWhenUsed="0"/>
-    <w:lsdException w:name="Colorful Shading" w:semiHidden="0" w:uiPriority="71" w:unhideWhenUsed="0"/>
-    <w:lsdException w:name="Colorful List" w:semiHidden="0" w:uiPriority="72" w:unhideWhenUsed="0"/>
-    <w:lsdException w:name="Colorful Grid" w:semiHidden="0" w:uiPriority="73" w:unhideWhenUsed="0"/>
-    <w:lsdException w:name="Light Shading Accent 1" w:semiHidden="0" w:uiPriority="60" w:unhideWhenUsed="0"/>
-    <w:lsdException w:name="Light List Accent 1" w:semiHidden="0" w:uiPriority="61" w:unhideWhenUsed="0"/>
-    <w:lsdException w:name="Light Grid Accent 1" w:semiHidden="0" w:uiPriority="62" w:unhideWhenUsed="0"/>
-    <w:lsdException w:name="Medium Shading 1 Accent 1" w:semiHidden="0" w:uiPriority="63" w:unhideWhenUsed="0"/>
-    <w:lsdException w:name="Medium Shading 2 Accent 1" w:semiHidden="0" w:uiPriority="64" w:unhideWhenUsed="0"/>
-    <w:lsdException w:name="Medium List 1 Accent 1" w:semiHidden="0" w:uiPriority="65" w:unhideWhenUsed="0"/>
-    <w:lsdException w:name="Revision" w:unhideWhenUsed="0"/>
-    <w:lsdException w:name="List Paragraph" w:semiHidden="0" w:uiPriority="34" w:unhideWhenUsed="0" w:qFormat="1"/>
-    <w:lsdException w:name="Quote" w:semiHidden="0" w:uiPriority="29" w:unhideWhenUsed="0" w:qFormat="1"/>
-    <w:lsdException w:name="Intense Quote" w:semiHidden="0" w:uiPriority="30" w:unhideWhenUsed="0" w:qFormat="1"/>
-    <w:lsdException w:name="Medium List 2 Accent 1" w:semiHidden="0" w:uiPriority="66" w:unhideWhenUsed="0"/>
-    <w:lsdException w:name="Medium Grid 1 Accent 1" w:semiHidden="0" w:uiPriority="67" w:unhideWhenUsed="0"/>
-    <w:lsdException w:name="Medium Grid 2 Accent 1" w:semiHidden="0" w:uiPriority="68" w:unhideWhenUsed="0"/>
-    <w:lsdException w:name="Medium Grid 3 Accent 1" w:semiHidden="0" w:uiPriority="69" w:unhideWhenUsed="0"/>
-    <w:lsdException w:name="Dark List Accent 1" w:semiHidden="0" w:uiPriority="70" w:unhideWhenUsed="0"/>
-    <w:lsdException w:name="Colorful Shading Accent 1" w:semiHidden="0" w:uiPriority="71" w:unhideWhenUsed="0"/>
-    <w:lsdException w:name="Colorful List Accent 1" w:semiHidden="0" w:uiPriority="72" w:unhideWhenUsed="0"/>
-    <w:lsdException w:name="Colorful Grid Accent 1" w:semiHidden="0" w:uiPriority="73" w:unhideWhenUsed="0"/>
-    <w:lsdException w:name="Light Shading Accent 2" w:semiHidden="0" w:uiPriority="60" w:unhideWhenUsed="0"/>
-    <w:lsdException w:name="Light List Accent 2" w:semiHidden="0" w:uiPriority="61" w:unhideWhenUsed="0"/>
-    <w:lsdException w:name="Light Grid Accent 2" w:semiHidden="0" w:uiPriority="62" w:unhideWhenUsed="0"/>
-    <w:lsdException w:name="Medium Shading 1 Accent 2" w:semiHidden="0" w:uiPriority="63" w:unhideWhenUsed="0"/>
-    <w:lsdException w:name="Medium Shading 2 Accent 2" w:semiHidden="0" w:uiPriority="64" w:unhideWhenUsed="0"/>
-    <w:lsdException w:name="Medium List 1 Accent 2" w:semiHidden="0" w:uiPriority="65" w:unhideWhenUsed="0"/>
-    <w:lsdException w:name="Medium List 2 Accent 2" w:semiHidden="0" w:uiPriority="66" w:unhideWhenUsed="0"/>
-    <w:lsdException w:name="Medium Grid 1 Accent 2" w:semiHidden="0" w:uiPriority="67" w:unhideWhenUsed="0"/>
-    <w:lsdException w:name="Medium Grid 2 Accent 2" w:semiHidden="0" w:uiPriority="68" w:unhideWhenUsed="0"/>
-    <w:lsdException w:name="Medium Grid 3 Accent 2" w:semiHidden="0" w:uiPriority="69" w:unhideWhenUsed="0"/>
-    <w:lsdException w:name="Dark List Accent 2" w:semiHidden="0" w:uiPriority="70" w:unhideWhenUsed="0"/>
-    <w:lsdException w:name="Colorful Shading Accent 2" w:semiHidden="0" w:uiPriority="71" w:unhideWhenUsed="0"/>
-    <w:lsdException w:name="Colorful List Accent 2" w:semiHidden="0" w:uiPriority="72" w:unhideWhenUsed="0"/>
-    <w:lsdException w:name="Colorful Grid Accent 2" w:semiHidden="0" w:uiPriority="73" w:unhideWhenUsed="0"/>
-    <w:lsdException w:name="Light Shading Accent 3" w:semiHidden="0" w:uiPriority="60" w:unhideWhenUsed="0"/>
-    <w:lsdException w:name="Light List Accent 3" w:semiHidden="0" w:uiPriority="61" w:unhideWhenUsed="0"/>
-    <w:lsdException w:name="Light Grid Accent 3" w:semiHidden="0" w:uiPriority="62" w:unhideWhenUsed="0"/>
-    <w:lsdException w:name="Medium Shading 1 Accent 3" w:semiHidden="0" w:uiPriority="63" w:unhideWhenUsed="0"/>
-    <w:lsdException w:name="Medium Shading 2 Accent 3" w:semiHidden="0" w:uiPriority="64" w:unhideWhenUsed="0"/>
-    <w:lsdException w:name="Medium List 1 Accent 3" w:semiHidden="0" w:uiPriority="65" w:unhideWhenUsed="0"/>
-    <w:lsdException w:name="Medium List 2 Accent 3" w:semiHidden="0" w:uiPriority="66" w:unhideWhenUsed="0"/>
-    <w:lsdException w:name="Medium Grid 1 Accent 3" w:semiHidden="0" w:uiPriority="67" w:unhideWhenUsed="0"/>
-    <w:lsdException w:name="Medium Grid 2 Accent 3" w:semiHidden="0" w:uiPriority="68" w:unhideWhenUsed="0"/>
-    <w:lsdException w:name="Medium Grid 3 Accent 3" w:semiHidden="0" w:uiPriority="69" w:unhideWhenUsed="0"/>
-    <w:lsdException w:name="Dark List Accent 3" w:semiHidden="0" w:uiPriority="70" w:unhideWhenUsed="0"/>
-    <w:lsdException w:name="Colorful Shading Accent 3" w:semiHidden="0" w:uiPriority="71" w:unhideWhenUsed="0"/>
-    <w:lsdException w:name="Colorful List Accent 3" w:semiHidden="0" w:uiPriority="72" w:unhideWhenUsed="0"/>
-    <w:lsdException w:name="Colorful Grid Accent 3" w:semiHidden="0" w:uiPriority="73" w:unhideWhenUsed="0"/>
-    <w:lsdException w:name="Light Shading Accent 4" w:semiHidden="0" w:uiPriority="60" w:unhideWhenUsed="0"/>
-    <w:lsdException w:name="Light List Accent 4" w:semiHidden="0" w:uiPriority="61" w:unhideWhenUsed="0"/>
-    <w:lsdException w:name="Light Grid Accent 4" w:semiHidden="0" w:uiPriority="62" w:unhideWhenUsed="0"/>
-    <w:lsdException w:name="Medium Shading 1 Accent 4" w:semiHidden="0" w:uiPriority="63" w:unhideWhenUsed="0"/>
-    <w:lsdException w:name="Medium Shading 2 Accent 4" w:semiHidden="0" w:uiPriority="64" w:unhideWhenUsed="0"/>
-    <w:lsdException w:name="Medium List 1 Accent 4" w:semiHidden="0" w:uiPriority="65" w:unhideWhenUsed="0"/>
-    <w:lsdException w:name="Medium List 2 Accent 4" w:semiHidden="0" w:uiPriority="66" w:unhideWhenUsed="0"/>
-    <w:lsdException w:name="Medium Grid 1 Accent 4" w:semiHidden="0" w:uiPriority="67" w:unhideWhenUsed="0"/>
-    <w:lsdException w:name="Medium Grid 2 Accent 4" w:semiHidden="0" w:uiPriority="68" w:unhideWhenUsed="0"/>
-    <w:lsdException w:name="Medium Grid 3 Accent 4" w:semiHidden="0" w:uiPriority="69" w:unhideWhenUsed="0"/>
-    <w:lsdException w:name="Dark List Accent 4" w:semiHidden="0" w:uiPriority="70" w:unhideWhenUsed="0"/>
-    <w:lsdException w:name="Colorful Shading Accent 4" w:semiHidden="0" w:uiPriority="71" w:unhideWhenUsed="0"/>
-    <w:lsdException w:name="Colorful List Accent 4" w:semiHidden="0" w:uiPriority="72" w:unhideWhenUsed="0"/>
-    <w:lsdException w:name="Colorful Grid Accent 4" w:semiHidden="0" w:uiPriority="73" w:unhideWhenUsed="0"/>
-    <w:lsdException w:name="Light Shading Accent 5" w:semiHidden="0" w:uiPriority="60" w:unhideWhenUsed="0"/>
-    <w:lsdException w:name="Light List Accent 5" w:semiHidden="0" w:uiPriority="61" w:unhideWhenUsed="0"/>
-    <w:lsdException w:name="Light Grid Accent 5" w:semiHidden="0" w:uiPriority="62" w:unhideWhenUsed="0"/>
-    <w:lsdException w:name="Medium Shading 1 Accent 5" w:semiHidden="0" w:uiPriority="63" w:unhideWhenUsed="0"/>
-    <w:lsdException w:name="Medium Shading 2 Accent 5" w:semiHidden="0" w:uiPriority="64" w:unhideWhenUsed="0"/>
-    <w:lsdException w:name="Medium List 1 Accent 5" w:semiHidden="0" w:uiPriority="65" w:unhideWhenUsed="0"/>
-    <w:lsdException w:name="Medium List 2 Accent 5" w:semiHidden="0" w:uiPriority="66" w:unhideWhenUsed="0"/>
-    <w:lsdException w:name="Medium Grid 1 Accent 5" w:semiHidden="0" w:uiPriority="67" w:unhideWhenUsed="0"/>
-    <w:lsdException w:name="Medium Grid 2 Accent 5" w:semiHidden="0" w:uiPriority="68" w:unhideWhenUsed="0"/>
-    <w:lsdException w:name="Medium Grid 3 Accent 5" w:semiHidden="0" w:uiPriority="69" w:unhideWhenUsed="0"/>
-    <w:lsdException w:name="Dark List Accent 5" w:semiHidden="0" w:uiPriority="70" w:unhideWhenUsed="0"/>
-    <w:lsdException w:name="Colorful Shading Accent 5" w:semiHidden="0" w:uiPriority="71" w:unhideWhenUsed="0"/>
-    <w:lsdException w:name="Colorful List Accent 5" w:semiHidden="0" w:uiPriority="72" w:unhideWhenUsed="0"/>
-    <w:lsdException w:name="Colorful Grid Accent 5" w:semiHidden="0" w:uiPriority="73" w:unhideWhenUsed="0"/>
-    <w:lsdException w:name="Light Shading Accent 6" w:semiHidden="0" w:uiPriority="60" w:unhideWhenUsed="0"/>
-    <w:lsdException w:name="Light List Accent 6" w:semiHidden="0" w:uiPriority="61" w:unhideWhenUsed="0"/>
-    <w:lsdException w:name="Light Grid Accent 6" w:semiHidden="0" w:uiPriority="62" w:unhideWhenUsed="0"/>
-    <w:lsdException w:name="Medium Shading 1 Accent 6" w:semiHidden="0" w:uiPriority="63" w:unhideWhenUsed="0"/>
-    <w:lsdException w:name="Medium Shading 2 Accent 6" w:semiHidden="0" w:uiPriority="64" w:unhideWhenUsed="0"/>
-    <w:lsdException w:name="Medium List 1 Accent 6" w:semiHidden="0" w:uiPriority="65" w:unhideWhenUsed="0"/>
-    <w:lsdException w:name="Medium List 2 Accent 6" w:semiHidden="0" w:uiPriority="66" w:unhideWhenUsed="0"/>
-    <w:lsdException w:name="Medium Grid 1 Accent 6" w:semiHidden="0" w:uiPriority="67" w:unhideWhenUsed="0"/>
-    <w:lsdException w:name="Medium Grid 2 Accent 6" w:semiHidden="0" w:uiPriority="68" w:unhideWhenUsed="0"/>
-    <w:lsdException w:name="Medium Grid 3 Accent 6" w:semiHidden="0" w:uiPriority="69" w:unhideWhenUsed="0"/>
-    <w:lsdException w:name="Dark List Accent 6" w:semiHidden="0" w:uiPriority="70" w:unhideWhenUsed="0"/>
-    <w:lsdException w:name="Colorful Shading Accent 6" w:semiHidden="0" w:uiPriority="71" w:unhideWhenUsed="0"/>
-    <w:lsdException w:name="Colorful List Accent 6" w:semiHidden="0" w:uiPriority="72" w:unhideWhenUsed="0"/>
-    <w:lsdException w:name="Colorful Grid Accent 6" w:semiHidden="0" w:uiPriority="73" w:unhideWhenUsed="0"/>
-    <w:lsdException w:name="Subtle Emphasis" w:semiHidden="0" w:uiPriority="19" w:unhideWhenUsed="0" w:qFormat="1"/>
-    <w:lsdException w:name="Intense Emphasis" w:semiHidden="0" w:uiPriority="21" w:unhideWhenUsed="0" w:qFormat="1"/>
-    <w:lsdException w:name="Subtle Reference" w:semiHidden="0" w:uiPriority="31" w:unhideWhenUsed="0" w:qFormat="1"/>
-    <w:lsdException w:name="Intense Reference" w:semiHidden="0" w:uiPriority="32" w:unhideWhenUsed="0" w:qFormat="1"/>
-    <w:lsdException w:name="Book Title" w:semiHidden="0" w:uiPriority="33" w:unhideWhenUsed="0" w:qFormat="1"/>
-    <w:lsdException w:name="Bibliography" w:uiPriority="37"/>
-    <w:lsdException w:name="TOC Heading" w:uiPriority="39" w:qFormat="1"/>
+  <w:latentStyles w:defLockedState="0" w:defUIPriority="99" w:defSemiHidden="0" w:defUnhideWhenUsed="0" w:defQFormat="0" w:count="380">
+    <w:lsdException w:name="Normal" w:uiPriority="0" w:qFormat="1"/>
+    <w:lsdException w:name="heading 1" w:uiPriority="9" w:qFormat="1"/>
+    <w:lsdException w:name="heading 2" w:semiHidden="1" w:uiPriority="9" w:unhideWhenUsed="1" w:qFormat="1"/>
+    <w:lsdException w:name="heading 3" w:semiHidden="1" w:uiPriority="9" w:unhideWhenUsed="1" w:qFormat="1"/>
+    <w:lsdException w:name="heading 4" w:semiHidden="1" w:uiPriority="9" w:unhideWhenUsed="1" w:qFormat="1"/>
+    <w:lsdException w:name="heading 5" w:semiHidden="1" w:uiPriority="9" w:unhideWhenUsed="1" w:qFormat="1"/>
+    <w:lsdException w:name="heading 6" w:semiHidden="1" w:uiPriority="9" w:unhideWhenUsed="1" w:qFormat="1"/>
+    <w:lsdException w:name="heading 7" w:semiHidden="1" w:uiPriority="9" w:unhideWhenUsed="1" w:qFormat="1"/>
+    <w:lsdException w:name="heading 8" w:semiHidden="1" w:uiPriority="9" w:unhideWhenUsed="1" w:qFormat="1"/>
+    <w:lsdException w:name="heading 9" w:semiHidden="1" w:uiPriority="9" w:unhideWhenUsed="1" w:qFormat="1"/>
+    <w:lsdException w:name="index 1" w:semiHidden="1" w:unhideWhenUsed="1"/>
+    <w:lsdException w:name="index 2" w:semiHidden="1" w:unhideWhenUsed="1"/>
+    <w:lsdException w:name="index 3" w:semiHidden="1" w:unhideWhenUsed="1"/>
+    <w:lsdException w:name="index 4" w:semiHidden="1" w:unhideWhenUsed="1"/>
+    <w:lsdException w:name="index 5" w:semiHidden="1" w:unhideWhenUsed="1"/>
+    <w:lsdException w:name="index 6" w:semiHidden="1" w:unhideWhenUsed="1"/>
+    <w:lsdException w:name="index 7" w:semiHidden="1" w:unhideWhenUsed="1"/>
+    <w:lsdException w:name="index 8" w:semiHidden="1" w:unhideWhenUsed="1"/>
+    <w:lsdException w:name="index 9" w:semiHidden="1" w:unhideWhenUsed="1"/>
+    <w:lsdException w:name="toc 1" w:semiHidden="1" w:uiPriority="39" w:unhideWhenUsed="1"/>
+    <w:lsdException w:name="toc 2" w:semiHidden="1" w:uiPriority="39" w:unhideWhenUsed="1"/>
+    <w:lsdException w:name="toc 3" w:semiHidden="1" w:uiPriority="39" w:unhideWhenUsed="1"/>
+    <w:lsdException w:name="toc 4" w:semiHidden="1" w:uiPriority="39" w:unhideWhenUsed="1"/>
+    <w:lsdException w:name="toc 5" w:semiHidden="1" w:uiPriority="39" w:unhideWhenUsed="1"/>
+    <w:lsdException w:name="toc 6" w:semiHidden="1" w:uiPriority="39" w:unhideWhenUsed="1"/>
+    <w:lsdException w:name="toc 7" w:semiHidden="1" w:uiPriority="39" w:unhideWhenUsed="1"/>
+    <w:lsdException w:name="toc 8" w:semiHidden="1" w:uiPriority="39" w:unhideWhenUsed="1"/>
+    <w:lsdException w:name="toc 9" w:semiHidden="1" w:uiPriority="39" w:unhideWhenUsed="1"/>
+    <w:lsdException w:name="Normal Indent" w:semiHidden="1" w:unhideWhenUsed="1"/>
+    <w:lsdException w:name="footnote text" w:semiHidden="1" w:unhideWhenUsed="1"/>
+    <w:lsdException w:name="annotation text" w:semiHidden="1" w:unhideWhenUsed="1"/>
+    <w:lsdException w:name="header" w:semiHidden="1" w:unhideWhenUsed="1"/>
+    <w:lsdException w:name="footer" w:semiHidden="1" w:unhideWhenUsed="1"/>
+    <w:lsdException w:name="index heading" w:semiHidden="1" w:unhideWhenUsed="1"/>
+    <w:lsdException w:name="caption" w:semiHidden="1" w:uiPriority="35" w:unhideWhenUsed="1" w:qFormat="1"/>
+    <w:lsdException w:name="table of figures" w:semiHidden="1" w:unhideWhenUsed="1"/>
+    <w:lsdException w:name="envelope address" w:semiHidden="1" w:unhideWhenUsed="1"/>
+    <w:lsdException w:name="envelope return" w:semiHidden="1" w:unhideWhenUsed="1"/>
+    <w:lsdException w:name="footnote reference" w:semiHidden="1" w:unhideWhenUsed="1"/>
+    <w:lsdException w:name="annotation reference" w:semiHidden="1" w:unhideWhenUsed="1"/>
+    <w:lsdException w:name="line number" w:semiHidden="1" w:unhideWhenUsed="1"/>
+    <w:lsdException w:name="page number" w:semiHidden="1" w:unhideWhenUsed="1"/>
+    <w:lsdException w:name="endnote reference" w:semiHidden="1" w:unhideWhenUsed="1"/>
+    <w:lsdException w:name="endnote text" w:semiHidden="1" w:unhideWhenUsed="1"/>
+    <w:lsdException w:name="table of authorities" w:semiHidden="1" w:unhideWhenUsed="1"/>
+    <w:lsdException w:name="macro" w:semiHidden="1" w:unhideWhenUsed="1"/>
+    <w:lsdException w:name="toa heading" w:semiHidden="1" w:unhideWhenUsed="1"/>
+    <w:lsdException w:name="List" w:semiHidden="1" w:unhideWhenUsed="1"/>
+    <w:lsdException w:name="List Bullet" w:semiHidden="1" w:unhideWhenUsed="1"/>
+    <w:lsdException w:name="List Number" w:semiHidden="1" w:unhideWhenUsed="1"/>
+    <w:lsdException w:name="List 2" w:semiHidden="1" w:unhideWhenUsed="1"/>
+    <w:lsdException w:name="List 3" w:semiHidden="1" w:unhideWhenUsed="1"/>
+    <w:lsdException w:name="List 4" w:semiHidden="1" w:unhideWhenUsed="1"/>
+    <w:lsdException w:name="List 5" w:semiHidden="1" w:unhideWhenUsed="1"/>
+    <w:lsdException w:name="List Bullet 2" w:semiHidden="1" w:unhideWhenUsed="1"/>
+    <w:lsdException w:name="List Bullet 3" w:semiHidden="1" w:unhideWhenUsed="1"/>
+    <w:lsdException w:name="List Bullet 4" w:semiHidden="1" w:unhideWhenUsed="1"/>
+    <w:lsdException w:name="List Bullet 5" w:semiHidden="1" w:unhideWhenUsed="1"/>
+    <w:lsdException w:name="List Number 2" w:semiHidden="1" w:unhideWhenUsed="1"/>
+    <w:lsdException w:name="List Number 3" w:semiHidden="1" w:unhideWhenUsed="1"/>
+    <w:lsdException w:name="List Number 4" w:semiHidden="1" w:unhideWhenUsed="1"/>
+    <w:lsdException w:name="List Number 5" w:semiHidden="1" w:unhideWhenUsed="1"/>
+    <w:lsdException w:name="Title" w:uiPriority="10" w:qFormat="1"/>
+    <w:lsdException w:name="Closing" w:semiHidden="1" w:unhideWhenUsed="1"/>
+    <w:lsdException w:name="Signature" w:semiHidden="1" w:unhideWhenUsed="1"/>
+    <w:lsdException w:name="Default Paragraph Font" w:semiHidden="1" w:uiPriority="1" w:unhideWhenUsed="1"/>
+    <w:lsdException w:name="Body Text" w:semiHidden="1" w:unhideWhenUsed="1"/>
+    <w:lsdException w:name="Body Text Indent" w:semiHidden="1" w:unhideWhenUsed="1"/>
+    <w:lsdException w:name="List Continue" w:semiHidden="1" w:unhideWhenUsed="1"/>
+    <w:lsdException w:name="List Continue 2" w:semiHidden="1" w:unhideWhenUsed="1"/>
+    <w:lsdException w:name="List Continue 3" w:semiHidden="1" w:unhideWhenUsed="1"/>
+    <w:lsdException w:name="List Continue 4" w:semiHidden="1" w:unhideWhenUsed="1"/>
+    <w:lsdException w:name="List Continue 5" w:semiHidden="1" w:unhideWhenUsed="1"/>
+    <w:lsdException w:name="Message Header" w:semiHidden="1" w:unhideWhenUsed="1"/>
+    <w:lsdException w:name="Subtitle" w:uiPriority="11" w:qFormat="1"/>
+    <w:lsdException w:name="Salutation" w:semiHidden="1" w:unhideWhenUsed="1"/>
+    <w:lsdException w:name="Date" w:semiHidden="1" w:unhideWhenUsed="1"/>
+    <w:lsdException w:name="Body Text First Indent" w:semiHidden="1" w:unhideWhenUsed="1"/>
+    <w:lsdException w:name="Body Text First Indent 2" w:semiHidden="1" w:unhideWhenUsed="1"/>
+    <w:lsdException w:name="Note Heading" w:semiHidden="1" w:unhideWhenUsed="1"/>
+    <w:lsdException w:name="Body Text 2" w:semiHidden="1" w:unhideWhenUsed="1"/>
+    <w:lsdException w:name="Body Text 3" w:semiHidden="1" w:unhideWhenUsed="1"/>
+    <w:lsdException w:name="Body Text Indent 2" w:semiHidden="1" w:unhideWhenUsed="1"/>
+    <w:lsdException w:name="Body Text Indent 3" w:semiHidden="1" w:unhideWhenUsed="1"/>
+    <w:lsdException w:name="Block Text" w:semiHidden="1" w:unhideWhenUsed="1"/>
+    <w:lsdException w:name="Hyperlink" w:semiHidden="1" w:unhideWhenUsed="1"/>
+    <w:lsdException w:name="FollowedHyperlink" w:semiHidden="1" w:unhideWhenUsed="1"/>
+    <w:lsdException w:name="Strong" w:uiPriority="22" w:qFormat="1"/>
+    <w:lsdException w:name="Emphasis" w:uiPriority="20" w:qFormat="1"/>
+    <w:lsdException w:name="Document Map" w:semiHidden="1" w:unhideWhenUsed="1"/>
+    <w:lsdException w:name="Plain Text" w:semiHidden="1" w:unhideWhenUsed="1"/>
+    <w:lsdException w:name="E-mail Signature" w:semiHidden="1" w:unhideWhenUsed="1"/>
+    <w:lsdException w:name="HTML Top of Form" w:semiHidden="1" w:unhideWhenUsed="1"/>
+    <w:lsdException w:name="HTML Bottom of Form" w:semiHidden="1" w:unhideWhenUsed="1"/>
+    <w:lsdException w:name="Normal (Web)" w:semiHidden="1" w:unhideWhenUsed="1"/>
+    <w:lsdException w:name="HTML Acronym" w:semiHidden="1" w:unhideWhenUsed="1"/>
+    <w:lsdException w:name="HTML Address" w:semiHidden="1" w:unhideWhenUsed="1"/>
+    <w:lsdException w:name="HTML Cite" w:semiHidden="1" w:unhideWhenUsed="1"/>
+    <w:lsdException w:name="HTML Code" w:semiHidden="1" w:unhideWhenUsed="1"/>
+    <w:lsdException w:name="HTML Definition" w:semiHidden="1" w:unhideWhenUsed="1"/>
+    <w:lsdException w:name="HTML Keyboard" w:semiHidden="1" w:unhideWhenUsed="1"/>
+    <w:lsdException w:name="HTML Preformatted" w:semiHidden="1" w:unhideWhenUsed="1"/>
+    <w:lsdException w:name="HTML Sample" w:semiHidden="1" w:unhideWhenUsed="1"/>
+    <w:lsdException w:name="HTML Typewriter" w:semiHidden="1" w:unhideWhenUsed="1"/>
+    <w:lsdException w:name="HTML Variable" w:semiHidden="1" w:unhideWhenUsed="1"/>
+    <w:lsdException w:name="Normal Table" w:semiHidden="1" w:unhideWhenUsed="1"/>
+    <w:lsdException w:name="annotation subject" w:semiHidden="1" w:unhideWhenUsed="1"/>
+    <w:lsdException w:name="No List" w:semiHidden="1" w:unhideWhenUsed="1"/>
+    <w:lsdException w:name="Outline List 1" w:semiHidden="1" w:unhideWhenUsed="1"/>
+    <w:lsdException w:name="Outline List 2" w:semiHidden="1" w:unhideWhenUsed="1"/>
+    <w:lsdException w:name="Outline List 3" w:semiHidden="1" w:unhideWhenUsed="1"/>
+    <w:lsdException w:name="Table Simple 1" w:semiHidden="1" w:unhideWhenUsed="1"/>
+    <w:lsdException w:name="Table Simple 2" w:semiHidden="1" w:unhideWhenUsed="1"/>
+    <w:lsdException w:name="Table Simple 3" w:semiHidden="1" w:unhideWhenUsed="1"/>
+    <w:lsdException w:name="Table Classic 1" w:semiHidden="1" w:unhideWhenUsed="1"/>
+    <w:lsdException w:name="Table Classic 2" w:semiHidden="1" w:unhideWhenUsed="1"/>
+    <w:lsdException w:name="Table Classic 3" w:semiHidden="1" w:unhideWhenUsed="1"/>
+    <w:lsdException w:name="Table Classic 4" w:semiHidden="1" w:unhideWhenUsed="1"/>
+    <w:lsdException w:name="Table Colorful 1" w:semiHidden="1" w:unhideWhenUsed="1"/>
+    <w:lsdException w:name="Table Colorful 2" w:semiHidden="1" w:unhideWhenUsed="1"/>
+    <w:lsdException w:name="Table Colorful 3" w:semiHidden="1" w:unhideWhenUsed="1"/>
+    <w:lsdException w:name="Table Columns 1" w:semiHidden="1" w:unhideWhenUsed="1"/>
+    <w:lsdException w:name="Table Columns 2" w:semiHidden="1" w:unhideWhenUsed="1"/>
+    <w:lsdException w:name="Table Columns 3" w:semiHidden="1" w:unhideWhenUsed="1"/>
+    <w:lsdException w:name="Table Columns 4" w:semiHidden="1" w:unhideWhenUsed="1"/>
+    <w:lsdException w:name="Table Columns 5" w:semiHidden="1" w:unhideWhenUsed="1"/>
+    <w:lsdException w:name="Table Grid 1" w:semiHidden="1" w:unhideWhenUsed="1"/>
+    <w:lsdException w:name="Table Grid 2" w:semiHidden="1" w:unhideWhenUsed="1"/>
+    <w:lsdException w:name="Table Grid 3" w:semiHidden="1" w:unhideWhenUsed="1"/>
+    <w:lsdException w:name="Table Grid 4" w:semiHidden="1" w:unhideWhenUsed="1"/>
+    <w:lsdException w:name="Table Grid 5" w:semiHidden="1" w:unhideWhenUsed="1"/>
+    <w:lsdException w:name="Table Grid 6" w:semiHidden="1" w:unhideWhenUsed="1"/>
+    <w:lsdException w:name="Table Grid 7" w:semiHidden="1" w:unhideWhenUsed="1"/>
+    <w:lsdException w:name="Table Grid 8" w:semiHidden="1" w:unhideWhenUsed="1"/>
+    <w:lsdException w:name="Table List 1" w:semiHidden="1" w:unhideWhenUsed="1"/>
+    <w:lsdException w:name="Table List 2" w:semiHidden="1" w:unhideWhenUsed="1"/>
+    <w:lsdException w:name="Table List 3" w:semiHidden="1" w:unhideWhenUsed="1"/>
+    <w:lsdException w:name="Table List 4" w:semiHidden="1" w:unhideWhenUsed="1"/>
+    <w:lsdException w:name="Table List 5" w:semiHidden="1" w:unhideWhenUsed="1"/>
+    <w:lsdException w:name="Table List 6" w:semiHidden="1" w:unhideWhenUsed="1"/>
+    <w:lsdException w:name="Table List 7" w:semiHidden="1" w:unhideWhenUsed="1"/>
+    <w:lsdException w:name="Table List 8" w:semiHidden="1" w:unhideWhenUsed="1"/>
+    <w:lsdException w:name="Table 3D effects 1" w:semiHidden="1" w:unhideWhenUsed="1"/>
+    <w:lsdException w:name="Table 3D effects 2" w:semiHidden="1" w:unhideWhenUsed="1"/>
+    <w:lsdException w:name="Table 3D effects 3" w:semiHidden="1" w:unhideWhenUsed="1"/>
+    <w:lsdException w:name="Table Contemporary" w:semiHidden="1" w:unhideWhenUsed="1"/>
+    <w:lsdException w:name="Table Elegant" w:semiHidden="1" w:unhideWhenUsed="1"/>
+    <w:lsdException w:name="Table Professional" w:semiHidden="1" w:unhideWhenUsed="1"/>
+    <w:lsdException w:name="Table Subtle 1" w:semiHidden="1" w:unhideWhenUsed="1"/>
+    <w:lsdException w:name="Table Subtle 2" w:semiHidden="1" w:unhideWhenUsed="1"/>
+    <w:lsdException w:name="Table Web 1" w:semiHidden="1" w:unhideWhenUsed="1"/>
+    <w:lsdException w:name="Table Web 2" w:semiHidden="1" w:unhideWhenUsed="1"/>
+    <w:lsdException w:name="Table Web 3" w:semiHidden="1" w:unhideWhenUsed="1"/>
+    <w:lsdException w:name="Balloon Text" w:semiHidden="1" w:unhideWhenUsed="1"/>
+    <w:lsdException w:name="Table Grid" w:uiPriority="59"/>
+    <w:lsdException w:name="Table Theme" w:semiHidden="1" w:unhideWhenUsed="1"/>
+    <w:lsdException w:name="Note Level 1" w:semiHidden="1" w:unhideWhenUsed="1"/>
+    <w:lsdException w:name="Note Level 2" w:semiHidden="1" w:unhideWhenUsed="1"/>
+    <w:lsdException w:name="Note Level 3" w:semiHidden="1" w:unhideWhenUsed="1"/>
+    <w:lsdException w:name="Note Level 4" w:semiHidden="1" w:unhideWhenUsed="1"/>
+    <w:lsdException w:name="Note Level 5" w:semiHidden="1" w:unhideWhenUsed="1"/>
+    <w:lsdException w:name="Note Level 6" w:semiHidden="1" w:unhideWhenUsed="1"/>
+    <w:lsdException w:name="Note Level 7" w:semiHidden="1" w:unhideWhenUsed="1"/>
+    <w:lsdException w:name="Note Level 8" w:semiHidden="1" w:unhideWhenUsed="1"/>
+    <w:lsdException w:name="Note Level 9" w:semiHidden="1" w:unhideWhenUsed="1"/>
+    <w:lsdException w:name="Placeholder Text" w:semiHidden="1"/>
+    <w:lsdException w:name="No Spacing" w:uiPriority="1" w:qFormat="1"/>
+    <w:lsdException w:name="Light Shading" w:uiPriority="60"/>
+    <w:lsdException w:name="Light List" w:uiPriority="61"/>
+    <w:lsdException w:name="Light Grid" w:uiPriority="62"/>
+    <w:lsdException w:name="Medium Shading 1" w:uiPriority="63"/>
+    <w:lsdException w:name="Medium Shading 2" w:uiPriority="64"/>
+    <w:lsdException w:name="Medium List 1" w:uiPriority="65"/>
+    <w:lsdException w:name="Medium List 2" w:uiPriority="66"/>
+    <w:lsdException w:name="Medium Grid 1" w:uiPriority="67"/>
+    <w:lsdException w:name="Medium Grid 2" w:uiPriority="68"/>
+    <w:lsdException w:name="Medium Grid 3" w:uiPriority="69"/>
+    <w:lsdException w:name="Dark List" w:uiPriority="70"/>
+    <w:lsdException w:name="Colorful Shading" w:uiPriority="71"/>
+    <w:lsdException w:name="Colorful List" w:uiPriority="72"/>
+    <w:lsdException w:name="Colorful Grid" w:uiPriority="73"/>
+    <w:lsdException w:name="Light Shading Accent 1" w:uiPriority="60"/>
+    <w:lsdException w:name="Light List Accent 1" w:uiPriority="61"/>
+    <w:lsdException w:name="Light Grid Accent 1" w:uiPriority="62"/>
+    <w:lsdException w:name="Medium Shading 1 Accent 1" w:uiPriority="63"/>
+    <w:lsdException w:name="Medium Shading 2 Accent 1" w:uiPriority="64"/>
+    <w:lsdException w:name="Medium List 1 Accent 1" w:uiPriority="65"/>
+    <w:lsdException w:name="Revision" w:semiHidden="1"/>
+    <w:lsdException w:name="List Paragraph" w:uiPriority="34" w:qFormat="1"/>
+    <w:lsdException w:name="Quote" w:uiPriority="29" w:qFormat="1"/>
+    <w:lsdException w:name="Intense Quote" w:uiPriority="30" w:qFormat="1"/>
+    <w:lsdException w:name="Medium List 2 Accent 1" w:uiPriority="66"/>
+    <w:lsdException w:name="Medium Grid 1 Accent 1" w:uiPriority="67"/>
+    <w:lsdException w:name="Medium Grid 2 Accent 1" w:uiPriority="68"/>
+    <w:lsdException w:name="Medium Grid 3 Accent 1" w:uiPriority="69"/>
+    <w:lsdException w:name="Dark List Accent 1" w:uiPriority="70"/>
+    <w:lsdException w:name="Colorful Shading Accent 1" w:uiPriority="71"/>
+    <w:lsdException w:name="Colorful List Accent 1" w:uiPriority="72"/>
+    <w:lsdException w:name="Colorful Grid Accent 1" w:uiPriority="73"/>
+    <w:lsdException w:name="Light Shading Accent 2" w:uiPriority="60"/>
+    <w:lsdException w:name="Light List Accent 2" w:uiPriority="61"/>
+    <w:lsdException w:name="Light Grid Accent 2" w:uiPriority="62"/>
+    <w:lsdException w:name="Medium Shading 1 Accent 2" w:uiPriority="63"/>
+    <w:lsdException w:name="Medium Shading 2 Accent 2" w:uiPriority="64"/>
+    <w:lsdException w:name="Medium List 1 Accent 2" w:uiPriority="65"/>
+    <w:lsdException w:name="Medium List 2 Accent 2" w:uiPriority="66"/>
+    <w:lsdException w:name="Medium Grid 1 Accent 2" w:uiPriority="67"/>
+    <w:lsdException w:name="Medium Grid 2 Accent 2" w:uiPriority="68"/>
+    <w:lsdException w:name="Medium Grid 3 Accent 2" w:uiPriority="69"/>
+    <w:lsdException w:name="Dark List Accent 2" w:uiPriority="70"/>
+    <w:lsdException w:name="Colorful Shading Accent 2" w:uiPriority="71"/>
+    <w:lsdException w:name="Colorful List Accent 2" w:uiPriority="72"/>
+    <w:lsdException w:name="Colorful Grid Accent 2" w:uiPriority="73"/>
+    <w:lsdException w:name="Light Shading Accent 3" w:uiPriority="60"/>
+    <w:lsdException w:name="Light List Accent 3" w:uiPriority="61"/>
+    <w:lsdException w:name="Light Grid Accent 3" w:uiPriority="62"/>
+    <w:lsdException w:name="Medium Shading 1 Accent 3" w:uiPriority="63"/>
+    <w:lsdException w:name="Medium Shading 2 Accent 3" w:uiPriority="64"/>
+    <w:lsdException w:name="Medium List 1 Accent 3" w:uiPriority="65"/>
+    <w:lsdException w:name="Medium List 2 Accent 3" w:uiPriority="66"/>
+    <w:lsdException w:name="Medium Grid 1 Accent 3" w:uiPriority="67"/>
+    <w:lsdException w:name="Medium Grid 2 Accent 3" w:uiPriority="68"/>
+    <w:lsdException w:name="Medium Grid 3 Accent 3" w:uiPriority="69"/>
+    <w:lsdException w:name="Dark List Accent 3" w:uiPriority="70"/>
+    <w:lsdException w:name="Colorful Shading Accent 3" w:uiPriority="71"/>
+    <w:lsdException w:name="Colorful List Accent 3" w:uiPriority="72"/>
+    <w:lsdException w:name="Colorful Grid Accent 3" w:uiPriority="73"/>
+    <w:lsdException w:name="Light Shading Accent 4" w:uiPriority="60"/>
+    <w:lsdException w:name="Light List Accent 4" w:uiPriority="61"/>
+    <w:lsdException w:name="Light Grid Accent 4" w:uiPriority="62"/>
+    <w:lsdException w:name="Medium Shading 1 Accent 4" w:uiPriority="63"/>
+    <w:lsdException w:name="Medium Shading 2 Accent 4" w:uiPriority="64"/>
+    <w:lsdException w:name="Medium List 1 Accent 4" w:uiPriority="65"/>
+    <w:lsdException w:name="Medium List 2 Accent 4" w:uiPriority="66"/>
+    <w:lsdException w:name="Medium Grid 1 Accent 4" w:uiPriority="67"/>
+    <w:lsdException w:name="Medium Grid 2 Accent 4" w:uiPriority="68"/>
+    <w:lsdException w:name="Medium Grid 3 Accent 4" w:uiPriority="69"/>
+    <w:lsdException w:name="Dark List Accent 4" w:uiPriority="70"/>
+    <w:lsdException w:name="Colorful Shading Accent 4" w:uiPriority="71"/>
+    <w:lsdException w:name="Colorful List Accent 4" w:uiPriority="72"/>
+    <w:lsdException w:name="Colorful Grid Accent 4" w:uiPriority="73"/>
+    <w:lsdException w:name="Light Shading Accent 5" w:uiPriority="60"/>
+    <w:lsdException w:name="Light List Accent 5" w:uiPriority="61"/>
+    <w:lsdException w:name="Light Grid Accent 5" w:uiPriority="62"/>
+    <w:lsdException w:name="Medium Shading 1 Accent 5" w:uiPriority="63"/>
+    <w:lsdException w:name="Medium Shading 2 Accent 5" w:uiPriority="64"/>
+    <w:lsdException w:name="Medium List 1 Accent 5" w:uiPriority="65"/>
+    <w:lsdException w:name="Medium List 2 Accent 5" w:uiPriority="66"/>
+    <w:lsdException w:name="Medium Grid 1 Accent 5" w:uiPriority="67"/>
+    <w:lsdException w:name="Medium Grid 2 Accent 5" w:uiPriority="68"/>
+    <w:lsdException w:name="Medium Grid 3 Accent 5" w:uiPriority="69"/>
+    <w:lsdException w:name="Dark List Accent 5" w:uiPriority="70"/>
+    <w:lsdException w:name="Colorful Shading Accent 5" w:uiPriority="71"/>
+    <w:lsdException w:name="Colorful List Accent 5" w:uiPriority="72"/>
+    <w:lsdException w:name="Colorful Grid Accent 5" w:uiPriority="73"/>
+    <w:lsdException w:name="Light Shading Accent 6" w:uiPriority="60"/>
+    <w:lsdException w:name="Light List Accent 6" w:uiPriority="61"/>
+    <w:lsdException w:name="Light Grid Accent 6" w:uiPriority="62"/>
+    <w:lsdException w:name="Medium Shading 1 Accent 6" w:uiPriority="63"/>
+    <w:lsdException w:name="Medium Shading 2 Accent 6" w:uiPriority="64"/>
+    <w:lsdException w:name="Medium List 1 Accent 6" w:uiPriority="65"/>
+    <w:lsdException w:name="Medium List 2 Accent 6" w:uiPriority="66"/>
+    <w:lsdException w:name="Medium Grid 1 Accent 6" w:uiPriority="67"/>
+    <w:lsdException w:name="Medium Grid 2 Accent 6" w:uiPriority="68"/>
+    <w:lsdException w:name="Medium Grid 3 Accent 6" w:uiPriority="69"/>
+    <w:lsdException w:name="Dark List Accent 6" w:uiPriority="70"/>
+    <w:lsdException w:name="Colorful Shading Accent 6" w:uiPriority="71"/>
+    <w:lsdException w:name="Colorful List Accent 6" w:uiPriority="72"/>
+    <w:lsdException w:name="Colorful Grid Accent 6" w:uiPriority="73"/>
+    <w:lsdException w:name="Subtle Emphasis" w:uiPriority="19" w:qFormat="1"/>
+    <w:lsdException w:name="Intense Emphasis" w:uiPriority="21" w:qFormat="1"/>
+    <w:lsdException w:name="Subtle Reference" w:uiPriority="31" w:qFormat="1"/>
+    <w:lsdException w:name="Intense Reference" w:uiPriority="32" w:qFormat="1"/>
+    <w:lsdException w:name="Book Title" w:uiPriority="33" w:qFormat="1"/>
+    <w:lsdException w:name="Bibliography" w:semiHidden="1" w:uiPriority="37" w:unhideWhenUsed="1"/>
+    <w:lsdException w:name="TOC Heading" w:semiHidden="1" w:uiPriority="39" w:unhideWhenUsed="1" w:qFormat="1"/>
+    <w:lsdException w:name="Plain Table 1" w:uiPriority="41"/>
+    <w:lsdException w:name="Plain Table 2" w:uiPriority="42"/>
+    <w:lsdException w:name="Plain Table 3" w:uiPriority="43"/>
+    <w:lsdException w:name="Plain Table 4" w:uiPriority="44"/>
+    <w:lsdException w:name="Plain Table 5" w:uiPriority="45"/>
+    <w:lsdException w:name="Grid Table Light" w:uiPriority="40"/>
+    <w:lsdException w:name="Grid Table 1 Light" w:uiPriority="46"/>
+    <w:lsdException w:name="Grid Table 2" w:uiPriority="47"/>
+    <w:lsdException w:name="Grid Table 3" w:uiPriority="48"/>
+    <w:lsdException w:name="Grid Table 4" w:uiPriority="49"/>
+    <w:lsdException w:name="Grid Table 5 Dark" w:uiPriority="50"/>
+    <w:lsdException w:name="Grid Table 6 Colorful" w:uiPriority="51"/>
+    <w:lsdException w:name="Grid Table 7 Colorful" w:uiPriority="52"/>
+    <w:lsdException w:name="Grid Table 1 Light Accent 1" w:uiPriority="46"/>
+    <w:lsdException w:name="Grid Table 2 Accent 1" w:uiPriority="47"/>
+    <w:lsdException w:name="Grid Table 3 Accent 1" w:uiPriority="48"/>
+    <w:lsdException w:name="Grid Table 4 Accent 1" w:uiPriority="49"/>
+    <w:lsdException w:name="Grid Table 5 Dark Accent 1" w:uiPriority="50"/>
+    <w:lsdException w:name="Grid Table 6 Colorful Accent 1" w:uiPriority="51"/>
+    <w:lsdException w:name="Grid Table 7 Colorful Accent 1" w:uiPriority="52"/>
+    <w:lsdException w:name="Grid Table 1 Light Accent 2" w:uiPriority="46"/>
+    <w:lsdException w:name="Grid Table 2 Accent 2" w:uiPriority="47"/>
+    <w:lsdException w:name="Grid Table 3 Accent 2" w:uiPriority="48"/>
+    <w:lsdException w:name="Grid Table 4 Accent 2" w:uiPriority="49"/>
+    <w:lsdException w:name="Grid Table 5 Dark Accent 2" w:uiPriority="50"/>
+    <w:lsdException w:name="Grid Table 6 Colorful Accent 2" w:uiPriority="51"/>
+    <w:lsdException w:name="Grid Table 7 Colorful Accent 2" w:uiPriority="52"/>
+    <w:lsdException w:name="Grid Table 1 Light Accent 3" w:uiPriority="46"/>
+    <w:lsdException w:name="Grid Table 2 Accent 3" w:uiPriority="47"/>
+    <w:lsdException w:name="Grid Table 3 Accent 3" w:uiPriority="48"/>
+    <w:lsdException w:name="Grid Table 4 Accent 3" w:uiPriority="49"/>
+    <w:lsdException w:name="Grid Table 5 Dark Accent 3" w:uiPriority="50"/>
+    <w:lsdException w:name="Grid Table 6 Colorful Accent 3" w:uiPriority="51"/>
+    <w:lsdException w:name="Grid Table 7 Colorful Accent 3" w:uiPriority="52"/>
+    <w:lsdException w:name="Grid Table 1 Light Accent 4" w:uiPriority="46"/>
+    <w:lsdException w:name="Grid Table 2 Accent 4" w:uiPriority="47"/>
+    <w:lsdException w:name="Grid Table 3 Accent 4" w:uiPriority="48"/>
+    <w:lsdException w:name="Grid Table 4 Accent 4" w:uiPriority="49"/>
+    <w:lsdException w:name="Grid Table 5 Dark Accent 4" w:uiPriority="50"/>
+    <w:lsdException w:name="Grid Table 6 Colorful Accent 4" w:uiPriority="51"/>
+    <w:lsdException w:name="Grid Table 7 Colorful Accent 4" w:uiPriority="52"/>
+    <w:lsdException w:name="Grid Table 1 Light Accent 5" w:uiPriority="46"/>
+    <w:lsdException w:name="Grid Table 2 Accent 5" w:uiPriority="47"/>
+    <w:lsdException w:name="Grid Table 3 Accent 5" w:uiPriority="48"/>
+    <w:lsdException w:name="Grid Table 4 Accent 5" w:uiPriority="49"/>
+    <w:lsdException w:name="Grid Table 5 Dark Accent 5" w:uiPriority="50"/>
+    <w:lsdException w:name="Grid Table 6 Colorful Accent 5" w:uiPriority="51"/>
+    <w:lsdException w:name="Grid Table 7 Colorful Accent 5" w:uiPriority="52"/>
+    <w:lsdException w:name="Grid Table 1 Light Accent 6" w:uiPriority="46"/>
+    <w:lsdException w:name="Grid Table 2 Accent 6" w:uiPriority="47"/>
+    <w:lsdException w:name="Grid Table 3 Accent 6" w:uiPriority="48"/>
+    <w:lsdException w:name="Grid Table 4 Accent 6" w:uiPriority="49"/>
+    <w:lsdException w:name="Grid Table 5 Dark Accent 6" w:uiPriority="50"/>
+    <w:lsdException w:name="Grid Table 6 Colorful Accent 6" w:uiPriority="51"/>
+    <w:lsdException w:name="Grid Table 7 Colorful Accent 6" w:uiPriority="52"/>
+    <w:lsdException w:name="List Table 1 Light" w:uiPriority="46"/>
+    <w:lsdException w:name="List Table 2" w:uiPriority="47"/>
+    <w:lsdException w:name="List Table 3" w:uiPriority="48"/>
+    <w:lsdException w:name="List Table 4" w:uiPriority="49"/>
+    <w:lsdException w:name="List Table 5 Dark" w:uiPriority="50"/>
+    <w:lsdException w:name="List Table 6 Colorful" w:uiPriority="51"/>
+    <w:lsdException w:name="List Table 7 Colorful" w:uiPriority="52"/>
+    <w:lsdException w:name="List Table 1 Light Accent 1" w:uiPriority="46"/>
+    <w:lsdException w:name="List Table 2 Accent 1" w:uiPriority="47"/>
+    <w:lsdException w:name="List Table 3 Accent 1" w:uiPriority="48"/>
+    <w:lsdException w:name="List Table 4 Accent 1" w:uiPriority="49"/>
+    <w:lsdException w:name="List Table 5 Dark Accent 1" w:uiPriority="50"/>
+    <w:lsdException w:name="List Table 6 Colorful Accent 1" w:uiPriority="51"/>
+    <w:lsdException w:name="List Table 7 Colorful Accent 1" w:uiPriority="52"/>
+    <w:lsdException w:name="List Table 1 Light Accent 2" w:uiPriority="46"/>
+    <w:lsdException w:name="List Table 2 Accent 2" w:uiPriority="47"/>
+    <w:lsdException w:name="List Table 3 Accent 2" w:uiPriority="48"/>
+    <w:lsdException w:name="List Table 4 Accent 2" w:uiPriority="49"/>
+    <w:lsdException w:name="List Table 5 Dark Accent 2" w:uiPriority="50"/>
+    <w:lsdException w:name="List Table 6 Colorful Accent 2" w:uiPriority="51"/>
+    <w:lsdException w:name="List Table 7 Colorful Accent 2" w:uiPriority="52"/>
+    <w:lsdException w:name="List Table 1 Light Accent 3" w:uiPriority="46"/>
+    <w:lsdException w:name="List Table 2 Accent 3" w:uiPriority="47"/>
+    <w:lsdException w:name="List Table 3 Accent 3" w:uiPriority="48"/>
+    <w:lsdException w:name="List Table 4 Accent 3" w:uiPriority="49"/>
+    <w:lsdException w:name="List Table 5 Dark Accent 3" w:uiPriority="50"/>
+    <w:lsdException w:name="List Table 6 Colorful Accent 3" w:uiPriority="51"/>
+    <w:lsdException w:name="List Table 7 Colorful Accent 3" w:uiPriority="52"/>
+    <w:lsdException w:name="List Table 1 Light Accent 4" w:uiPriority="46"/>
+    <w:lsdException w:name="List Table 2 Accent 4" w:uiPriority="47"/>
+    <w:lsdException w:name="List Table 3 Accent 4" w:uiPriority="48"/>
+    <w:lsdException w:name="List Table 4 Accent 4" w:uiPriority="49"/>
+    <w:lsdException w:name="List Table 5 Dark Accent 4" w:uiPriority="50"/>
+    <w:lsdException w:name="List Table 6 Colorful Accent 4" w:uiPriority="51"/>
+    <w:lsdException w:name="List Table 7 Colorful Accent 4" w:uiPriority="52"/>
+    <w:lsdException w:name="List Table 1 Light Accent 5" w:uiPriority="46"/>
+    <w:lsdException w:name="List Table 2 Accent 5" w:uiPriority="47"/>
+    <w:lsdException w:name="List Table 3 Accent 5" w:uiPriority="48"/>
+    <w:lsdException w:name="List Table 4 Accent 5" w:uiPriority="49"/>
+    <w:lsdException w:name="List Table 5 Dark Accent 5" w:uiPriority="50"/>
+    <w:lsdException w:name="List Table 6 Colorful Accent 5" w:uiPriority="51"/>
+    <w:lsdException w:name="List Table 7 Colorful Accent 5" w:uiPriority="52"/>
+    <w:lsdException w:name="List Table 1 Light Accent 6" w:uiPriority="46"/>
+    <w:lsdException w:name="List Table 2 Accent 6" w:uiPriority="47"/>
+    <w:lsdException w:name="List Table 3 Accent 6" w:uiPriority="48"/>
+    <w:lsdException w:name="List Table 4 Accent 6" w:uiPriority="49"/>
+    <w:lsdException w:name="List Table 5 Dark Accent 6" w:uiPriority="50"/>
+    <w:lsdException w:name="List Table 6 Colorful Accent 6" w:uiPriority="51"/>
+    <w:lsdException w:name="List Table 7 Colorful Accent 6" w:uiPriority="52"/>
   </w:latentStyles>
   <w:style w:type="paragraph" w:default="1" w:styleId="a">
     <w:name w:val="Normal"/>
@@ -11552,7 +11819,6 @@
     <w:uiPriority w:val="99"/>
     <w:semiHidden/>
     <w:unhideWhenUsed/>
-    <w:qFormat/>
     <w:tblPr>
       <w:tblInd w:w="0" w:type="dxa"/>
       <w:tblCellMar>
@@ -11572,7 +11838,7 @@
   <w:style w:type="paragraph" w:styleId="a3">
     <w:name w:val="header"/>
     <w:basedOn w:val="a"/>
-    <w:link w:val="Char"/>
+    <w:link w:val="a4"/>
     <w:uiPriority w:val="99"/>
     <w:unhideWhenUsed/>
     <w:rsid w:val="004B563F"/>
@@ -11592,8 +11858,8 @@
       <w:szCs w:val="18"/>
     </w:rPr>
   </w:style>
-  <w:style w:type="character" w:customStyle="1" w:styleId="Char">
-    <w:name w:val="页眉 Char"/>
+  <w:style w:type="character" w:customStyle="1" w:styleId="a4">
+    <w:name w:val="页眉字符"/>
     <w:basedOn w:val="a0"/>
     <w:link w:val="a3"/>
     <w:uiPriority w:val="99"/>
@@ -11603,10 +11869,10 @@
       <w:szCs w:val="18"/>
     </w:rPr>
   </w:style>
-  <w:style w:type="paragraph" w:styleId="a4">
+  <w:style w:type="paragraph" w:styleId="a5">
     <w:name w:val="footer"/>
     <w:basedOn w:val="a"/>
-    <w:link w:val="Char0"/>
+    <w:link w:val="a6"/>
     <w:uiPriority w:val="99"/>
     <w:unhideWhenUsed/>
     <w:rsid w:val="004B563F"/>
@@ -11623,10 +11889,10 @@
       <w:szCs w:val="18"/>
     </w:rPr>
   </w:style>
-  <w:style w:type="character" w:customStyle="1" w:styleId="Char0">
-    <w:name w:val="页脚 Char"/>
+  <w:style w:type="character" w:customStyle="1" w:styleId="a6">
+    <w:name w:val="页脚字符"/>
     <w:basedOn w:val="a0"/>
-    <w:link w:val="a4"/>
+    <w:link w:val="a5"/>
     <w:uiPriority w:val="99"/>
     <w:rsid w:val="004B563F"/>
     <w:rPr>
@@ -11634,7 +11900,7 @@
       <w:szCs w:val="18"/>
     </w:rPr>
   </w:style>
-  <w:style w:type="table" w:styleId="a5">
+  <w:style w:type="table" w:styleId="a7">
     <w:name w:val="Table Grid"/>
     <w:basedOn w:val="a1"/>
     <w:uiPriority w:val="59"/>
@@ -11657,7 +11923,7 @@
       </w:tblCellMar>
     </w:tblPr>
   </w:style>
-  <w:style w:type="table" w:styleId="a6">
+  <w:style w:type="table" w:styleId="a8">
     <w:name w:val="Light Grid"/>
     <w:basedOn w:val="a1"/>
     <w:uiPriority w:val="62"/>
@@ -11784,7 +12050,7 @@
       </w:tcPr>
     </w:tblStylePr>
   </w:style>
-  <w:style w:type="paragraph" w:styleId="a7">
+  <w:style w:type="paragraph" w:styleId="a9">
     <w:name w:val="List Paragraph"/>
     <w:basedOn w:val="a"/>
     <w:uiPriority w:val="34"/>
@@ -11794,10 +12060,10 @@
       <w:ind w:firstLineChars="200" w:firstLine="420"/>
     </w:pPr>
   </w:style>
-  <w:style w:type="paragraph" w:styleId="a8">
+  <w:style w:type="paragraph" w:styleId="aa">
     <w:name w:val="Balloon Text"/>
     <w:basedOn w:val="a"/>
-    <w:link w:val="Char1"/>
+    <w:link w:val="ab"/>
     <w:uiPriority w:val="99"/>
     <w:semiHidden/>
     <w:unhideWhenUsed/>
@@ -11807,10 +12073,10 @@
       <w:szCs w:val="18"/>
     </w:rPr>
   </w:style>
-  <w:style w:type="character" w:customStyle="1" w:styleId="Char1">
-    <w:name w:val="批注框文本 Char"/>
+  <w:style w:type="character" w:customStyle="1" w:styleId="ab">
+    <w:name w:val="批注框文本字符"/>
     <w:basedOn w:val="a0"/>
-    <w:link w:val="a8"/>
+    <w:link w:val="aa"/>
     <w:uiPriority w:val="99"/>
     <w:semiHidden/>
     <w:rsid w:val="00D63474"/>
@@ -11819,7 +12085,7 @@
       <w:szCs w:val="18"/>
     </w:rPr>
   </w:style>
-  <w:style w:type="character" w:styleId="a9">
+  <w:style w:type="character" w:styleId="ac">
     <w:name w:val="Placeholder Text"/>
     <w:basedOn w:val="a0"/>
     <w:uiPriority w:val="99"/>
@@ -11829,7 +12095,7 @@
       <w:color w:val="808080"/>
     </w:rPr>
   </w:style>
-  <w:style w:type="character" w:styleId="aa">
+  <w:style w:type="character" w:styleId="ad">
     <w:name w:val="Hyperlink"/>
     <w:basedOn w:val="a0"/>
     <w:uiPriority w:val="99"/>
@@ -11841,210 +12107,57 @@
       <w:u w:val="single"/>
     </w:rPr>
   </w:style>
-</w:styles>
-</file>
-
-<file path=word/stylesWithEffects.xml><?xml version="1.0" encoding="utf-8"?>
-<w:styles xmlns:wpc="http://schemas.microsoft.com/office/word/2010/wordprocessingCanvas" xmlns:mc="http://schemas.openxmlformats.org/markup-compatibility/2006" xmlns:o="urn:schemas-microsoft-com:office:office" xmlns:r="http://schemas.openxmlformats.org/officeDocument/2006/relationships" xmlns:m="http://schemas.openxmlformats.org/officeDocument/2006/math" xmlns:v="urn:schemas-microsoft-com:vml" xmlns:wp14="http://schemas.microsoft.com/office/word/2010/wordprocessingDrawing" xmlns:wp="http://schemas.openxmlformats.org/drawingml/2006/wordprocessingDrawing" xmlns:w10="urn:schemas-microsoft-com:office:word" xmlns:w="http://schemas.openxmlformats.org/wordprocessingml/2006/main" xmlns:w14="http://schemas.microsoft.com/office/word/2010/wordml" xmlns:wpg="http://schemas.microsoft.com/office/word/2010/wordprocessingGroup" xmlns:wpi="http://schemas.microsoft.com/office/word/2010/wordprocessingInk" xmlns:wne="http://schemas.microsoft.com/office/word/2006/wordml" xmlns:wps="http://schemas.microsoft.com/office/word/2010/wordprocessingShape" mc:Ignorable="w14 wp14">
-  <w:docDefaults>
-    <w:rPrDefault>
-      <w:rPr>
-        <w:rFonts w:asciiTheme="minorHAnsi" w:eastAsiaTheme="minorEastAsia" w:hAnsiTheme="minorHAnsi" w:cstheme="minorBidi"/>
-        <w:kern w:val="2"/>
-        <w:sz w:val="21"/>
-        <w:szCs w:val="22"/>
-        <w:lang w:val="en-US" w:eastAsia="zh-CN" w:bidi="ar-SA"/>
-      </w:rPr>
-    </w:rPrDefault>
-    <w:pPrDefault/>
-  </w:docDefaults>
-  <w:latentStyles w:defLockedState="0" w:defUIPriority="99" w:defSemiHidden="1" w:defUnhideWhenUsed="1" w:defQFormat="0" w:count="267">
-    <w:lsdException w:name="Normal" w:semiHidden="0" w:uiPriority="0" w:unhideWhenUsed="0" w:qFormat="1"/>
-    <w:lsdException w:name="heading 1" w:semiHidden="0" w:uiPriority="9" w:unhideWhenUsed="0" w:qFormat="1"/>
-    <w:lsdException w:name="heading 2" w:uiPriority="9" w:qFormat="1"/>
-    <w:lsdException w:name="heading 3" w:uiPriority="9" w:qFormat="1"/>
-    <w:lsdException w:name="heading 4" w:uiPriority="9" w:qFormat="1"/>
-    <w:lsdException w:name="heading 5" w:uiPriority="9" w:qFormat="1"/>
-    <w:lsdException w:name="heading 6" w:uiPriority="9" w:qFormat="1"/>
-    <w:lsdException w:name="heading 7" w:uiPriority="9" w:qFormat="1"/>
-    <w:lsdException w:name="heading 8" w:uiPriority="9" w:qFormat="1"/>
-    <w:lsdException w:name="heading 9" w:uiPriority="9" w:qFormat="1"/>
-    <w:lsdException w:name="toc 1" w:uiPriority="39"/>
-    <w:lsdException w:name="toc 2" w:uiPriority="39"/>
-    <w:lsdException w:name="toc 3" w:uiPriority="39"/>
-    <w:lsdException w:name="toc 4" w:uiPriority="39"/>
-    <w:lsdException w:name="toc 5" w:uiPriority="39"/>
-    <w:lsdException w:name="toc 6" w:uiPriority="39"/>
-    <w:lsdException w:name="toc 7" w:uiPriority="39"/>
-    <w:lsdException w:name="toc 8" w:uiPriority="39"/>
-    <w:lsdException w:name="toc 9" w:uiPriority="39"/>
-    <w:lsdException w:name="caption" w:uiPriority="35" w:qFormat="1"/>
-    <w:lsdException w:name="Title" w:semiHidden="0" w:uiPriority="10" w:unhideWhenUsed="0" w:qFormat="1"/>
-    <w:lsdException w:name="Default Paragraph Font" w:uiPriority="1"/>
-    <w:lsdException w:name="Subtitle" w:semiHidden="0" w:uiPriority="11" w:unhideWhenUsed="0" w:qFormat="1"/>
-    <w:lsdException w:name="Strong" w:semiHidden="0" w:uiPriority="22" w:unhideWhenUsed="0" w:qFormat="1"/>
-    <w:lsdException w:name="Emphasis" w:semiHidden="0" w:uiPriority="20" w:unhideWhenUsed="0" w:qFormat="1"/>
-    <w:lsdException w:name="Table Grid" w:semiHidden="0" w:uiPriority="59" w:unhideWhenUsed="0"/>
-    <w:lsdException w:name="Placeholder Text" w:unhideWhenUsed="0"/>
-    <w:lsdException w:name="No Spacing" w:semiHidden="0" w:uiPriority="1" w:unhideWhenUsed="0" w:qFormat="1"/>
-    <w:lsdException w:name="Light Shading" w:semiHidden="0" w:uiPriority="60" w:unhideWhenUsed="0"/>
-    <w:lsdException w:name="Light List" w:semiHidden="0" w:uiPriority="61" w:unhideWhenUsed="0"/>
-    <w:lsdException w:name="Light Grid" w:semiHidden="0" w:uiPriority="62" w:unhideWhenUsed="0"/>
-    <w:lsdException w:name="Medium Shading 1" w:semiHidden="0" w:uiPriority="63" w:unhideWhenUsed="0"/>
-    <w:lsdException w:name="Medium Shading 2" w:semiHidden="0" w:uiPriority="64" w:unhideWhenUsed="0"/>
-    <w:lsdException w:name="Medium List 1" w:semiHidden="0" w:uiPriority="65" w:unhideWhenUsed="0"/>
-    <w:lsdException w:name="Medium List 2" w:semiHidden="0" w:uiPriority="66" w:unhideWhenUsed="0"/>
-    <w:lsdException w:name="Medium Grid 1" w:semiHidden="0" w:uiPriority="67" w:unhideWhenUsed="0"/>
-    <w:lsdException w:name="Medium Grid 2" w:semiHidden="0" w:uiPriority="68" w:unhideWhenUsed="0"/>
-    <w:lsdException w:name="Medium Grid 3" w:semiHidden="0" w:uiPriority="69" w:unhideWhenUsed="0"/>
-    <w:lsdException w:name="Dark List" w:semiHidden="0" w:uiPriority="70" w:unhideWhenUsed="0"/>
-    <w:lsdException w:name="Colorful Shading" w:semiHidden="0" w:uiPriority="71" w:unhideWhenUsed="0"/>
-    <w:lsdException w:name="Colorful List" w:semiHidden="0" w:uiPriority="72" w:unhideWhenUsed="0"/>
-    <w:lsdException w:name="Colorful Grid" w:semiHidden="0" w:uiPriority="73" w:unhideWhenUsed="0"/>
-    <w:lsdException w:name="Light Shading Accent 1" w:semiHidden="0" w:uiPriority="60" w:unhideWhenUsed="0"/>
-    <w:lsdException w:name="Light List Accent 1" w:semiHidden="0" w:uiPriority="61" w:unhideWhenUsed="0"/>
-    <w:lsdException w:name="Light Grid Accent 1" w:semiHidden="0" w:uiPriority="62" w:unhideWhenUsed="0"/>
-    <w:lsdException w:name="Medium Shading 1 Accent 1" w:semiHidden="0" w:uiPriority="63" w:unhideWhenUsed="0"/>
-    <w:lsdException w:name="Medium Shading 2 Accent 1" w:semiHidden="0" w:uiPriority="64" w:unhideWhenUsed="0"/>
-    <w:lsdException w:name="Medium List 1 Accent 1" w:semiHidden="0" w:uiPriority="65" w:unhideWhenUsed="0"/>
-    <w:lsdException w:name="Revision" w:unhideWhenUsed="0"/>
-    <w:lsdException w:name="List Paragraph" w:semiHidden="0" w:uiPriority="34" w:unhideWhenUsed="0" w:qFormat="1"/>
-    <w:lsdException w:name="Quote" w:semiHidden="0" w:uiPriority="29" w:unhideWhenUsed="0" w:qFormat="1"/>
-    <w:lsdException w:name="Intense Quote" w:semiHidden="0" w:uiPriority="30" w:unhideWhenUsed="0" w:qFormat="1"/>
-    <w:lsdException w:name="Medium List 2 Accent 1" w:semiHidden="0" w:uiPriority="66" w:unhideWhenUsed="0"/>
-    <w:lsdException w:name="Medium Grid 1 Accent 1" w:semiHidden="0" w:uiPriority="67" w:unhideWhenUsed="0"/>
-    <w:lsdException w:name="Medium Grid 2 Accent 1" w:semiHidden="0" w:uiPriority="68" w:unhideWhenUsed="0"/>
-    <w:lsdException w:name="Medium Grid 3 Accent 1" w:semiHidden="0" w:uiPriority="69" w:unhideWhenUsed="0"/>
-    <w:lsdException w:name="Dark List Accent 1" w:semiHidden="0" w:uiPriority="70" w:unhideWhenUsed="0"/>
-    <w:lsdException w:name="Colorful Shading Accent 1" w:semiHidden="0" w:uiPriority="71" w:unhideWhenUsed="0"/>
-    <w:lsdException w:name="Colorful List Accent 1" w:semiHidden="0" w:uiPriority="72" w:unhideWhenUsed="0"/>
-    <w:lsdException w:name="Colorful Grid Accent 1" w:semiHidden="0" w:uiPriority="73" w:unhideWhenUsed="0"/>
-    <w:lsdException w:name="Light Shading Accent 2" w:semiHidden="0" w:uiPriority="60" w:unhideWhenUsed="0"/>
-    <w:lsdException w:name="Light List Accent 2" w:semiHidden="0" w:uiPriority="61" w:unhideWhenUsed="0"/>
-    <w:lsdException w:name="Light Grid Accent 2" w:semiHidden="0" w:uiPriority="62" w:unhideWhenUsed="0"/>
-    <w:lsdException w:name="Medium Shading 1 Accent 2" w:semiHidden="0" w:uiPriority="63" w:unhideWhenUsed="0"/>
-    <w:lsdException w:name="Medium Shading 2 Accent 2" w:semiHidden="0" w:uiPriority="64" w:unhideWhenUsed="0"/>
-    <w:lsdException w:name="Medium List 1 Accent 2" w:semiHidden="0" w:uiPriority="65" w:unhideWhenUsed="0"/>
-    <w:lsdException w:name="Medium List 2 Accent 2" w:semiHidden="0" w:uiPriority="66" w:unhideWhenUsed="0"/>
-    <w:lsdException w:name="Medium Grid 1 Accent 2" w:semiHidden="0" w:uiPriority="67" w:unhideWhenUsed="0"/>
-    <w:lsdException w:name="Medium Grid 2 Accent 2" w:semiHidden="0" w:uiPriority="68" w:unhideWhenUsed="0"/>
-    <w:lsdException w:name="Medium Grid 3 Accent 2" w:semiHidden="0" w:uiPriority="69" w:unhideWhenUsed="0"/>
-    <w:lsdException w:name="Dark List Accent 2" w:semiHidden="0" w:uiPriority="70" w:unhideWhenUsed="0"/>
-    <w:lsdException w:name="Colorful Shading Accent 2" w:semiHidden="0" w:uiPriority="71" w:unhideWhenUsed="0"/>
-    <w:lsdException w:name="Colorful List Accent 2" w:semiHidden="0" w:uiPriority="72" w:unhideWhenUsed="0"/>
-    <w:lsdException w:name="Colorful Grid Accent 2" w:semiHidden="0" w:uiPriority="73" w:unhideWhenUsed="0"/>
-    <w:lsdException w:name="Light Shading Accent 3" w:semiHidden="0" w:uiPriority="60" w:unhideWhenUsed="0"/>
-    <w:lsdException w:name="Light List Accent 3" w:semiHidden="0" w:uiPriority="61" w:unhideWhenUsed="0"/>
-    <w:lsdException w:name="Light Grid Accent 3" w:semiHidden="0" w:uiPriority="62" w:unhideWhenUsed="0"/>
-    <w:lsdException w:name="Medium Shading 1 Accent 3" w:semiHidden="0" w:uiPriority="63" w:unhideWhenUsed="0"/>
-    <w:lsdException w:name="Medium Shading 2 Accent 3" w:semiHidden="0" w:uiPriority="64" w:unhideWhenUsed="0"/>
-    <w:lsdException w:name="Medium List 1 Accent 3" w:semiHidden="0" w:uiPriority="65" w:unhideWhenUsed="0"/>
-    <w:lsdException w:name="Medium List 2 Accent 3" w:semiHidden="0" w:uiPriority="66" w:unhideWhenUsed="0"/>
-    <w:lsdException w:name="Medium Grid 1 Accent 3" w:semiHidden="0" w:uiPriority="67" w:unhideWhenUsed="0"/>
-    <w:lsdException w:name="Medium Grid 2 Accent 3" w:semiHidden="0" w:uiPriority="68" w:unhideWhenUsed="0"/>
-    <w:lsdException w:name="Medium Grid 3 Accent 3" w:semiHidden="0" w:uiPriority="69" w:unhideWhenUsed="0"/>
-    <w:lsdException w:name="Dark List Accent 3" w:semiHidden="0" w:uiPriority="70" w:unhideWhenUsed="0"/>
-    <w:lsdException w:name="Colorful Shading Accent 3" w:semiHidden="0" w:uiPriority="71" w:unhideWhenUsed="0"/>
-    <w:lsdException w:name="Colorful List Accent 3" w:semiHidden="0" w:uiPriority="72" w:unhideWhenUsed="0"/>
-    <w:lsdException w:name="Colorful Grid Accent 3" w:semiHidden="0" w:uiPriority="73" w:unhideWhenUsed="0"/>
-    <w:lsdException w:name="Light Shading Accent 4" w:semiHidden="0" w:uiPriority="60" w:unhideWhenUsed="0"/>
-    <w:lsdException w:name="Light List Accent 4" w:semiHidden="0" w:uiPriority="61" w:unhideWhenUsed="0"/>
-    <w:lsdException w:name="Light Grid Accent 4" w:semiHidden="0" w:uiPriority="62" w:unhideWhenUsed="0"/>
-    <w:lsdException w:name="Medium Shading 1 Accent 4" w:semiHidden="0" w:uiPriority="63" w:unhideWhenUsed="0"/>
-    <w:lsdException w:name="Medium Shading 2 Accent 4" w:semiHidden="0" w:uiPriority="64" w:unhideWhenUsed="0"/>
-    <w:lsdException w:name="Medium List 1 Accent 4" w:semiHidden="0" w:uiPriority="65" w:unhideWhenUsed="0"/>
-    <w:lsdException w:name="Medium List 2 Accent 4" w:semiHidden="0" w:uiPriority="66" w:unhideWhenUsed="0"/>
-    <w:lsdException w:name="Medium Grid 1 Accent 4" w:semiHidden="0" w:uiPriority="67" w:unhideWhenUsed="0"/>
-    <w:lsdException w:name="Medium Grid 2 Accent 4" w:semiHidden="0" w:uiPriority="68" w:unhideWhenUsed="0"/>
-    <w:lsdException w:name="Medium Grid 3 Accent 4" w:semiHidden="0" w:uiPriority="69" w:unhideWhenUsed="0"/>
-    <w:lsdException w:name="Dark List Accent 4" w:semiHidden="0" w:uiPriority="70" w:unhideWhenUsed="0"/>
-    <w:lsdException w:name="Colorful Shading Accent 4" w:semiHidden="0" w:uiPriority="71" w:unhideWhenUsed="0"/>
-    <w:lsdException w:name="Colorful List Accent 4" w:semiHidden="0" w:uiPriority="72" w:unhideWhenUsed="0"/>
-    <w:lsdException w:name="Colorful Grid Accent 4" w:semiHidden="0" w:uiPriority="73" w:unhideWhenUsed="0"/>
-    <w:lsdException w:name="Light Shading Accent 5" w:semiHidden="0" w:uiPriority="60" w:unhideWhenUsed="0"/>
-    <w:lsdException w:name="Light List Accent 5" w:semiHidden="0" w:uiPriority="61" w:unhideWhenUsed="0"/>
-    <w:lsdException w:name="Light Grid Accent 5" w:semiHidden="0" w:uiPriority="62" w:unhideWhenUsed="0"/>
-    <w:lsdException w:name="Medium Shading 1 Accent 5" w:semiHidden="0" w:uiPriority="63" w:unhideWhenUsed="0"/>
-    <w:lsdException w:name="Medium Shading 2 Accent 5" w:semiHidden="0" w:uiPriority="64" w:unhideWhenUsed="0"/>
-    <w:lsdException w:name="Medium List 1 Accent 5" w:semiHidden="0" w:uiPriority="65" w:unhideWhenUsed="0"/>
-    <w:lsdException w:name="Medium List 2 Accent 5" w:semiHidden="0" w:uiPriority="66" w:unhideWhenUsed="0"/>
-    <w:lsdException w:name="Medium Grid 1 Accent 5" w:semiHidden="0" w:uiPriority="67" w:unhideWhenUsed="0"/>
-    <w:lsdException w:name="Medium Grid 2 Accent 5" w:semiHidden="0" w:uiPriority="68" w:unhideWhenUsed="0"/>
-    <w:lsdException w:name="Medium Grid 3 Accent 5" w:semiHidden="0" w:uiPriority="69" w:unhideWhenUsed="0"/>
-    <w:lsdException w:name="Dark List Accent 5" w:semiHidden="0" w:uiPriority="70" w:unhideWhenUsed="0"/>
-    <w:lsdException w:name="Colorful Shading Accent 5" w:semiHidden="0" w:uiPriority="71" w:unhideWhenUsed="0"/>
-    <w:lsdException w:name="Colorful List Accent 5" w:semiHidden="0" w:uiPriority="72" w:unhideWhenUsed="0"/>
-    <w:lsdException w:name="Colorful Grid Accent 5" w:semiHidden="0" w:uiPriority="73" w:unhideWhenUsed="0"/>
-    <w:lsdException w:name="Light Shading Accent 6" w:semiHidden="0" w:uiPriority="60" w:unhideWhenUsed="0"/>
-    <w:lsdException w:name="Light List Accent 6" w:semiHidden="0" w:uiPriority="61" w:unhideWhenUsed="0"/>
-    <w:lsdException w:name="Light Grid Accent 6" w:semiHidden="0" w:uiPriority="62" w:unhideWhenUsed="0"/>
-    <w:lsdException w:name="Medium Shading 1 Accent 6" w:semiHidden="0" w:uiPriority="63" w:unhideWhenUsed="0"/>
-    <w:lsdException w:name="Medium Shading 2 Accent 6" w:semiHidden="0" w:uiPriority="64" w:unhideWhenUsed="0"/>
-    <w:lsdException w:name="Medium List 1 Accent 6" w:semiHidden="0" w:uiPriority="65" w:unhideWhenUsed="0"/>
-    <w:lsdException w:name="Medium List 2 Accent 6" w:semiHidden="0" w:uiPriority="66" w:unhideWhenUsed="0"/>
-    <w:lsdException w:name="Medium Grid 1 Accent 6" w:semiHidden="0" w:uiPriority="67" w:unhideWhenUsed="0"/>
-    <w:lsdException w:name="Medium Grid 2 Accent 6" w:semiHidden="0" w:uiPriority="68" w:unhideWhenUsed="0"/>
-    <w:lsdException w:name="Medium Grid 3 Accent 6" w:semiHidden="0" w:uiPriority="69" w:unhideWhenUsed="0"/>
-    <w:lsdException w:name="Dark List Accent 6" w:semiHidden="0" w:uiPriority="70" w:unhideWhenUsed="0"/>
-    <w:lsdException w:name="Colorful Shading Accent 6" w:semiHidden="0" w:uiPriority="71" w:unhideWhenUsed="0"/>
-    <w:lsdException w:name="Colorful List Accent 6" w:semiHidden="0" w:uiPriority="72" w:unhideWhenUsed="0"/>
-    <w:lsdException w:name="Colorful Grid Accent 6" w:semiHidden="0" w:uiPriority="73" w:unhideWhenUsed="0"/>
-    <w:lsdException w:name="Subtle Emphasis" w:semiHidden="0" w:uiPriority="19" w:unhideWhenUsed="0" w:qFormat="1"/>
-    <w:lsdException w:name="Intense Emphasis" w:semiHidden="0" w:uiPriority="21" w:unhideWhenUsed="0" w:qFormat="1"/>
-    <w:lsdException w:name="Subtle Reference" w:semiHidden="0" w:uiPriority="31" w:unhideWhenUsed="0" w:qFormat="1"/>
-    <w:lsdException w:name="Intense Reference" w:semiHidden="0" w:uiPriority="32" w:unhideWhenUsed="0" w:qFormat="1"/>
-    <w:lsdException w:name="Book Title" w:semiHidden="0" w:uiPriority="33" w:unhideWhenUsed="0" w:qFormat="1"/>
-    <w:lsdException w:name="Bibliography" w:uiPriority="37"/>
-    <w:lsdException w:name="TOC Heading" w:uiPriority="39" w:qFormat="1"/>
-  </w:latentStyles>
-  <w:style w:type="paragraph" w:default="1" w:styleId="a">
-    <w:name w:val="Normal"/>
-    <w:qFormat/>
-    <w:pPr>
-      <w:widowControl w:val="0"/>
-      <w:jc w:val="both"/>
-    </w:pPr>
-  </w:style>
-  <w:style w:type="character" w:default="1" w:styleId="a0">
-    <w:name w:val="Default Paragraph Font"/>
-    <w:uiPriority w:val="1"/>
-    <w:semiHidden/>
-    <w:unhideWhenUsed/>
-  </w:style>
-  <w:style w:type="table" w:default="1" w:styleId="a1">
-    <w:name w:val="Normal Table"/>
+  <w:style w:type="paragraph" w:styleId="ae">
+    <w:name w:val="Document Map"/>
+    <w:basedOn w:val="a"/>
+    <w:link w:val="af"/>
     <w:uiPriority w:val="99"/>
     <w:semiHidden/>
     <w:unhideWhenUsed/>
-    <w:tblPr>
-      <w:tblInd w:w="0" w:type="dxa"/>
-      <w:tblCellMar>
-        <w:top w:w="0" w:type="dxa"/>
-        <w:left w:w="108" w:type="dxa"/>
-        <w:bottom w:w="0" w:type="dxa"/>
-        <w:right w:w="108" w:type="dxa"/>
-      </w:tblCellMar>
-    </w:tblPr>
+    <w:rsid w:val="00E47224"/>
+    <w:rPr>
+      <w:rFonts w:ascii="Times New Roman" w:hAnsi="Times New Roman" w:cs="Times New Roman"/>
+      <w:sz w:val="24"/>
+      <w:szCs w:val="24"/>
+    </w:rPr>
   </w:style>
-  <w:style w:type="numbering" w:default="1" w:styleId="a2">
-    <w:name w:val="No List"/>
+  <w:style w:type="character" w:customStyle="1" w:styleId="af">
+    <w:name w:val="文档结构图字符"/>
+    <w:basedOn w:val="a0"/>
+    <w:link w:val="ae"/>
     <w:uiPriority w:val="99"/>
     <w:semiHidden/>
-    <w:unhideWhenUsed/>
+    <w:rsid w:val="00E47224"/>
+    <w:rPr>
+      <w:rFonts w:ascii="Times New Roman" w:hAnsi="Times New Roman" w:cs="Times New Roman"/>
+      <w:sz w:val="24"/>
+      <w:szCs w:val="24"/>
+    </w:rPr>
   </w:style>
 </w:styles>
 </file>
 
 <file path=word/charts/chart1.xml><?xml version="1.0" encoding="utf-8"?>
 <c:chartSpace xmlns:c="http://schemas.openxmlformats.org/drawingml/2006/chart" xmlns:a="http://schemas.openxmlformats.org/drawingml/2006/main" xmlns:r="http://schemas.openxmlformats.org/officeDocument/2006/relationships">
-  <c:date1904 val="1"/>
+  <c:date1904 val="0"/>
   <c:lang val="zh-CN"/>
+  <c:roundedCorners val="0"/>
+  <mc:AlternateContent xmlns:mc="http://schemas.openxmlformats.org/markup-compatibility/2006">
+    <mc:Choice xmlns:c14="http://schemas.microsoft.com/office/drawing/2007/8/2/chart" Requires="c14">
+      <c14:style val="102"/>
+    </mc:Choice>
+    <mc:Fallback>
+      <c:style val="2"/>
+    </mc:Fallback>
+  </mc:AlternateContent>
   <c:clrMapOvr bg1="lt1" tx1="dk1" bg2="lt2" tx2="dk2" accent1="accent1" accent2="accent2" accent3="accent3" accent4="accent4" accent5="accent5" accent6="accent6" hlink="hlink" folHlink="folHlink"/>
   <c:chart>
+    <c:autoTitleDeleted val="0"/>
     <c:plotArea>
       <c:layout/>
       <c:lineChart>
         <c:grouping val="standard"/>
+        <c:varyColors val="0"/>
         <c:ser>
           <c:idx val="0"/>
           <c:order val="0"/>
@@ -12089,19 +12202,828 @@
                 <c:formatCode>General</c:formatCode>
                 <c:ptCount val="5"/>
                 <c:pt idx="0">
-                  <c:v>1.1579199999999998</c:v>
+                  <c:v>1.15792</c:v>
                 </c:pt>
                 <c:pt idx="1">
-                  <c:v>-0.37550300000000025</c:v>
+                  <c:v>-0.375503</c:v>
                 </c:pt>
                 <c:pt idx="2">
-                  <c:v>-9.0040000000000023E-2</c:v>
+                  <c:v>-0.09004</c:v>
                 </c:pt>
                 <c:pt idx="3">
-                  <c:v>-9.803800000000007E-2</c:v>
+                  <c:v>-0.0980380000000001</c:v>
                 </c:pt>
                 <c:pt idx="4">
-                  <c:v>-0.15054000000000012</c:v>
+                  <c:v>-0.15054</c:v>
+                </c:pt>
+              </c:numCache>
+            </c:numRef>
+          </c:val>
+          <c:smooth val="0"/>
+        </c:ser>
+        <c:ser>
+          <c:idx val="1"/>
+          <c:order val="1"/>
+          <c:tx>
+            <c:strRef>
+              <c:f>Sheet1!$A$3</c:f>
+              <c:strCache>
+                <c:ptCount val="1"/>
+                <c:pt idx="0">
+                  <c:v>第二类客户</c:v>
+                </c:pt>
+              </c:strCache>
+            </c:strRef>
+          </c:tx>
+          <c:cat>
+            <c:strRef>
+              <c:f>Sheet1!$B$1:$F$1</c:f>
+              <c:strCache>
+                <c:ptCount val="5"/>
+                <c:pt idx="0">
+                  <c:v>L</c:v>
+                </c:pt>
+                <c:pt idx="1">
+                  <c:v>R</c:v>
+                </c:pt>
+                <c:pt idx="2">
+                  <c:v>F</c:v>
+                </c:pt>
+                <c:pt idx="3">
+                  <c:v>M</c:v>
+                </c:pt>
+                <c:pt idx="4">
+                  <c:v>C</c:v>
+                </c:pt>
+              </c:strCache>
+            </c:strRef>
+          </c:cat>
+          <c:val>
+            <c:numRef>
+              <c:f>Sheet1!$B$3:$F$3</c:f>
+              <c:numCache>
+                <c:formatCode>General</c:formatCode>
+                <c:ptCount val="5"/>
+                <c:pt idx="0">
+                  <c:v>0.482878</c:v>
+                </c:pt>
+                <c:pt idx="1">
+                  <c:v>-0.799486999999999</c:v>
+                </c:pt>
+                <c:pt idx="2">
+                  <c:v>2.483701</c:v>
+                </c:pt>
+                <c:pt idx="3">
+                  <c:v>2.424586</c:v>
+                </c:pt>
+                <c:pt idx="4">
+                  <c:v>0.30181</c:v>
+                </c:pt>
+              </c:numCache>
+            </c:numRef>
+          </c:val>
+          <c:smooth val="0"/>
+        </c:ser>
+        <c:ser>
+          <c:idx val="2"/>
+          <c:order val="2"/>
+          <c:tx>
+            <c:strRef>
+              <c:f>Sheet1!$A$4</c:f>
+              <c:strCache>
+                <c:ptCount val="1"/>
+                <c:pt idx="0">
+                  <c:v>第三类客户</c:v>
+                </c:pt>
+              </c:strCache>
+            </c:strRef>
+          </c:tx>
+          <c:cat>
+            <c:strRef>
+              <c:f>Sheet1!$B$1:$F$1</c:f>
+              <c:strCache>
+                <c:ptCount val="5"/>
+                <c:pt idx="0">
+                  <c:v>L</c:v>
+                </c:pt>
+                <c:pt idx="1">
+                  <c:v>R</c:v>
+                </c:pt>
+                <c:pt idx="2">
+                  <c:v>F</c:v>
+                </c:pt>
+                <c:pt idx="3">
+                  <c:v>M</c:v>
+                </c:pt>
+                <c:pt idx="4">
+                  <c:v>C</c:v>
+                </c:pt>
+              </c:strCache>
+            </c:strRef>
+          </c:cat>
+          <c:val>
+            <c:numRef>
+              <c:f>Sheet1!$B$4:$F$4</c:f>
+              <c:numCache>
+                <c:formatCode>General</c:formatCode>
+                <c:ptCount val="5"/>
+                <c:pt idx="0">
+                  <c:v>-0.314236</c:v>
+                </c:pt>
+                <c:pt idx="1">
+                  <c:v>1.682361</c:v>
+                </c:pt>
+                <c:pt idx="2">
+                  <c:v>-0.573909000000001</c:v>
+                </c:pt>
+                <c:pt idx="3">
+                  <c:v>-0.537052</c:v>
+                </c:pt>
+                <c:pt idx="4">
+                  <c:v>-0.16508</c:v>
+                </c:pt>
+              </c:numCache>
+            </c:numRef>
+          </c:val>
+          <c:smooth val="0"/>
+        </c:ser>
+        <c:ser>
+          <c:idx val="3"/>
+          <c:order val="3"/>
+          <c:tx>
+            <c:strRef>
+              <c:f>Sheet1!$A$5</c:f>
+              <c:strCache>
+                <c:ptCount val="1"/>
+                <c:pt idx="0">
+                  <c:v>第四类客户</c:v>
+                </c:pt>
+              </c:strCache>
+            </c:strRef>
+          </c:tx>
+          <c:cat>
+            <c:strRef>
+              <c:f>Sheet1!$B$1:$F$1</c:f>
+              <c:strCache>
+                <c:ptCount val="5"/>
+                <c:pt idx="0">
+                  <c:v>L</c:v>
+                </c:pt>
+                <c:pt idx="1">
+                  <c:v>R</c:v>
+                </c:pt>
+                <c:pt idx="2">
+                  <c:v>F</c:v>
+                </c:pt>
+                <c:pt idx="3">
+                  <c:v>M</c:v>
+                </c:pt>
+                <c:pt idx="4">
+                  <c:v>C</c:v>
+                </c:pt>
+              </c:strCache>
+            </c:strRef>
+          </c:cat>
+          <c:val>
+            <c:numRef>
+              <c:f>Sheet1!$B$5:$F$5</c:f>
+              <c:numCache>
+                <c:formatCode>General</c:formatCode>
+                <c:ptCount val="5"/>
+                <c:pt idx="0">
+                  <c:v>-0.698976</c:v>
+                </c:pt>
+                <c:pt idx="1">
+                  <c:v>-0.412128</c:v>
+                </c:pt>
+                <c:pt idx="2">
+                  <c:v>-0.163823</c:v>
+                </c:pt>
+                <c:pt idx="3">
+                  <c:v>-0.16457</c:v>
+                </c:pt>
+                <c:pt idx="4">
+                  <c:v>-0.2356</c:v>
+                </c:pt>
+              </c:numCache>
+            </c:numRef>
+          </c:val>
+          <c:smooth val="0"/>
+        </c:ser>
+        <c:ser>
+          <c:idx val="4"/>
+          <c:order val="4"/>
+          <c:tx>
+            <c:strRef>
+              <c:f>Sheet1!$A$6</c:f>
+              <c:strCache>
+                <c:ptCount val="1"/>
+                <c:pt idx="0">
+                  <c:v>第五类客户</c:v>
+                </c:pt>
+              </c:strCache>
+            </c:strRef>
+          </c:tx>
+          <c:cat>
+            <c:strRef>
+              <c:f>Sheet1!$B$1:$F$1</c:f>
+              <c:strCache>
+                <c:ptCount val="5"/>
+                <c:pt idx="0">
+                  <c:v>L</c:v>
+                </c:pt>
+                <c:pt idx="1">
+                  <c:v>R</c:v>
+                </c:pt>
+                <c:pt idx="2">
+                  <c:v>F</c:v>
+                </c:pt>
+                <c:pt idx="3">
+                  <c:v>M</c:v>
+                </c:pt>
+                <c:pt idx="4">
+                  <c:v>C</c:v>
+                </c:pt>
+              </c:strCache>
+            </c:strRef>
+          </c:cat>
+          <c:val>
+            <c:numRef>
+              <c:f>Sheet1!$B$6:$F$6</c:f>
+              <c:numCache>
+                <c:formatCode>General</c:formatCode>
+                <c:ptCount val="5"/>
+                <c:pt idx="0">
+                  <c:v>0.103932</c:v>
+                </c:pt>
+                <c:pt idx="1">
+                  <c:v>-0.011045</c:v>
+                </c:pt>
+                <c:pt idx="2">
+                  <c:v>-0.194386</c:v>
+                </c:pt>
+                <c:pt idx="3">
+                  <c:v>-0.191559</c:v>
+                </c:pt>
+                <c:pt idx="4">
+                  <c:v>2.334398</c:v>
+                </c:pt>
+              </c:numCache>
+            </c:numRef>
+          </c:val>
+          <c:smooth val="0"/>
+        </c:ser>
+        <c:dLbls>
+          <c:showLegendKey val="0"/>
+          <c:showVal val="0"/>
+          <c:showCatName val="0"/>
+          <c:showSerName val="0"/>
+          <c:showPercent val="0"/>
+          <c:showBubbleSize val="0"/>
+        </c:dLbls>
+        <c:marker val="1"/>
+        <c:smooth val="0"/>
+        <c:axId val="1904592784"/>
+        <c:axId val="1904596096"/>
+      </c:lineChart>
+      <c:catAx>
+        <c:axId val="1904592784"/>
+        <c:scaling>
+          <c:orientation val="minMax"/>
+        </c:scaling>
+        <c:delete val="0"/>
+        <c:axPos val="b"/>
+        <c:numFmt formatCode="General" sourceLinked="0"/>
+        <c:majorTickMark val="out"/>
+        <c:minorTickMark val="none"/>
+        <c:tickLblPos val="nextTo"/>
+        <c:crossAx val="1904596096"/>
+        <c:crosses val="autoZero"/>
+        <c:auto val="1"/>
+        <c:lblAlgn val="ctr"/>
+        <c:lblOffset val="100"/>
+        <c:noMultiLvlLbl val="0"/>
+      </c:catAx>
+      <c:valAx>
+        <c:axId val="1904596096"/>
+        <c:scaling>
+          <c:orientation val="minMax"/>
+        </c:scaling>
+        <c:delete val="0"/>
+        <c:axPos val="l"/>
+        <c:majorGridlines/>
+        <c:numFmt formatCode="General" sourceLinked="1"/>
+        <c:majorTickMark val="out"/>
+        <c:minorTickMark val="none"/>
+        <c:tickLblPos val="nextTo"/>
+        <c:crossAx val="1904592784"/>
+        <c:crosses val="autoZero"/>
+        <c:crossBetween val="between"/>
+      </c:valAx>
+    </c:plotArea>
+    <c:legend>
+      <c:legendPos val="r"/>
+      <c:overlay val="0"/>
+    </c:legend>
+    <c:plotVisOnly val="1"/>
+    <c:dispBlanksAs val="gap"/>
+    <c:showDLblsOverMax val="0"/>
+  </c:chart>
+  <c:externalData r:id="rId2">
+    <c:autoUpdate val="0"/>
+  </c:externalData>
+</c:chartSpace>
+</file>
+
+<file path=word/charts/chart2.xml><?xml version="1.0" encoding="utf-8"?>
+<c:chartSpace xmlns:c="http://schemas.openxmlformats.org/drawingml/2006/chart" xmlns:a="http://schemas.openxmlformats.org/drawingml/2006/main" xmlns:r="http://schemas.openxmlformats.org/officeDocument/2006/relationships">
+  <c:date1904 val="0"/>
+  <c:lang val="zh-CN"/>
+  <c:roundedCorners val="0"/>
+  <mc:AlternateContent xmlns:mc="http://schemas.openxmlformats.org/markup-compatibility/2006">
+    <mc:Choice xmlns:c14="http://schemas.microsoft.com/office/drawing/2007/8/2/chart" Requires="c14">
+      <c14:style val="102"/>
+    </mc:Choice>
+    <mc:Fallback>
+      <c:style val="2"/>
+    </mc:Fallback>
+  </mc:AlternateContent>
+  <c:chart>
+    <c:autoTitleDeleted val="0"/>
+    <c:plotArea>
+      <c:layout/>
+      <c:lineChart>
+        <c:grouping val="standard"/>
+        <c:varyColors val="0"/>
+        <c:ser>
+          <c:idx val="0"/>
+          <c:order val="0"/>
+          <c:tx>
+            <c:strRef>
+              <c:f>Sheet1!$B$1</c:f>
+              <c:strCache>
+                <c:ptCount val="1"/>
+                <c:pt idx="0">
+                  <c:v>L</c:v>
+                </c:pt>
+              </c:strCache>
+            </c:strRef>
+          </c:tx>
+          <c:marker>
+            <c:symbol val="none"/>
+          </c:marker>
+          <c:cat>
+            <c:strRef>
+              <c:f>Sheet1!$A$2:$A$6</c:f>
+              <c:strCache>
+                <c:ptCount val="5"/>
+                <c:pt idx="0">
+                  <c:v>第一类客户</c:v>
+                </c:pt>
+                <c:pt idx="1">
+                  <c:v>第二类客户</c:v>
+                </c:pt>
+                <c:pt idx="2">
+                  <c:v>第三类客户</c:v>
+                </c:pt>
+                <c:pt idx="3">
+                  <c:v>第四类客户</c:v>
+                </c:pt>
+                <c:pt idx="4">
+                  <c:v>第五类客户</c:v>
+                </c:pt>
+              </c:strCache>
+            </c:strRef>
+          </c:cat>
+          <c:val>
+            <c:numRef>
+              <c:f>Sheet1!$B$2:$B$6</c:f>
+              <c:numCache>
+                <c:formatCode>General</c:formatCode>
+                <c:ptCount val="5"/>
+                <c:pt idx="0">
+                  <c:v>1.15792</c:v>
+                </c:pt>
+                <c:pt idx="1">
+                  <c:v>0.482878</c:v>
+                </c:pt>
+                <c:pt idx="2">
+                  <c:v>-0.314236</c:v>
+                </c:pt>
+                <c:pt idx="3">
+                  <c:v>-0.698976</c:v>
+                </c:pt>
+                <c:pt idx="4">
+                  <c:v>0.103932</c:v>
+                </c:pt>
+              </c:numCache>
+            </c:numRef>
+          </c:val>
+          <c:smooth val="0"/>
+        </c:ser>
+        <c:ser>
+          <c:idx val="1"/>
+          <c:order val="1"/>
+          <c:tx>
+            <c:strRef>
+              <c:f>Sheet1!$C$1</c:f>
+              <c:strCache>
+                <c:ptCount val="1"/>
+                <c:pt idx="0">
+                  <c:v>R</c:v>
+                </c:pt>
+              </c:strCache>
+            </c:strRef>
+          </c:tx>
+          <c:marker>
+            <c:symbol val="none"/>
+          </c:marker>
+          <c:cat>
+            <c:strRef>
+              <c:f>Sheet1!$A$2:$A$6</c:f>
+              <c:strCache>
+                <c:ptCount val="5"/>
+                <c:pt idx="0">
+                  <c:v>第一类客户</c:v>
+                </c:pt>
+                <c:pt idx="1">
+                  <c:v>第二类客户</c:v>
+                </c:pt>
+                <c:pt idx="2">
+                  <c:v>第三类客户</c:v>
+                </c:pt>
+                <c:pt idx="3">
+                  <c:v>第四类客户</c:v>
+                </c:pt>
+                <c:pt idx="4">
+                  <c:v>第五类客户</c:v>
+                </c:pt>
+              </c:strCache>
+            </c:strRef>
+          </c:cat>
+          <c:val>
+            <c:numRef>
+              <c:f>Sheet1!$C$2:$C$6</c:f>
+              <c:numCache>
+                <c:formatCode>General</c:formatCode>
+                <c:ptCount val="5"/>
+                <c:pt idx="0">
+                  <c:v>-0.375503</c:v>
+                </c:pt>
+                <c:pt idx="1">
+                  <c:v>-0.799486999999999</c:v>
+                </c:pt>
+                <c:pt idx="2">
+                  <c:v>1.682361</c:v>
+                </c:pt>
+                <c:pt idx="3">
+                  <c:v>-0.412128</c:v>
+                </c:pt>
+                <c:pt idx="4">
+                  <c:v>-0.011045</c:v>
+                </c:pt>
+              </c:numCache>
+            </c:numRef>
+          </c:val>
+          <c:smooth val="0"/>
+        </c:ser>
+        <c:ser>
+          <c:idx val="2"/>
+          <c:order val="2"/>
+          <c:tx>
+            <c:strRef>
+              <c:f>Sheet1!$D$1</c:f>
+              <c:strCache>
+                <c:ptCount val="1"/>
+                <c:pt idx="0">
+                  <c:v>F</c:v>
+                </c:pt>
+              </c:strCache>
+            </c:strRef>
+          </c:tx>
+          <c:marker>
+            <c:symbol val="none"/>
+          </c:marker>
+          <c:cat>
+            <c:strRef>
+              <c:f>Sheet1!$A$2:$A$6</c:f>
+              <c:strCache>
+                <c:ptCount val="5"/>
+                <c:pt idx="0">
+                  <c:v>第一类客户</c:v>
+                </c:pt>
+                <c:pt idx="1">
+                  <c:v>第二类客户</c:v>
+                </c:pt>
+                <c:pt idx="2">
+                  <c:v>第三类客户</c:v>
+                </c:pt>
+                <c:pt idx="3">
+                  <c:v>第四类客户</c:v>
+                </c:pt>
+                <c:pt idx="4">
+                  <c:v>第五类客户</c:v>
+                </c:pt>
+              </c:strCache>
+            </c:strRef>
+          </c:cat>
+          <c:val>
+            <c:numRef>
+              <c:f>Sheet1!$D$2:$D$6</c:f>
+              <c:numCache>
+                <c:formatCode>General</c:formatCode>
+                <c:ptCount val="5"/>
+                <c:pt idx="0">
+                  <c:v>-0.09004</c:v>
+                </c:pt>
+                <c:pt idx="1">
+                  <c:v>2.483701</c:v>
+                </c:pt>
+                <c:pt idx="2">
+                  <c:v>-0.573909000000001</c:v>
+                </c:pt>
+                <c:pt idx="3">
+                  <c:v>-0.163823</c:v>
+                </c:pt>
+                <c:pt idx="4">
+                  <c:v>-0.194386</c:v>
+                </c:pt>
+              </c:numCache>
+            </c:numRef>
+          </c:val>
+          <c:smooth val="0"/>
+        </c:ser>
+        <c:ser>
+          <c:idx val="3"/>
+          <c:order val="3"/>
+          <c:tx>
+            <c:strRef>
+              <c:f>Sheet1!$E$1</c:f>
+              <c:strCache>
+                <c:ptCount val="1"/>
+                <c:pt idx="0">
+                  <c:v>M</c:v>
+                </c:pt>
+              </c:strCache>
+            </c:strRef>
+          </c:tx>
+          <c:marker>
+            <c:symbol val="none"/>
+          </c:marker>
+          <c:cat>
+            <c:strRef>
+              <c:f>Sheet1!$A$2:$A$6</c:f>
+              <c:strCache>
+                <c:ptCount val="5"/>
+                <c:pt idx="0">
+                  <c:v>第一类客户</c:v>
+                </c:pt>
+                <c:pt idx="1">
+                  <c:v>第二类客户</c:v>
+                </c:pt>
+                <c:pt idx="2">
+                  <c:v>第三类客户</c:v>
+                </c:pt>
+                <c:pt idx="3">
+                  <c:v>第四类客户</c:v>
+                </c:pt>
+                <c:pt idx="4">
+                  <c:v>第五类客户</c:v>
+                </c:pt>
+              </c:strCache>
+            </c:strRef>
+          </c:cat>
+          <c:val>
+            <c:numRef>
+              <c:f>Sheet1!$E$2:$E$6</c:f>
+              <c:numCache>
+                <c:formatCode>General</c:formatCode>
+                <c:ptCount val="5"/>
+                <c:pt idx="0">
+                  <c:v>-0.0980380000000001</c:v>
+                </c:pt>
+                <c:pt idx="1">
+                  <c:v>2.424586</c:v>
+                </c:pt>
+                <c:pt idx="2">
+                  <c:v>-0.537052</c:v>
+                </c:pt>
+                <c:pt idx="3">
+                  <c:v>-0.16457</c:v>
+                </c:pt>
+                <c:pt idx="4">
+                  <c:v>-0.191559</c:v>
+                </c:pt>
+              </c:numCache>
+            </c:numRef>
+          </c:val>
+          <c:smooth val="0"/>
+        </c:ser>
+        <c:ser>
+          <c:idx val="4"/>
+          <c:order val="4"/>
+          <c:tx>
+            <c:strRef>
+              <c:f>Sheet1!$F$1</c:f>
+              <c:strCache>
+                <c:ptCount val="1"/>
+                <c:pt idx="0">
+                  <c:v>C</c:v>
+                </c:pt>
+              </c:strCache>
+            </c:strRef>
+          </c:tx>
+          <c:marker>
+            <c:symbol val="none"/>
+          </c:marker>
+          <c:cat>
+            <c:strRef>
+              <c:f>Sheet1!$A$2:$A$6</c:f>
+              <c:strCache>
+                <c:ptCount val="5"/>
+                <c:pt idx="0">
+                  <c:v>第一类客户</c:v>
+                </c:pt>
+                <c:pt idx="1">
+                  <c:v>第二类客户</c:v>
+                </c:pt>
+                <c:pt idx="2">
+                  <c:v>第三类客户</c:v>
+                </c:pt>
+                <c:pt idx="3">
+                  <c:v>第四类客户</c:v>
+                </c:pt>
+                <c:pt idx="4">
+                  <c:v>第五类客户</c:v>
+                </c:pt>
+              </c:strCache>
+            </c:strRef>
+          </c:cat>
+          <c:val>
+            <c:numRef>
+              <c:f>Sheet1!$F$2:$F$6</c:f>
+              <c:numCache>
+                <c:formatCode>General</c:formatCode>
+                <c:ptCount val="5"/>
+                <c:pt idx="0">
+                  <c:v>-0.15054</c:v>
+                </c:pt>
+                <c:pt idx="1">
+                  <c:v>0.30181</c:v>
+                </c:pt>
+                <c:pt idx="2">
+                  <c:v>-0.16508</c:v>
+                </c:pt>
+                <c:pt idx="3">
+                  <c:v>-0.2356</c:v>
+                </c:pt>
+                <c:pt idx="4">
+                  <c:v>2.334398</c:v>
+                </c:pt>
+              </c:numCache>
+            </c:numRef>
+          </c:val>
+          <c:smooth val="0"/>
+        </c:ser>
+        <c:dLbls>
+          <c:showLegendKey val="0"/>
+          <c:showVal val="0"/>
+          <c:showCatName val="0"/>
+          <c:showSerName val="0"/>
+          <c:showPercent val="0"/>
+          <c:showBubbleSize val="0"/>
+        </c:dLbls>
+        <c:smooth val="0"/>
+        <c:axId val="1616980976"/>
+        <c:axId val="1616972928"/>
+      </c:lineChart>
+      <c:catAx>
+        <c:axId val="1616980976"/>
+        <c:scaling>
+          <c:orientation val="minMax"/>
+        </c:scaling>
+        <c:delete val="0"/>
+        <c:axPos val="b"/>
+        <c:numFmt formatCode="General" sourceLinked="0"/>
+        <c:majorTickMark val="out"/>
+        <c:minorTickMark val="none"/>
+        <c:tickLblPos val="nextTo"/>
+        <c:crossAx val="1616972928"/>
+        <c:crosses val="autoZero"/>
+        <c:auto val="1"/>
+        <c:lblAlgn val="ctr"/>
+        <c:lblOffset val="100"/>
+        <c:noMultiLvlLbl val="0"/>
+      </c:catAx>
+      <c:valAx>
+        <c:axId val="1616972928"/>
+        <c:scaling>
+          <c:orientation val="minMax"/>
+        </c:scaling>
+        <c:delete val="0"/>
+        <c:axPos val="l"/>
+        <c:majorGridlines/>
+        <c:numFmt formatCode="General" sourceLinked="1"/>
+        <c:majorTickMark val="out"/>
+        <c:minorTickMark val="none"/>
+        <c:tickLblPos val="nextTo"/>
+        <c:crossAx val="1616980976"/>
+        <c:crosses val="autoZero"/>
+        <c:crossBetween val="between"/>
+      </c:valAx>
+    </c:plotArea>
+    <c:legend>
+      <c:legendPos val="r"/>
+      <c:overlay val="0"/>
+    </c:legend>
+    <c:plotVisOnly val="1"/>
+    <c:dispBlanksAs val="gap"/>
+    <c:showDLblsOverMax val="0"/>
+  </c:chart>
+  <c:externalData r:id="rId1">
+    <c:autoUpdate val="0"/>
+  </c:externalData>
+</c:chartSpace>
+</file>
+
+<file path=word/charts/chart3.xml><?xml version="1.0" encoding="utf-8"?>
+<c:chartSpace xmlns:c="http://schemas.openxmlformats.org/drawingml/2006/chart" xmlns:a="http://schemas.openxmlformats.org/drawingml/2006/main" xmlns:r="http://schemas.openxmlformats.org/officeDocument/2006/relationships">
+  <c:date1904 val="0"/>
+  <c:lang val="zh-CN"/>
+  <c:roundedCorners val="0"/>
+  <mc:AlternateContent xmlns:mc="http://schemas.openxmlformats.org/markup-compatibility/2006">
+    <mc:Choice xmlns:c14="http://schemas.microsoft.com/office/drawing/2007/8/2/chart" Requires="c14">
+      <c14:style val="102"/>
+    </mc:Choice>
+    <mc:Fallback>
+      <c:style val="2"/>
+    </mc:Fallback>
+  </mc:AlternateContent>
+  <c:clrMapOvr bg1="lt1" tx1="dk1" bg2="lt2" tx2="dk2" accent1="accent1" accent2="accent2" accent3="accent3" accent4="accent4" accent5="accent5" accent6="accent6" hlink="hlink" folHlink="folHlink"/>
+  <c:chart>
+    <c:autoTitleDeleted val="0"/>
+    <c:plotArea>
+      <c:layout/>
+      <c:radarChart>
+        <c:radarStyle val="marker"/>
+        <c:varyColors val="0"/>
+        <c:ser>
+          <c:idx val="0"/>
+          <c:order val="0"/>
+          <c:tx>
+            <c:strRef>
+              <c:f>Sheet1!$A$2</c:f>
+              <c:strCache>
+                <c:ptCount val="1"/>
+                <c:pt idx="0">
+                  <c:v>第一类客户</c:v>
+                </c:pt>
+              </c:strCache>
+            </c:strRef>
+          </c:tx>
+          <c:cat>
+            <c:strRef>
+              <c:f>Sheet1!$B$1:$F$1</c:f>
+              <c:strCache>
+                <c:ptCount val="5"/>
+                <c:pt idx="0">
+                  <c:v>L</c:v>
+                </c:pt>
+                <c:pt idx="1">
+                  <c:v>R</c:v>
+                </c:pt>
+                <c:pt idx="2">
+                  <c:v>F</c:v>
+                </c:pt>
+                <c:pt idx="3">
+                  <c:v>M</c:v>
+                </c:pt>
+                <c:pt idx="4">
+                  <c:v>C</c:v>
+                </c:pt>
+              </c:strCache>
+            </c:strRef>
+          </c:cat>
+          <c:val>
+            <c:numRef>
+              <c:f>Sheet1!$B$2:$F$2</c:f>
+              <c:numCache>
+                <c:formatCode>General</c:formatCode>
+                <c:ptCount val="5"/>
+                <c:pt idx="0">
+                  <c:v>1.15792</c:v>
+                </c:pt>
+                <c:pt idx="1">
+                  <c:v>-0.375503</c:v>
+                </c:pt>
+                <c:pt idx="2">
+                  <c:v>-0.09004</c:v>
+                </c:pt>
+                <c:pt idx="3">
+                  <c:v>-0.0980380000000001</c:v>
+                </c:pt>
+                <c:pt idx="4">
+                  <c:v>-0.15054</c:v>
                 </c:pt>
               </c:numCache>
             </c:numRef>
@@ -12151,19 +13073,19 @@
                 <c:formatCode>General</c:formatCode>
                 <c:ptCount val="5"/>
                 <c:pt idx="0">
-                  <c:v>0.48287800000000036</c:v>
+                  <c:v>0.482878</c:v>
                 </c:pt>
                 <c:pt idx="1">
-                  <c:v>-0.79948699999999928</c:v>
+                  <c:v>-0.799486999999999</c:v>
                 </c:pt>
                 <c:pt idx="2">
-                  <c:v>2.4837009999999999</c:v>
+                  <c:v>2.483701</c:v>
                 </c:pt>
                 <c:pt idx="3">
-                  <c:v>2.4245860000000001</c:v>
+                  <c:v>2.424586</c:v>
                 </c:pt>
                 <c:pt idx="4">
-                  <c:v>0.30181000000000036</c:v>
+                  <c:v>0.30181</c:v>
                 </c:pt>
               </c:numCache>
             </c:numRef>
@@ -12213,16 +13135,16 @@
                 <c:formatCode>General</c:formatCode>
                 <c:ptCount val="5"/>
                 <c:pt idx="0">
-                  <c:v>-0.31423600000000002</c:v>
+                  <c:v>-0.314236</c:v>
                 </c:pt>
                 <c:pt idx="1">
                   <c:v>1.682361</c:v>
                 </c:pt>
                 <c:pt idx="2">
-                  <c:v>-0.57390900000000045</c:v>
+                  <c:v>-0.573909000000001</c:v>
                 </c:pt>
                 <c:pt idx="3">
-                  <c:v>-0.53705199999999997</c:v>
+                  <c:v>-0.537052</c:v>
                 </c:pt>
                 <c:pt idx="4">
                   <c:v>-0.16508</c:v>
@@ -12275,16 +13197,16 @@
                 <c:formatCode>General</c:formatCode>
                 <c:ptCount val="5"/>
                 <c:pt idx="0">
-                  <c:v>-0.69897600000000004</c:v>
+                  <c:v>-0.698976</c:v>
                 </c:pt>
                 <c:pt idx="1">
-                  <c:v>-0.41212800000000027</c:v>
+                  <c:v>-0.412128</c:v>
                 </c:pt>
                 <c:pt idx="2">
                   <c:v>-0.163823</c:v>
                 </c:pt>
                 <c:pt idx="3">
-                  <c:v>-0.16456999999999999</c:v>
+                  <c:v>-0.16457</c:v>
                 </c:pt>
                 <c:pt idx="4">
                   <c:v>-0.2356</c:v>
@@ -12337,452 +13259,109 @@
                 <c:formatCode>General</c:formatCode>
                 <c:ptCount val="5"/>
                 <c:pt idx="0">
-                  <c:v>0.10393200000000002</c:v>
+                  <c:v>0.103932</c:v>
                 </c:pt>
                 <c:pt idx="1">
-                  <c:v>-1.1044999999999999E-2</c:v>
+                  <c:v>-0.011045</c:v>
                 </c:pt>
                 <c:pt idx="2">
                   <c:v>-0.194386</c:v>
                 </c:pt>
                 <c:pt idx="3">
-                  <c:v>-0.19155900000000001</c:v>
+                  <c:v>-0.191559</c:v>
                 </c:pt>
                 <c:pt idx="4">
-                  <c:v>2.3343979999999998</c:v>
+                  <c:v>2.334398</c:v>
                 </c:pt>
               </c:numCache>
             </c:numRef>
           </c:val>
         </c:ser>
-        <c:marker val="1"/>
-        <c:axId val="244360704"/>
-        <c:axId val="244362240"/>
-      </c:lineChart>
+        <c:dLbls>
+          <c:showLegendKey val="0"/>
+          <c:showVal val="0"/>
+          <c:showCatName val="0"/>
+          <c:showSerName val="0"/>
+          <c:showPercent val="0"/>
+          <c:showBubbleSize val="0"/>
+        </c:dLbls>
+        <c:axId val="1904657408"/>
+        <c:axId val="1904660352"/>
+      </c:radarChart>
       <c:catAx>
-        <c:axId val="244360704"/>
+        <c:axId val="1904657408"/>
         <c:scaling>
           <c:orientation val="minMax"/>
         </c:scaling>
+        <c:delete val="0"/>
         <c:axPos val="b"/>
+        <c:majorGridlines/>
         <c:numFmt formatCode="General" sourceLinked="0"/>
+        <c:majorTickMark val="out"/>
+        <c:minorTickMark val="none"/>
         <c:tickLblPos val="nextTo"/>
-        <c:crossAx val="244362240"/>
+        <c:crossAx val="1904660352"/>
         <c:crosses val="autoZero"/>
         <c:auto val="1"/>
         <c:lblAlgn val="ctr"/>
         <c:lblOffset val="100"/>
+        <c:noMultiLvlLbl val="0"/>
       </c:catAx>
       <c:valAx>
-        <c:axId val="244362240"/>
+        <c:axId val="1904660352"/>
         <c:scaling>
           <c:orientation val="minMax"/>
         </c:scaling>
+        <c:delete val="0"/>
         <c:axPos val="l"/>
         <c:majorGridlines/>
         <c:numFmt formatCode="General" sourceLinked="1"/>
+        <c:majorTickMark val="cross"/>
+        <c:minorTickMark val="none"/>
         <c:tickLblPos val="nextTo"/>
-        <c:crossAx val="244360704"/>
+        <c:crossAx val="1904657408"/>
         <c:crosses val="autoZero"/>
         <c:crossBetween val="between"/>
       </c:valAx>
     </c:plotArea>
     <c:legend>
       <c:legendPos val="r"/>
+      <c:overlay val="0"/>
     </c:legend>
     <c:plotVisOnly val="1"/>
     <c:dispBlanksAs val="gap"/>
+    <c:showDLblsOverMax val="0"/>
   </c:chart>
-  <c:externalData r:id="rId2"/>
+  <c:externalData r:id="rId2">
+    <c:autoUpdate val="0"/>
+  </c:externalData>
 </c:chartSpace>
 </file>
 
-<file path=word/charts/chart2.xml><?xml version="1.0" encoding="utf-8"?>
+<file path=word/charts/chart4.xml><?xml version="1.0" encoding="utf-8"?>
 <c:chartSpace xmlns:c="http://schemas.openxmlformats.org/drawingml/2006/chart" xmlns:a="http://schemas.openxmlformats.org/drawingml/2006/main" xmlns:r="http://schemas.openxmlformats.org/officeDocument/2006/relationships">
-  <c:date1904 val="1"/>
+  <c:date1904 val="0"/>
   <c:lang val="zh-CN"/>
+  <c:roundedCorners val="0"/>
+  <mc:AlternateContent xmlns:mc="http://schemas.openxmlformats.org/markup-compatibility/2006">
+    <mc:Choice xmlns:c14="http://schemas.microsoft.com/office/drawing/2007/8/2/chart" Requires="c14">
+      <c14:style val="102"/>
+    </mc:Choice>
+    <mc:Fallback>
+      <c:style val="2"/>
+    </mc:Fallback>
+  </mc:AlternateContent>
   <c:chart>
+    <c:title>
+      <c:overlay val="0"/>
+    </c:title>
+    <c:autoTitleDeleted val="0"/>
     <c:plotArea>
       <c:layout/>
-      <c:lineChart>
-        <c:grouping val="standard"/>
-        <c:ser>
-          <c:idx val="0"/>
-          <c:order val="0"/>
-          <c:tx>
-            <c:strRef>
-              <c:f>Sheet1!$B$1</c:f>
-              <c:strCache>
-                <c:ptCount val="1"/>
-                <c:pt idx="0">
-                  <c:v>L</c:v>
-                </c:pt>
-              </c:strCache>
-            </c:strRef>
-          </c:tx>
-          <c:marker>
-            <c:symbol val="none"/>
-          </c:marker>
-          <c:cat>
-            <c:strRef>
-              <c:f>Sheet1!$A$2:$A$6</c:f>
-              <c:strCache>
-                <c:ptCount val="5"/>
-                <c:pt idx="0">
-                  <c:v>第一类客户</c:v>
-                </c:pt>
-                <c:pt idx="1">
-                  <c:v>第二类客户</c:v>
-                </c:pt>
-                <c:pt idx="2">
-                  <c:v>第三类客户</c:v>
-                </c:pt>
-                <c:pt idx="3">
-                  <c:v>第四类客户</c:v>
-                </c:pt>
-                <c:pt idx="4">
-                  <c:v>第五类客户</c:v>
-                </c:pt>
-              </c:strCache>
-            </c:strRef>
-          </c:cat>
-          <c:val>
-            <c:numRef>
-              <c:f>Sheet1!$B$2:$B$6</c:f>
-              <c:numCache>
-                <c:formatCode>General</c:formatCode>
-                <c:ptCount val="5"/>
-                <c:pt idx="0">
-                  <c:v>1.1579199999999998</c:v>
-                </c:pt>
-                <c:pt idx="1">
-                  <c:v>0.48287800000000036</c:v>
-                </c:pt>
-                <c:pt idx="2">
-                  <c:v>-0.31423600000000002</c:v>
-                </c:pt>
-                <c:pt idx="3">
-                  <c:v>-0.69897600000000004</c:v>
-                </c:pt>
-                <c:pt idx="4">
-                  <c:v>0.10393200000000002</c:v>
-                </c:pt>
-              </c:numCache>
-            </c:numRef>
-          </c:val>
-        </c:ser>
-        <c:ser>
-          <c:idx val="1"/>
-          <c:order val="1"/>
-          <c:tx>
-            <c:strRef>
-              <c:f>Sheet1!$C$1</c:f>
-              <c:strCache>
-                <c:ptCount val="1"/>
-                <c:pt idx="0">
-                  <c:v>R</c:v>
-                </c:pt>
-              </c:strCache>
-            </c:strRef>
-          </c:tx>
-          <c:marker>
-            <c:symbol val="none"/>
-          </c:marker>
-          <c:cat>
-            <c:strRef>
-              <c:f>Sheet1!$A$2:$A$6</c:f>
-              <c:strCache>
-                <c:ptCount val="5"/>
-                <c:pt idx="0">
-                  <c:v>第一类客户</c:v>
-                </c:pt>
-                <c:pt idx="1">
-                  <c:v>第二类客户</c:v>
-                </c:pt>
-                <c:pt idx="2">
-                  <c:v>第三类客户</c:v>
-                </c:pt>
-                <c:pt idx="3">
-                  <c:v>第四类客户</c:v>
-                </c:pt>
-                <c:pt idx="4">
-                  <c:v>第五类客户</c:v>
-                </c:pt>
-              </c:strCache>
-            </c:strRef>
-          </c:cat>
-          <c:val>
-            <c:numRef>
-              <c:f>Sheet1!$C$2:$C$6</c:f>
-              <c:numCache>
-                <c:formatCode>General</c:formatCode>
-                <c:ptCount val="5"/>
-                <c:pt idx="0">
-                  <c:v>-0.37550300000000025</c:v>
-                </c:pt>
-                <c:pt idx="1">
-                  <c:v>-0.79948699999999928</c:v>
-                </c:pt>
-                <c:pt idx="2">
-                  <c:v>1.682361</c:v>
-                </c:pt>
-                <c:pt idx="3">
-                  <c:v>-0.41212800000000027</c:v>
-                </c:pt>
-                <c:pt idx="4">
-                  <c:v>-1.1044999999999999E-2</c:v>
-                </c:pt>
-              </c:numCache>
-            </c:numRef>
-          </c:val>
-        </c:ser>
-        <c:ser>
-          <c:idx val="2"/>
-          <c:order val="2"/>
-          <c:tx>
-            <c:strRef>
-              <c:f>Sheet1!$D$1</c:f>
-              <c:strCache>
-                <c:ptCount val="1"/>
-                <c:pt idx="0">
-                  <c:v>F</c:v>
-                </c:pt>
-              </c:strCache>
-            </c:strRef>
-          </c:tx>
-          <c:marker>
-            <c:symbol val="none"/>
-          </c:marker>
-          <c:cat>
-            <c:strRef>
-              <c:f>Sheet1!$A$2:$A$6</c:f>
-              <c:strCache>
-                <c:ptCount val="5"/>
-                <c:pt idx="0">
-                  <c:v>第一类客户</c:v>
-                </c:pt>
-                <c:pt idx="1">
-                  <c:v>第二类客户</c:v>
-                </c:pt>
-                <c:pt idx="2">
-                  <c:v>第三类客户</c:v>
-                </c:pt>
-                <c:pt idx="3">
-                  <c:v>第四类客户</c:v>
-                </c:pt>
-                <c:pt idx="4">
-                  <c:v>第五类客户</c:v>
-                </c:pt>
-              </c:strCache>
-            </c:strRef>
-          </c:cat>
-          <c:val>
-            <c:numRef>
-              <c:f>Sheet1!$D$2:$D$6</c:f>
-              <c:numCache>
-                <c:formatCode>General</c:formatCode>
-                <c:ptCount val="5"/>
-                <c:pt idx="0">
-                  <c:v>-9.0040000000000023E-2</c:v>
-                </c:pt>
-                <c:pt idx="1">
-                  <c:v>2.4837009999999999</c:v>
-                </c:pt>
-                <c:pt idx="2">
-                  <c:v>-0.57390900000000045</c:v>
-                </c:pt>
-                <c:pt idx="3">
-                  <c:v>-0.163823</c:v>
-                </c:pt>
-                <c:pt idx="4">
-                  <c:v>-0.194386</c:v>
-                </c:pt>
-              </c:numCache>
-            </c:numRef>
-          </c:val>
-        </c:ser>
-        <c:ser>
-          <c:idx val="3"/>
-          <c:order val="3"/>
-          <c:tx>
-            <c:strRef>
-              <c:f>Sheet1!$E$1</c:f>
-              <c:strCache>
-                <c:ptCount val="1"/>
-                <c:pt idx="0">
-                  <c:v>M</c:v>
-                </c:pt>
-              </c:strCache>
-            </c:strRef>
-          </c:tx>
-          <c:marker>
-            <c:symbol val="none"/>
-          </c:marker>
-          <c:cat>
-            <c:strRef>
-              <c:f>Sheet1!$A$2:$A$6</c:f>
-              <c:strCache>
-                <c:ptCount val="5"/>
-                <c:pt idx="0">
-                  <c:v>第一类客户</c:v>
-                </c:pt>
-                <c:pt idx="1">
-                  <c:v>第二类客户</c:v>
-                </c:pt>
-                <c:pt idx="2">
-                  <c:v>第三类客户</c:v>
-                </c:pt>
-                <c:pt idx="3">
-                  <c:v>第四类客户</c:v>
-                </c:pt>
-                <c:pt idx="4">
-                  <c:v>第五类客户</c:v>
-                </c:pt>
-              </c:strCache>
-            </c:strRef>
-          </c:cat>
-          <c:val>
-            <c:numRef>
-              <c:f>Sheet1!$E$2:$E$6</c:f>
-              <c:numCache>
-                <c:formatCode>General</c:formatCode>
-                <c:ptCount val="5"/>
-                <c:pt idx="0">
-                  <c:v>-9.803800000000007E-2</c:v>
-                </c:pt>
-                <c:pt idx="1">
-                  <c:v>2.4245860000000001</c:v>
-                </c:pt>
-                <c:pt idx="2">
-                  <c:v>-0.53705199999999997</c:v>
-                </c:pt>
-                <c:pt idx="3">
-                  <c:v>-0.16456999999999999</c:v>
-                </c:pt>
-                <c:pt idx="4">
-                  <c:v>-0.19155900000000001</c:v>
-                </c:pt>
-              </c:numCache>
-            </c:numRef>
-          </c:val>
-        </c:ser>
-        <c:ser>
-          <c:idx val="4"/>
-          <c:order val="4"/>
-          <c:tx>
-            <c:strRef>
-              <c:f>Sheet1!$F$1</c:f>
-              <c:strCache>
-                <c:ptCount val="1"/>
-                <c:pt idx="0">
-                  <c:v>C</c:v>
-                </c:pt>
-              </c:strCache>
-            </c:strRef>
-          </c:tx>
-          <c:marker>
-            <c:symbol val="none"/>
-          </c:marker>
-          <c:cat>
-            <c:strRef>
-              <c:f>Sheet1!$A$2:$A$6</c:f>
-              <c:strCache>
-                <c:ptCount val="5"/>
-                <c:pt idx="0">
-                  <c:v>第一类客户</c:v>
-                </c:pt>
-                <c:pt idx="1">
-                  <c:v>第二类客户</c:v>
-                </c:pt>
-                <c:pt idx="2">
-                  <c:v>第三类客户</c:v>
-                </c:pt>
-                <c:pt idx="3">
-                  <c:v>第四类客户</c:v>
-                </c:pt>
-                <c:pt idx="4">
-                  <c:v>第五类客户</c:v>
-                </c:pt>
-              </c:strCache>
-            </c:strRef>
-          </c:cat>
-          <c:val>
-            <c:numRef>
-              <c:f>Sheet1!$F$2:$F$6</c:f>
-              <c:numCache>
-                <c:formatCode>General</c:formatCode>
-                <c:ptCount val="5"/>
-                <c:pt idx="0">
-                  <c:v>-0.15054000000000012</c:v>
-                </c:pt>
-                <c:pt idx="1">
-                  <c:v>0.30181000000000036</c:v>
-                </c:pt>
-                <c:pt idx="2">
-                  <c:v>-0.16508</c:v>
-                </c:pt>
-                <c:pt idx="3">
-                  <c:v>-0.2356</c:v>
-                </c:pt>
-                <c:pt idx="4">
-                  <c:v>2.3343979999999998</c:v>
-                </c:pt>
-              </c:numCache>
-            </c:numRef>
-          </c:val>
-        </c:ser>
-        <c:marker val="1"/>
-        <c:axId val="248863360"/>
-        <c:axId val="249021568"/>
-      </c:lineChart>
-      <c:catAx>
-        <c:axId val="248863360"/>
-        <c:scaling>
-          <c:orientation val="minMax"/>
-        </c:scaling>
-        <c:axPos val="b"/>
-        <c:numFmt formatCode="General" sourceLinked="0"/>
-        <c:tickLblPos val="nextTo"/>
-        <c:crossAx val="249021568"/>
-        <c:crosses val="autoZero"/>
-        <c:auto val="1"/>
-        <c:lblAlgn val="ctr"/>
-        <c:lblOffset val="100"/>
-      </c:catAx>
-      <c:valAx>
-        <c:axId val="249021568"/>
-        <c:scaling>
-          <c:orientation val="minMax"/>
-        </c:scaling>
-        <c:axPos val="l"/>
-        <c:majorGridlines/>
-        <c:numFmt formatCode="General" sourceLinked="1"/>
-        <c:tickLblPos val="nextTo"/>
-        <c:crossAx val="248863360"/>
-        <c:crosses val="autoZero"/>
-        <c:crossBetween val="between"/>
-      </c:valAx>
-    </c:plotArea>
-    <c:legend>
-      <c:legendPos val="r"/>
-    </c:legend>
-    <c:plotVisOnly val="1"/>
-    <c:dispBlanksAs val="gap"/>
-  </c:chart>
-  <c:externalData r:id="rId1"/>
-</c:chartSpace>
-</file>
-
-<file path=word/charts/chart3.xml><?xml version="1.0" encoding="utf-8"?>
-<c:chartSpace xmlns:c="http://schemas.openxmlformats.org/drawingml/2006/chart" xmlns:a="http://schemas.openxmlformats.org/drawingml/2006/main" xmlns:r="http://schemas.openxmlformats.org/officeDocument/2006/relationships">
-  <c:date1904 val="1"/>
-  <c:lang val="zh-CN"/>
-  <c:clrMapOvr bg1="lt1" tx1="dk1" bg2="lt2" tx2="dk2" accent1="accent1" accent2="accent2" accent3="accent3" accent4="accent4" accent5="accent5" accent6="accent6" hlink="hlink" folHlink="folHlink"/>
-  <c:chart>
-    <c:plotArea>
-      <c:layout/>
-      <c:radarChart>
-        <c:radarStyle val="marker"/>
+      <c:barChart>
+        <c:barDir val="col"/>
+        <c:grouping val="clustered"/>
+        <c:varyColors val="0"/>
         <c:ser>
           <c:idx val="0"/>
           <c:order val="0"/>
@@ -12797,6 +13376,7 @@
               </c:strCache>
             </c:strRef>
           </c:tx>
+          <c:invertIfNegative val="0"/>
           <c:cat>
             <c:strRef>
               <c:f>Sheet1!$B$1:$F$1</c:f>
@@ -12827,27 +13407,109 @@
                 <c:formatCode>General</c:formatCode>
                 <c:ptCount val="5"/>
                 <c:pt idx="0">
-                  <c:v>1.1579199999999998</c:v>
+                  <c:v>1.15792</c:v>
                 </c:pt>
                 <c:pt idx="1">
-                  <c:v>-0.37550300000000025</c:v>
+                  <c:v>-0.375503</c:v>
                 </c:pt>
                 <c:pt idx="2">
-                  <c:v>-9.0040000000000023E-2</c:v>
+                  <c:v>-0.09004</c:v>
                 </c:pt>
                 <c:pt idx="3">
-                  <c:v>-9.803800000000007E-2</c:v>
+                  <c:v>-0.0980380000000001</c:v>
                 </c:pt>
                 <c:pt idx="4">
-                  <c:v>-0.15054000000000012</c:v>
+                  <c:v>-0.15054</c:v>
                 </c:pt>
               </c:numCache>
             </c:numRef>
           </c:val>
         </c:ser>
+        <c:dLbls>
+          <c:showLegendKey val="0"/>
+          <c:showVal val="0"/>
+          <c:showCatName val="0"/>
+          <c:showSerName val="0"/>
+          <c:showPercent val="0"/>
+          <c:showBubbleSize val="0"/>
+        </c:dLbls>
+        <c:gapWidth val="150"/>
+        <c:axId val="1904673104"/>
+        <c:axId val="1904676000"/>
+      </c:barChart>
+      <c:catAx>
+        <c:axId val="1904673104"/>
+        <c:scaling>
+          <c:orientation val="minMax"/>
+        </c:scaling>
+        <c:delete val="0"/>
+        <c:axPos val="b"/>
+        <c:numFmt formatCode="General" sourceLinked="0"/>
+        <c:majorTickMark val="out"/>
+        <c:minorTickMark val="none"/>
+        <c:tickLblPos val="nextTo"/>
+        <c:crossAx val="1904676000"/>
+        <c:crossesAt val="-1.0"/>
+        <c:auto val="1"/>
+        <c:lblAlgn val="ctr"/>
+        <c:lblOffset val="100"/>
+        <c:noMultiLvlLbl val="0"/>
+      </c:catAx>
+      <c:valAx>
+        <c:axId val="1904676000"/>
+        <c:scaling>
+          <c:orientation val="minMax"/>
+          <c:max val="3.0"/>
+        </c:scaling>
+        <c:delete val="0"/>
+        <c:axPos val="l"/>
+        <c:majorGridlines/>
+        <c:numFmt formatCode="General" sourceLinked="1"/>
+        <c:majorTickMark val="out"/>
+        <c:minorTickMark val="none"/>
+        <c:tickLblPos val="nextTo"/>
+        <c:crossAx val="1904673104"/>
+        <c:crosses val="autoZero"/>
+        <c:crossBetween val="between"/>
+      </c:valAx>
+    </c:plotArea>
+    <c:plotVisOnly val="1"/>
+    <c:dispBlanksAs val="gap"/>
+    <c:showDLblsOverMax val="0"/>
+  </c:chart>
+  <c:externalData r:id="rId1">
+    <c:autoUpdate val="0"/>
+  </c:externalData>
+</c:chartSpace>
+</file>
+
+<file path=word/charts/chart5.xml><?xml version="1.0" encoding="utf-8"?>
+<c:chartSpace xmlns:c="http://schemas.openxmlformats.org/drawingml/2006/chart" xmlns:a="http://schemas.openxmlformats.org/drawingml/2006/main" xmlns:r="http://schemas.openxmlformats.org/officeDocument/2006/relationships">
+  <c:date1904 val="0"/>
+  <c:lang val="zh-CN"/>
+  <c:roundedCorners val="0"/>
+  <mc:AlternateContent xmlns:mc="http://schemas.openxmlformats.org/markup-compatibility/2006">
+    <mc:Choice xmlns:c14="http://schemas.microsoft.com/office/drawing/2007/8/2/chart" Requires="c14">
+      <c14:style val="102"/>
+    </mc:Choice>
+    <mc:Fallback>
+      <c:style val="2"/>
+    </mc:Fallback>
+  </mc:AlternateContent>
+  <c:chart>
+    <c:title>
+      <c:overlay val="0"/>
+    </c:title>
+    <c:autoTitleDeleted val="0"/>
+    <c:plotArea>
+      <c:layout/>
+      <c:barChart>
+        <c:barDir val="col"/>
+        <c:grouping val="clustered"/>
+        <c:varyColors val="0"/>
         <c:ser>
-          <c:idx val="1"/>
-          <c:order val="1"/>
+          <c:idx val="0"/>
+          <c:order val="0"/>
           <c:tx>
             <c:strRef>
               <c:f>Sheet1!$A$3</c:f>
@@ -12859,6 +13521,7 @@
               </c:strCache>
             </c:strRef>
           </c:tx>
+          <c:invertIfNegative val="0"/>
           <c:cat>
             <c:strRef>
               <c:f>Sheet1!$B$1:$F$1</c:f>
@@ -12889,27 +13552,109 @@
                 <c:formatCode>General</c:formatCode>
                 <c:ptCount val="5"/>
                 <c:pt idx="0">
-                  <c:v>0.48287800000000036</c:v>
+                  <c:v>0.482878</c:v>
                 </c:pt>
                 <c:pt idx="1">
-                  <c:v>-0.79948699999999928</c:v>
+                  <c:v>-0.799486999999999</c:v>
                 </c:pt>
                 <c:pt idx="2">
-                  <c:v>2.4837009999999999</c:v>
+                  <c:v>2.483701</c:v>
                 </c:pt>
                 <c:pt idx="3">
-                  <c:v>2.4245860000000001</c:v>
+                  <c:v>2.424586</c:v>
                 </c:pt>
                 <c:pt idx="4">
-                  <c:v>0.30181000000000036</c:v>
+                  <c:v>0.30181</c:v>
                 </c:pt>
               </c:numCache>
             </c:numRef>
           </c:val>
         </c:ser>
+        <c:dLbls>
+          <c:showLegendKey val="0"/>
+          <c:showVal val="0"/>
+          <c:showCatName val="0"/>
+          <c:showSerName val="0"/>
+          <c:showPercent val="0"/>
+          <c:showBubbleSize val="0"/>
+        </c:dLbls>
+        <c:gapWidth val="150"/>
+        <c:axId val="1904729088"/>
+        <c:axId val="1904731984"/>
+      </c:barChart>
+      <c:catAx>
+        <c:axId val="1904729088"/>
+        <c:scaling>
+          <c:orientation val="minMax"/>
+        </c:scaling>
+        <c:delete val="0"/>
+        <c:axPos val="b"/>
+        <c:numFmt formatCode="General" sourceLinked="0"/>
+        <c:majorTickMark val="out"/>
+        <c:minorTickMark val="none"/>
+        <c:tickLblPos val="nextTo"/>
+        <c:crossAx val="1904731984"/>
+        <c:crossesAt val="-1.0"/>
+        <c:auto val="1"/>
+        <c:lblAlgn val="ctr"/>
+        <c:lblOffset val="100"/>
+        <c:noMultiLvlLbl val="0"/>
+      </c:catAx>
+      <c:valAx>
+        <c:axId val="1904731984"/>
+        <c:scaling>
+          <c:orientation val="minMax"/>
+          <c:max val="3.0"/>
+        </c:scaling>
+        <c:delete val="0"/>
+        <c:axPos val="l"/>
+        <c:majorGridlines/>
+        <c:numFmt formatCode="General" sourceLinked="1"/>
+        <c:majorTickMark val="out"/>
+        <c:minorTickMark val="none"/>
+        <c:tickLblPos val="nextTo"/>
+        <c:crossAx val="1904729088"/>
+        <c:crosses val="autoZero"/>
+        <c:crossBetween val="between"/>
+      </c:valAx>
+    </c:plotArea>
+    <c:plotVisOnly val="1"/>
+    <c:dispBlanksAs val="gap"/>
+    <c:showDLblsOverMax val="0"/>
+  </c:chart>
+  <c:externalData r:id="rId1">
+    <c:autoUpdate val="0"/>
+  </c:externalData>
+</c:chartSpace>
+</file>
+
+<file path=word/charts/chart6.xml><?xml version="1.0" encoding="utf-8"?>
+<c:chartSpace xmlns:c="http://schemas.openxmlformats.org/drawingml/2006/chart" xmlns:a="http://schemas.openxmlformats.org/drawingml/2006/main" xmlns:r="http://schemas.openxmlformats.org/officeDocument/2006/relationships">
+  <c:date1904 val="0"/>
+  <c:lang val="zh-CN"/>
+  <c:roundedCorners val="0"/>
+  <mc:AlternateContent xmlns:mc="http://schemas.openxmlformats.org/markup-compatibility/2006">
+    <mc:Choice xmlns:c14="http://schemas.microsoft.com/office/drawing/2007/8/2/chart" Requires="c14">
+      <c14:style val="102"/>
+    </mc:Choice>
+    <mc:Fallback>
+      <c:style val="2"/>
+    </mc:Fallback>
+  </mc:AlternateContent>
+  <c:chart>
+    <c:title>
+      <c:overlay val="0"/>
+    </c:title>
+    <c:autoTitleDeleted val="0"/>
+    <c:plotArea>
+      <c:layout/>
+      <c:barChart>
+        <c:barDir val="col"/>
+        <c:grouping val="clustered"/>
+        <c:varyColors val="0"/>
         <c:ser>
-          <c:idx val="2"/>
-          <c:order val="2"/>
+          <c:idx val="0"/>
+          <c:order val="0"/>
           <c:tx>
             <c:strRef>
               <c:f>Sheet1!$A$4</c:f>
@@ -12921,6 +13666,7 @@
               </c:strCache>
             </c:strRef>
           </c:tx>
+          <c:invertIfNegative val="0"/>
           <c:cat>
             <c:strRef>
               <c:f>Sheet1!$B$1:$F$1</c:f>
@@ -12951,16 +13697,16 @@
                 <c:formatCode>General</c:formatCode>
                 <c:ptCount val="5"/>
                 <c:pt idx="0">
-                  <c:v>-0.31423600000000002</c:v>
+                  <c:v>-0.314236</c:v>
                 </c:pt>
                 <c:pt idx="1">
                   <c:v>1.682361</c:v>
                 </c:pt>
                 <c:pt idx="2">
-                  <c:v>-0.57390900000000045</c:v>
+                  <c:v>-0.573909000000001</c:v>
                 </c:pt>
                 <c:pt idx="3">
-                  <c:v>-0.53705199999999997</c:v>
+                  <c:v>-0.537052</c:v>
                 </c:pt>
                 <c:pt idx="4">
                   <c:v>-0.16508</c:v>
@@ -12969,9 +13715,91 @@
             </c:numRef>
           </c:val>
         </c:ser>
+        <c:dLbls>
+          <c:showLegendKey val="0"/>
+          <c:showVal val="0"/>
+          <c:showCatName val="0"/>
+          <c:showSerName val="0"/>
+          <c:showPercent val="0"/>
+          <c:showBubbleSize val="0"/>
+        </c:dLbls>
+        <c:gapWidth val="150"/>
+        <c:axId val="1904755744"/>
+        <c:axId val="1904758640"/>
+      </c:barChart>
+      <c:catAx>
+        <c:axId val="1904755744"/>
+        <c:scaling>
+          <c:orientation val="minMax"/>
+        </c:scaling>
+        <c:delete val="0"/>
+        <c:axPos val="b"/>
+        <c:numFmt formatCode="General" sourceLinked="0"/>
+        <c:majorTickMark val="out"/>
+        <c:minorTickMark val="none"/>
+        <c:tickLblPos val="nextTo"/>
+        <c:crossAx val="1904758640"/>
+        <c:crossesAt val="-1.0"/>
+        <c:auto val="1"/>
+        <c:lblAlgn val="ctr"/>
+        <c:lblOffset val="100"/>
+        <c:noMultiLvlLbl val="0"/>
+      </c:catAx>
+      <c:valAx>
+        <c:axId val="1904758640"/>
+        <c:scaling>
+          <c:orientation val="minMax"/>
+          <c:max val="3.0"/>
+        </c:scaling>
+        <c:delete val="0"/>
+        <c:axPos val="l"/>
+        <c:majorGridlines/>
+        <c:numFmt formatCode="General" sourceLinked="1"/>
+        <c:majorTickMark val="out"/>
+        <c:minorTickMark val="none"/>
+        <c:tickLblPos val="nextTo"/>
+        <c:crossAx val="1904755744"/>
+        <c:crosses val="autoZero"/>
+        <c:crossBetween val="between"/>
+      </c:valAx>
+    </c:plotArea>
+    <c:plotVisOnly val="1"/>
+    <c:dispBlanksAs val="gap"/>
+    <c:showDLblsOverMax val="0"/>
+  </c:chart>
+  <c:externalData r:id="rId1">
+    <c:autoUpdate val="0"/>
+  </c:externalData>
+</c:chartSpace>
+</file>
+
+<file path=word/charts/chart7.xml><?xml version="1.0" encoding="utf-8"?>
+<c:chartSpace xmlns:c="http://schemas.openxmlformats.org/drawingml/2006/chart" xmlns:a="http://schemas.openxmlformats.org/drawingml/2006/main" xmlns:r="http://schemas.openxmlformats.org/officeDocument/2006/relationships">
+  <c:date1904 val="0"/>
+  <c:lang val="zh-CN"/>
+  <c:roundedCorners val="0"/>
+  <mc:AlternateContent xmlns:mc="http://schemas.openxmlformats.org/markup-compatibility/2006">
+    <mc:Choice xmlns:c14="http://schemas.microsoft.com/office/drawing/2007/8/2/chart" Requires="c14">
+      <c14:style val="102"/>
+    </mc:Choice>
+    <mc:Fallback>
+      <c:style val="2"/>
+    </mc:Fallback>
+  </mc:AlternateContent>
+  <c:chart>
+    <c:title>
+      <c:overlay val="0"/>
+    </c:title>
+    <c:autoTitleDeleted val="0"/>
+    <c:plotArea>
+      <c:layout/>
+      <c:barChart>
+        <c:barDir val="col"/>
+        <c:grouping val="clustered"/>
+        <c:varyColors val="0"/>
         <c:ser>
-          <c:idx val="3"/>
-          <c:order val="3"/>
+          <c:idx val="0"/>
+          <c:order val="0"/>
           <c:tx>
             <c:strRef>
               <c:f>Sheet1!$A$5</c:f>
@@ -12983,6 +13811,7 @@
               </c:strCache>
             </c:strRef>
           </c:tx>
+          <c:invertIfNegative val="0"/>
           <c:cat>
             <c:strRef>
               <c:f>Sheet1!$B$1:$F$1</c:f>
@@ -13013,16 +13842,16 @@
                 <c:formatCode>General</c:formatCode>
                 <c:ptCount val="5"/>
                 <c:pt idx="0">
-                  <c:v>-0.69897600000000004</c:v>
+                  <c:v>-0.698976</c:v>
                 </c:pt>
                 <c:pt idx="1">
-                  <c:v>-0.41212800000000027</c:v>
+                  <c:v>-0.412128</c:v>
                 </c:pt>
                 <c:pt idx="2">
                   <c:v>-0.163823</c:v>
                 </c:pt>
                 <c:pt idx="3">
-                  <c:v>-0.16456999999999999</c:v>
+                  <c:v>-0.16457</c:v>
                 </c:pt>
                 <c:pt idx="4">
                   <c:v>-0.2356</c:v>
@@ -13031,9 +13860,91 @@
             </c:numRef>
           </c:val>
         </c:ser>
+        <c:dLbls>
+          <c:showLegendKey val="0"/>
+          <c:showVal val="0"/>
+          <c:showCatName val="0"/>
+          <c:showSerName val="0"/>
+          <c:showPercent val="0"/>
+          <c:showBubbleSize val="0"/>
+        </c:dLbls>
+        <c:gapWidth val="150"/>
+        <c:axId val="1904782368"/>
+        <c:axId val="1904785264"/>
+      </c:barChart>
+      <c:catAx>
+        <c:axId val="1904782368"/>
+        <c:scaling>
+          <c:orientation val="minMax"/>
+        </c:scaling>
+        <c:delete val="0"/>
+        <c:axPos val="b"/>
+        <c:numFmt formatCode="General" sourceLinked="0"/>
+        <c:majorTickMark val="out"/>
+        <c:minorTickMark val="none"/>
+        <c:tickLblPos val="nextTo"/>
+        <c:crossAx val="1904785264"/>
+        <c:crossesAt val="-1.0"/>
+        <c:auto val="1"/>
+        <c:lblAlgn val="ctr"/>
+        <c:lblOffset val="100"/>
+        <c:noMultiLvlLbl val="0"/>
+      </c:catAx>
+      <c:valAx>
+        <c:axId val="1904785264"/>
+        <c:scaling>
+          <c:orientation val="minMax"/>
+          <c:max val="3.0"/>
+        </c:scaling>
+        <c:delete val="0"/>
+        <c:axPos val="l"/>
+        <c:majorGridlines/>
+        <c:numFmt formatCode="General" sourceLinked="1"/>
+        <c:majorTickMark val="out"/>
+        <c:minorTickMark val="none"/>
+        <c:tickLblPos val="nextTo"/>
+        <c:crossAx val="1904782368"/>
+        <c:crosses val="autoZero"/>
+        <c:crossBetween val="between"/>
+      </c:valAx>
+    </c:plotArea>
+    <c:plotVisOnly val="1"/>
+    <c:dispBlanksAs val="gap"/>
+    <c:showDLblsOverMax val="0"/>
+  </c:chart>
+  <c:externalData r:id="rId1">
+    <c:autoUpdate val="0"/>
+  </c:externalData>
+</c:chartSpace>
+</file>
+
+<file path=word/charts/chart8.xml><?xml version="1.0" encoding="utf-8"?>
+<c:chartSpace xmlns:c="http://schemas.openxmlformats.org/drawingml/2006/chart" xmlns:a="http://schemas.openxmlformats.org/drawingml/2006/main" xmlns:r="http://schemas.openxmlformats.org/officeDocument/2006/relationships">
+  <c:date1904 val="0"/>
+  <c:lang val="zh-CN"/>
+  <c:roundedCorners val="0"/>
+  <mc:AlternateContent xmlns:mc="http://schemas.openxmlformats.org/markup-compatibility/2006">
+    <mc:Choice xmlns:c14="http://schemas.microsoft.com/office/drawing/2007/8/2/chart" Requires="c14">
+      <c14:style val="102"/>
+    </mc:Choice>
+    <mc:Fallback>
+      <c:style val="2"/>
+    </mc:Fallback>
+  </mc:AlternateContent>
+  <c:chart>
+    <c:title>
+      <c:overlay val="0"/>
+    </c:title>
+    <c:autoTitleDeleted val="0"/>
+    <c:plotArea>
+      <c:layout/>
+      <c:barChart>
+        <c:barDir val="col"/>
+        <c:grouping val="clustered"/>
+        <c:varyColors val="0"/>
         <c:ser>
-          <c:idx val="4"/>
-          <c:order val="4"/>
+          <c:idx val="0"/>
+          <c:order val="0"/>
           <c:tx>
             <c:strRef>
               <c:f>Sheet1!$A$6</c:f>
@@ -13045,6 +13956,7 @@
               </c:strCache>
             </c:strRef>
           </c:tx>
+          <c:invertIfNegative val="0"/>
           <c:cat>
             <c:strRef>
               <c:f>Sheet1!$B$1:$F$1</c:f>
@@ -13075,624 +13987,79 @@
                 <c:formatCode>General</c:formatCode>
                 <c:ptCount val="5"/>
                 <c:pt idx="0">
-                  <c:v>0.10393200000000002</c:v>
+                  <c:v>0.103932</c:v>
                 </c:pt>
                 <c:pt idx="1">
-                  <c:v>-1.1044999999999999E-2</c:v>
+                  <c:v>-0.011045</c:v>
                 </c:pt>
                 <c:pt idx="2">
                   <c:v>-0.194386</c:v>
                 </c:pt>
                 <c:pt idx="3">
-                  <c:v>-0.19155900000000001</c:v>
+                  <c:v>-0.191559</c:v>
                 </c:pt>
                 <c:pt idx="4">
-                  <c:v>2.3343979999999998</c:v>
+                  <c:v>2.334398</c:v>
                 </c:pt>
               </c:numCache>
             </c:numRef>
           </c:val>
         </c:ser>
-        <c:axId val="221801088"/>
-        <c:axId val="223740288"/>
-      </c:radarChart>
+        <c:dLbls>
+          <c:showLegendKey val="0"/>
+          <c:showVal val="0"/>
+          <c:showCatName val="0"/>
+          <c:showSerName val="0"/>
+          <c:showPercent val="0"/>
+          <c:showBubbleSize val="0"/>
+        </c:dLbls>
+        <c:gapWidth val="150"/>
+        <c:axId val="1617923152"/>
+        <c:axId val="1617925744"/>
+      </c:barChart>
       <c:catAx>
-        <c:axId val="221801088"/>
+        <c:axId val="1617923152"/>
         <c:scaling>
           <c:orientation val="minMax"/>
         </c:scaling>
+        <c:delete val="0"/>
         <c:axPos val="b"/>
-        <c:majorGridlines/>
         <c:numFmt formatCode="General" sourceLinked="0"/>
+        <c:majorTickMark val="out"/>
+        <c:minorTickMark val="none"/>
         <c:tickLblPos val="nextTo"/>
-        <c:crossAx val="223740288"/>
-        <c:crosses val="autoZero"/>
+        <c:crossAx val="1617925744"/>
+        <c:crossesAt val="-1.0"/>
         <c:auto val="1"/>
         <c:lblAlgn val="ctr"/>
         <c:lblOffset val="100"/>
+        <c:noMultiLvlLbl val="0"/>
       </c:catAx>
       <c:valAx>
-        <c:axId val="223740288"/>
+        <c:axId val="1617925744"/>
         <c:scaling>
           <c:orientation val="minMax"/>
+          <c:max val="3.0"/>
         </c:scaling>
+        <c:delete val="0"/>
         <c:axPos val="l"/>
         <c:majorGridlines/>
         <c:numFmt formatCode="General" sourceLinked="1"/>
-        <c:majorTickMark val="cross"/>
+        <c:majorTickMark val="out"/>
+        <c:minorTickMark val="none"/>
         <c:tickLblPos val="nextTo"/>
-        <c:crossAx val="221801088"/>
-        <c:crosses val="autoZero"/>
-        <c:crossBetween val="between"/>
-      </c:valAx>
-    </c:plotArea>
-    <c:legend>
-      <c:legendPos val="r"/>
-    </c:legend>
-    <c:plotVisOnly val="1"/>
-    <c:dispBlanksAs val="gap"/>
-  </c:chart>
-  <c:externalData r:id="rId2"/>
-</c:chartSpace>
-</file>
-
-<file path=word/charts/chart4.xml><?xml version="1.0" encoding="utf-8"?>
-<c:chartSpace xmlns:c="http://schemas.openxmlformats.org/drawingml/2006/chart" xmlns:a="http://schemas.openxmlformats.org/drawingml/2006/main" xmlns:r="http://schemas.openxmlformats.org/officeDocument/2006/relationships">
-  <c:date1904 val="1"/>
-  <c:lang val="zh-CN"/>
-  <c:chart>
-    <c:title/>
-    <c:plotArea>
-      <c:layout/>
-      <c:barChart>
-        <c:barDir val="col"/>
-        <c:grouping val="clustered"/>
-        <c:ser>
-          <c:idx val="0"/>
-          <c:order val="0"/>
-          <c:tx>
-            <c:strRef>
-              <c:f>Sheet1!$A$2</c:f>
-              <c:strCache>
-                <c:ptCount val="1"/>
-                <c:pt idx="0">
-                  <c:v>第一类客户</c:v>
-                </c:pt>
-              </c:strCache>
-            </c:strRef>
-          </c:tx>
-          <c:cat>
-            <c:strRef>
-              <c:f>Sheet1!$B$1:$F$1</c:f>
-              <c:strCache>
-                <c:ptCount val="5"/>
-                <c:pt idx="0">
-                  <c:v>L</c:v>
-                </c:pt>
-                <c:pt idx="1">
-                  <c:v>R</c:v>
-                </c:pt>
-                <c:pt idx="2">
-                  <c:v>F</c:v>
-                </c:pt>
-                <c:pt idx="3">
-                  <c:v>M</c:v>
-                </c:pt>
-                <c:pt idx="4">
-                  <c:v>C</c:v>
-                </c:pt>
-              </c:strCache>
-            </c:strRef>
-          </c:cat>
-          <c:val>
-            <c:numRef>
-              <c:f>Sheet1!$B$2:$F$2</c:f>
-              <c:numCache>
-                <c:formatCode>General</c:formatCode>
-                <c:ptCount val="5"/>
-                <c:pt idx="0">
-                  <c:v>1.1579199999999998</c:v>
-                </c:pt>
-                <c:pt idx="1">
-                  <c:v>-0.37550300000000025</c:v>
-                </c:pt>
-                <c:pt idx="2">
-                  <c:v>-9.0040000000000023E-2</c:v>
-                </c:pt>
-                <c:pt idx="3">
-                  <c:v>-9.803800000000007E-2</c:v>
-                </c:pt>
-                <c:pt idx="4">
-                  <c:v>-0.15054000000000012</c:v>
-                </c:pt>
-              </c:numCache>
-            </c:numRef>
-          </c:val>
-        </c:ser>
-        <c:axId val="223756288"/>
-        <c:axId val="223757824"/>
-      </c:barChart>
-      <c:catAx>
-        <c:axId val="223756288"/>
-        <c:scaling>
-          <c:orientation val="minMax"/>
-        </c:scaling>
-        <c:axPos val="b"/>
-        <c:numFmt formatCode="General" sourceLinked="0"/>
-        <c:tickLblPos val="nextTo"/>
-        <c:crossAx val="223757824"/>
-        <c:crossesAt val="-1"/>
-        <c:auto val="1"/>
-        <c:lblAlgn val="ctr"/>
-        <c:lblOffset val="100"/>
-      </c:catAx>
-      <c:valAx>
-        <c:axId val="223757824"/>
-        <c:scaling>
-          <c:orientation val="minMax"/>
-          <c:max val="3"/>
-        </c:scaling>
-        <c:axPos val="l"/>
-        <c:majorGridlines/>
-        <c:numFmt formatCode="General" sourceLinked="1"/>
-        <c:tickLblPos val="nextTo"/>
-        <c:crossAx val="223756288"/>
+        <c:crossAx val="1617923152"/>
         <c:crosses val="autoZero"/>
         <c:crossBetween val="between"/>
       </c:valAx>
     </c:plotArea>
     <c:plotVisOnly val="1"/>
     <c:dispBlanksAs val="gap"/>
+    <c:showDLblsOverMax val="0"/>
   </c:chart>
-  <c:externalData r:id="rId1"/>
-</c:chartSpace>
-</file>
-
-<file path=word/charts/chart5.xml><?xml version="1.0" encoding="utf-8"?>
-<c:chartSpace xmlns:c="http://schemas.openxmlformats.org/drawingml/2006/chart" xmlns:a="http://schemas.openxmlformats.org/drawingml/2006/main" xmlns:r="http://schemas.openxmlformats.org/officeDocument/2006/relationships">
-  <c:date1904 val="1"/>
-  <c:lang val="zh-CN"/>
-  <c:chart>
-    <c:title/>
-    <c:plotArea>
-      <c:layout/>
-      <c:barChart>
-        <c:barDir val="col"/>
-        <c:grouping val="clustered"/>
-        <c:ser>
-          <c:idx val="0"/>
-          <c:order val="0"/>
-          <c:tx>
-            <c:strRef>
-              <c:f>Sheet1!$A$3</c:f>
-              <c:strCache>
-                <c:ptCount val="1"/>
-                <c:pt idx="0">
-                  <c:v>第二类客户</c:v>
-                </c:pt>
-              </c:strCache>
-            </c:strRef>
-          </c:tx>
-          <c:cat>
-            <c:strRef>
-              <c:f>Sheet1!$B$1:$F$1</c:f>
-              <c:strCache>
-                <c:ptCount val="5"/>
-                <c:pt idx="0">
-                  <c:v>L</c:v>
-                </c:pt>
-                <c:pt idx="1">
-                  <c:v>R</c:v>
-                </c:pt>
-                <c:pt idx="2">
-                  <c:v>F</c:v>
-                </c:pt>
-                <c:pt idx="3">
-                  <c:v>M</c:v>
-                </c:pt>
-                <c:pt idx="4">
-                  <c:v>C</c:v>
-                </c:pt>
-              </c:strCache>
-            </c:strRef>
-          </c:cat>
-          <c:val>
-            <c:numRef>
-              <c:f>Sheet1!$B$3:$F$3</c:f>
-              <c:numCache>
-                <c:formatCode>General</c:formatCode>
-                <c:ptCount val="5"/>
-                <c:pt idx="0">
-                  <c:v>0.48287800000000036</c:v>
-                </c:pt>
-                <c:pt idx="1">
-                  <c:v>-0.79948699999999928</c:v>
-                </c:pt>
-                <c:pt idx="2">
-                  <c:v>2.4837009999999999</c:v>
-                </c:pt>
-                <c:pt idx="3">
-                  <c:v>2.4245860000000001</c:v>
-                </c:pt>
-                <c:pt idx="4">
-                  <c:v>0.30181000000000036</c:v>
-                </c:pt>
-              </c:numCache>
-            </c:numRef>
-          </c:val>
-        </c:ser>
-        <c:axId val="223786112"/>
-        <c:axId val="223787648"/>
-      </c:barChart>
-      <c:catAx>
-        <c:axId val="223786112"/>
-        <c:scaling>
-          <c:orientation val="minMax"/>
-        </c:scaling>
-        <c:axPos val="b"/>
-        <c:numFmt formatCode="General" sourceLinked="0"/>
-        <c:tickLblPos val="nextTo"/>
-        <c:crossAx val="223787648"/>
-        <c:crossesAt val="-1"/>
-        <c:auto val="1"/>
-        <c:lblAlgn val="ctr"/>
-        <c:lblOffset val="100"/>
-      </c:catAx>
-      <c:valAx>
-        <c:axId val="223787648"/>
-        <c:scaling>
-          <c:orientation val="minMax"/>
-          <c:max val="3"/>
-        </c:scaling>
-        <c:axPos val="l"/>
-        <c:majorGridlines/>
-        <c:numFmt formatCode="General" sourceLinked="1"/>
-        <c:tickLblPos val="nextTo"/>
-        <c:crossAx val="223786112"/>
-        <c:crosses val="autoZero"/>
-        <c:crossBetween val="between"/>
-      </c:valAx>
-    </c:plotArea>
-    <c:plotVisOnly val="1"/>
-    <c:dispBlanksAs val="gap"/>
-  </c:chart>
-  <c:externalData r:id="rId1"/>
-</c:chartSpace>
-</file>
-
-<file path=word/charts/chart6.xml><?xml version="1.0" encoding="utf-8"?>
-<c:chartSpace xmlns:c="http://schemas.openxmlformats.org/drawingml/2006/chart" xmlns:a="http://schemas.openxmlformats.org/drawingml/2006/main" xmlns:r="http://schemas.openxmlformats.org/officeDocument/2006/relationships">
-  <c:date1904 val="1"/>
-  <c:lang val="zh-CN"/>
-  <c:chart>
-    <c:title/>
-    <c:plotArea>
-      <c:layout/>
-      <c:barChart>
-        <c:barDir val="col"/>
-        <c:grouping val="clustered"/>
-        <c:ser>
-          <c:idx val="0"/>
-          <c:order val="0"/>
-          <c:tx>
-            <c:strRef>
-              <c:f>Sheet1!$A$4</c:f>
-              <c:strCache>
-                <c:ptCount val="1"/>
-                <c:pt idx="0">
-                  <c:v>第三类客户</c:v>
-                </c:pt>
-              </c:strCache>
-            </c:strRef>
-          </c:tx>
-          <c:cat>
-            <c:strRef>
-              <c:f>Sheet1!$B$1:$F$1</c:f>
-              <c:strCache>
-                <c:ptCount val="5"/>
-                <c:pt idx="0">
-                  <c:v>L</c:v>
-                </c:pt>
-                <c:pt idx="1">
-                  <c:v>R</c:v>
-                </c:pt>
-                <c:pt idx="2">
-                  <c:v>F</c:v>
-                </c:pt>
-                <c:pt idx="3">
-                  <c:v>M</c:v>
-                </c:pt>
-                <c:pt idx="4">
-                  <c:v>C</c:v>
-                </c:pt>
-              </c:strCache>
-            </c:strRef>
-          </c:cat>
-          <c:val>
-            <c:numRef>
-              <c:f>Sheet1!$B$4:$F$4</c:f>
-              <c:numCache>
-                <c:formatCode>General</c:formatCode>
-                <c:ptCount val="5"/>
-                <c:pt idx="0">
-                  <c:v>-0.31423600000000002</c:v>
-                </c:pt>
-                <c:pt idx="1">
-                  <c:v>1.682361</c:v>
-                </c:pt>
-                <c:pt idx="2">
-                  <c:v>-0.57390900000000045</c:v>
-                </c:pt>
-                <c:pt idx="3">
-                  <c:v>-0.53705199999999997</c:v>
-                </c:pt>
-                <c:pt idx="4">
-                  <c:v>-0.16508</c:v>
-                </c:pt>
-              </c:numCache>
-            </c:numRef>
-          </c:val>
-        </c:ser>
-        <c:axId val="223848704"/>
-        <c:axId val="223854592"/>
-      </c:barChart>
-      <c:catAx>
-        <c:axId val="223848704"/>
-        <c:scaling>
-          <c:orientation val="minMax"/>
-        </c:scaling>
-        <c:axPos val="b"/>
-        <c:numFmt formatCode="General" sourceLinked="0"/>
-        <c:tickLblPos val="nextTo"/>
-        <c:crossAx val="223854592"/>
-        <c:crossesAt val="-1"/>
-        <c:auto val="1"/>
-        <c:lblAlgn val="ctr"/>
-        <c:lblOffset val="100"/>
-      </c:catAx>
-      <c:valAx>
-        <c:axId val="223854592"/>
-        <c:scaling>
-          <c:orientation val="minMax"/>
-          <c:max val="3"/>
-        </c:scaling>
-        <c:axPos val="l"/>
-        <c:majorGridlines/>
-        <c:numFmt formatCode="General" sourceLinked="1"/>
-        <c:tickLblPos val="nextTo"/>
-        <c:crossAx val="223848704"/>
-        <c:crosses val="autoZero"/>
-        <c:crossBetween val="between"/>
-      </c:valAx>
-    </c:plotArea>
-    <c:plotVisOnly val="1"/>
-    <c:dispBlanksAs val="gap"/>
-  </c:chart>
-  <c:externalData r:id="rId1"/>
-</c:chartSpace>
-</file>
-
-<file path=word/charts/chart7.xml><?xml version="1.0" encoding="utf-8"?>
-<c:chartSpace xmlns:c="http://schemas.openxmlformats.org/drawingml/2006/chart" xmlns:a="http://schemas.openxmlformats.org/drawingml/2006/main" xmlns:r="http://schemas.openxmlformats.org/officeDocument/2006/relationships">
-  <c:date1904 val="1"/>
-  <c:lang val="zh-CN"/>
-  <c:chart>
-    <c:title/>
-    <c:plotArea>
-      <c:layout/>
-      <c:barChart>
-        <c:barDir val="col"/>
-        <c:grouping val="clustered"/>
-        <c:ser>
-          <c:idx val="0"/>
-          <c:order val="0"/>
-          <c:tx>
-            <c:strRef>
-              <c:f>Sheet1!$A$5</c:f>
-              <c:strCache>
-                <c:ptCount val="1"/>
-                <c:pt idx="0">
-                  <c:v>第四类客户</c:v>
-                </c:pt>
-              </c:strCache>
-            </c:strRef>
-          </c:tx>
-          <c:cat>
-            <c:strRef>
-              <c:f>Sheet1!$B$1:$F$1</c:f>
-              <c:strCache>
-                <c:ptCount val="5"/>
-                <c:pt idx="0">
-                  <c:v>L</c:v>
-                </c:pt>
-                <c:pt idx="1">
-                  <c:v>R</c:v>
-                </c:pt>
-                <c:pt idx="2">
-                  <c:v>F</c:v>
-                </c:pt>
-                <c:pt idx="3">
-                  <c:v>M</c:v>
-                </c:pt>
-                <c:pt idx="4">
-                  <c:v>C</c:v>
-                </c:pt>
-              </c:strCache>
-            </c:strRef>
-          </c:cat>
-          <c:val>
-            <c:numRef>
-              <c:f>Sheet1!$B$5:$F$5</c:f>
-              <c:numCache>
-                <c:formatCode>General</c:formatCode>
-                <c:ptCount val="5"/>
-                <c:pt idx="0">
-                  <c:v>-0.69897600000000004</c:v>
-                </c:pt>
-                <c:pt idx="1">
-                  <c:v>-0.41212800000000027</c:v>
-                </c:pt>
-                <c:pt idx="2">
-                  <c:v>-0.163823</c:v>
-                </c:pt>
-                <c:pt idx="3">
-                  <c:v>-0.16456999999999999</c:v>
-                </c:pt>
-                <c:pt idx="4">
-                  <c:v>-0.2356</c:v>
-                </c:pt>
-              </c:numCache>
-            </c:numRef>
-          </c:val>
-        </c:ser>
-        <c:axId val="223862144"/>
-        <c:axId val="223880320"/>
-      </c:barChart>
-      <c:catAx>
-        <c:axId val="223862144"/>
-        <c:scaling>
-          <c:orientation val="minMax"/>
-        </c:scaling>
-        <c:axPos val="b"/>
-        <c:numFmt formatCode="General" sourceLinked="0"/>
-        <c:tickLblPos val="nextTo"/>
-        <c:crossAx val="223880320"/>
-        <c:crossesAt val="-1"/>
-        <c:auto val="1"/>
-        <c:lblAlgn val="ctr"/>
-        <c:lblOffset val="100"/>
-      </c:catAx>
-      <c:valAx>
-        <c:axId val="223880320"/>
-        <c:scaling>
-          <c:orientation val="minMax"/>
-          <c:max val="3"/>
-        </c:scaling>
-        <c:axPos val="l"/>
-        <c:majorGridlines/>
-        <c:numFmt formatCode="General" sourceLinked="1"/>
-        <c:tickLblPos val="nextTo"/>
-        <c:crossAx val="223862144"/>
-        <c:crosses val="autoZero"/>
-        <c:crossBetween val="between"/>
-      </c:valAx>
-    </c:plotArea>
-    <c:plotVisOnly val="1"/>
-    <c:dispBlanksAs val="gap"/>
-  </c:chart>
-  <c:externalData r:id="rId1"/>
-</c:chartSpace>
-</file>
-
-<file path=word/charts/chart8.xml><?xml version="1.0" encoding="utf-8"?>
-<c:chartSpace xmlns:c="http://schemas.openxmlformats.org/drawingml/2006/chart" xmlns:a="http://schemas.openxmlformats.org/drawingml/2006/main" xmlns:r="http://schemas.openxmlformats.org/officeDocument/2006/relationships">
-  <c:date1904 val="1"/>
-  <c:lang val="zh-CN"/>
-  <c:chart>
-    <c:title/>
-    <c:plotArea>
-      <c:layout/>
-      <c:barChart>
-        <c:barDir val="col"/>
-        <c:grouping val="clustered"/>
-        <c:ser>
-          <c:idx val="0"/>
-          <c:order val="0"/>
-          <c:tx>
-            <c:strRef>
-              <c:f>Sheet1!$A$6</c:f>
-              <c:strCache>
-                <c:ptCount val="1"/>
-                <c:pt idx="0">
-                  <c:v>第五类客户</c:v>
-                </c:pt>
-              </c:strCache>
-            </c:strRef>
-          </c:tx>
-          <c:cat>
-            <c:strRef>
-              <c:f>Sheet1!$B$1:$F$1</c:f>
-              <c:strCache>
-                <c:ptCount val="5"/>
-                <c:pt idx="0">
-                  <c:v>L</c:v>
-                </c:pt>
-                <c:pt idx="1">
-                  <c:v>R</c:v>
-                </c:pt>
-                <c:pt idx="2">
-                  <c:v>F</c:v>
-                </c:pt>
-                <c:pt idx="3">
-                  <c:v>M</c:v>
-                </c:pt>
-                <c:pt idx="4">
-                  <c:v>C</c:v>
-                </c:pt>
-              </c:strCache>
-            </c:strRef>
-          </c:cat>
-          <c:val>
-            <c:numRef>
-              <c:f>Sheet1!$B$6:$F$6</c:f>
-              <c:numCache>
-                <c:formatCode>General</c:formatCode>
-                <c:ptCount val="5"/>
-                <c:pt idx="0">
-                  <c:v>0.10393200000000002</c:v>
-                </c:pt>
-                <c:pt idx="1">
-                  <c:v>-1.1044999999999999E-2</c:v>
-                </c:pt>
-                <c:pt idx="2">
-                  <c:v>-0.194386</c:v>
-                </c:pt>
-                <c:pt idx="3">
-                  <c:v>-0.19155900000000001</c:v>
-                </c:pt>
-                <c:pt idx="4">
-                  <c:v>2.3343979999999998</c:v>
-                </c:pt>
-              </c:numCache>
-            </c:numRef>
-          </c:val>
-        </c:ser>
-        <c:axId val="223908608"/>
-        <c:axId val="223910144"/>
-      </c:barChart>
-      <c:catAx>
-        <c:axId val="223908608"/>
-        <c:scaling>
-          <c:orientation val="minMax"/>
-        </c:scaling>
-        <c:axPos val="b"/>
-        <c:numFmt formatCode="General" sourceLinked="0"/>
-        <c:tickLblPos val="nextTo"/>
-        <c:crossAx val="223910144"/>
-        <c:crossesAt val="-1"/>
-        <c:auto val="1"/>
-        <c:lblAlgn val="ctr"/>
-        <c:lblOffset val="100"/>
-      </c:catAx>
-      <c:valAx>
-        <c:axId val="223910144"/>
-        <c:scaling>
-          <c:orientation val="minMax"/>
-          <c:max val="3"/>
-        </c:scaling>
-        <c:axPos val="l"/>
-        <c:majorGridlines/>
-        <c:numFmt formatCode="General" sourceLinked="1"/>
-        <c:tickLblPos val="nextTo"/>
-        <c:crossAx val="223908608"/>
-        <c:crosses val="autoZero"/>
-        <c:crossBetween val="between"/>
-      </c:valAx>
-    </c:plotArea>
-    <c:plotVisOnly val="1"/>
-    <c:dispBlanksAs val="gap"/>
-  </c:chart>
-  <c:externalData r:id="rId1"/>
+  <c:externalData r:id="rId1">
+    <c:autoUpdate val="0"/>
+  </c:externalData>
 </c:chartSpace>
 </file>
 
@@ -14548,7 +14915,7 @@
 </file>
 
 <file path=customXml/itemProps1.xml><?xml version="1.0" encoding="utf-8"?>
-<ds:datastoreItem xmlns:ds="http://schemas.openxmlformats.org/officeDocument/2006/customXml" ds:itemID="{99C16BFF-C8E4-4121-B154-D916A1829DDC}">
+<ds:datastoreItem xmlns:ds="http://schemas.openxmlformats.org/officeDocument/2006/customXml" ds:itemID="{2A3A5906-545A-EF4A-AB74-D165F2D5028B}">
   <ds:schemaRefs>
     <ds:schemaRef ds:uri="http://schemas.openxmlformats.org/officeDocument/2006/bibliography"/>
   </ds:schemaRefs>

</xml_diff>